<commit_message>
TS 2 Tamil Padam files TTD Corrections 20/08/2021
</commit_message>
<xml_diff>
--- a/TS-Padam/TS-2.1/TS 2.1 Tamil Pada Paatam Corrections.docx
+++ b/TS-Padam/TS-2.1/TS 2.1 Tamil Pada Paatam Corrections.docx
@@ -1,6 +1,6 @@
 
 <file path=word/document.xml><?xml version="1.0" encoding="utf-8"?>
-<w:document xmlns:wpc="http://schemas.microsoft.com/office/word/2010/wordprocessingCanvas" xmlns:cx="http://schemas.microsoft.com/office/drawing/2014/chartex" xmlns:cx1="http://schemas.microsoft.com/office/drawing/2015/9/8/chartex" xmlns:mc="http://schemas.openxmlformats.org/markup-compatibility/2006" xmlns:o="urn:schemas-microsoft-com:office:office" xmlns:r="http://schemas.openxmlformats.org/officeDocument/2006/relationships" xmlns:m="http://schemas.openxmlformats.org/officeDocument/2006/math" xmlns:v="urn:schemas-microsoft-com:vml" xmlns:wp14="http://schemas.microsoft.com/office/word/2010/wordprocessingDrawing" xmlns:wp="http://schemas.openxmlformats.org/drawingml/2006/wordprocessingDrawing" xmlns:w10="urn:schemas-microsoft-com:office:word" xmlns:w="http://schemas.openxmlformats.org/wordprocessingml/2006/main" xmlns:w14="http://schemas.microsoft.com/office/word/2010/wordml" xmlns:w15="http://schemas.microsoft.com/office/word/2012/wordml" xmlns:w16se="http://schemas.microsoft.com/office/word/2015/wordml/symex" xmlns:wpg="http://schemas.microsoft.com/office/word/2010/wordprocessingGroup" xmlns:wpi="http://schemas.microsoft.com/office/word/2010/wordprocessingInk" xmlns:wne="http://schemas.microsoft.com/office/word/2006/wordml" xmlns:wps="http://schemas.microsoft.com/office/word/2010/wordprocessingShape" mc:Ignorable="w14 w15 w16se wp14">
+<w:document xmlns:wpc="http://schemas.microsoft.com/office/word/2010/wordprocessingCanvas" xmlns:cx="http://schemas.microsoft.com/office/drawing/2014/chartex" xmlns:cx1="http://schemas.microsoft.com/office/drawing/2015/9/8/chartex" xmlns:cx2="http://schemas.microsoft.com/office/drawing/2015/10/21/chartex" xmlns:cx3="http://schemas.microsoft.com/office/drawing/2016/5/9/chartex" xmlns:cx4="http://schemas.microsoft.com/office/drawing/2016/5/10/chartex" xmlns:cx5="http://schemas.microsoft.com/office/drawing/2016/5/11/chartex" xmlns:cx6="http://schemas.microsoft.com/office/drawing/2016/5/12/chartex" xmlns:cx7="http://schemas.microsoft.com/office/drawing/2016/5/13/chartex" xmlns:cx8="http://schemas.microsoft.com/office/drawing/2016/5/14/chartex" xmlns:mc="http://schemas.openxmlformats.org/markup-compatibility/2006" xmlns:aink="http://schemas.microsoft.com/office/drawing/2016/ink" xmlns:am3d="http://schemas.microsoft.com/office/drawing/2017/model3d" xmlns:o="urn:schemas-microsoft-com:office:office" xmlns:r="http://schemas.openxmlformats.org/officeDocument/2006/relationships" xmlns:m="http://schemas.openxmlformats.org/officeDocument/2006/math" xmlns:v="urn:schemas-microsoft-com:vml" xmlns:wp14="http://schemas.microsoft.com/office/word/2010/wordprocessingDrawing" xmlns:wp="http://schemas.openxmlformats.org/drawingml/2006/wordprocessingDrawing" xmlns:w10="urn:schemas-microsoft-com:office:word" xmlns:w="http://schemas.openxmlformats.org/wordprocessingml/2006/main" xmlns:w14="http://schemas.microsoft.com/office/word/2010/wordml" xmlns:w15="http://schemas.microsoft.com/office/word/2012/wordml" xmlns:w16cex="http://schemas.microsoft.com/office/word/2018/wordml/cex" xmlns:w16cid="http://schemas.microsoft.com/office/word/2016/wordml/cid" xmlns:w16="http://schemas.microsoft.com/office/word/2018/wordml" xmlns:w16sdtdh="http://schemas.microsoft.com/office/word/2020/wordml/sdtdatahash" xmlns:w16se="http://schemas.microsoft.com/office/word/2015/wordml/symex" xmlns:wpg="http://schemas.microsoft.com/office/word/2010/wordprocessingGroup" xmlns:wpi="http://schemas.microsoft.com/office/word/2010/wordprocessingInk" xmlns:wne="http://schemas.microsoft.com/office/word/2006/wordml" xmlns:wps="http://schemas.microsoft.com/office/word/2010/wordprocessingShape" mc:Ignorable="w14 w15 w16se w16cid w16 w16cex w16sdtdh wp14">
   <w:body>
     <w:p>
       <w:pPr>
@@ -13,7 +13,6 @@
           <w:u w:val="single"/>
         </w:rPr>
       </w:pPr>
-      <w:proofErr w:type="spellStart"/>
       <w:r>
         <w:rPr>
           <w:b/>
@@ -22,9 +21,18 @@
           <w:szCs w:val="32"/>
           <w:u w:val="single"/>
         </w:rPr>
-        <w:t>TaittirIya</w:t>
+        <w:t xml:space="preserve">TaittirIya Padam – TS 2.1 </w:t>
       </w:r>
-      <w:proofErr w:type="spellEnd"/>
+      <w:r>
+        <w:rPr>
+          <w:b/>
+          <w:bCs/>
+          <w:sz w:val="32"/>
+          <w:szCs w:val="32"/>
+          <w:u w:val="single"/>
+        </w:rPr>
+        <w:t>Tamil</w:t>
+      </w:r>
       <w:r>
         <w:rPr>
           <w:b/>
@@ -34,28 +42,6 @@
           <w:u w:val="single"/>
         </w:rPr>
         <w:t xml:space="preserve"> </w:t>
-      </w:r>
-      <w:proofErr w:type="spellStart"/>
-      <w:r>
-        <w:rPr>
-          <w:b/>
-          <w:bCs/>
-          <w:sz w:val="32"/>
-          <w:szCs w:val="32"/>
-          <w:u w:val="single"/>
-        </w:rPr>
-        <w:t>Padam</w:t>
-      </w:r>
-      <w:proofErr w:type="spellEnd"/>
-      <w:r>
-        <w:rPr>
-          <w:b/>
-          <w:bCs/>
-          <w:sz w:val="32"/>
-          <w:szCs w:val="32"/>
-          <w:u w:val="single"/>
-        </w:rPr>
-        <w:t xml:space="preserve"> – TS 2.1 Sanskrit </w:t>
       </w:r>
       <w:r>
         <w:rPr>
@@ -149,7 +135,7 @@
     </w:p>
     <w:tbl>
       <w:tblPr>
-        <w:tblW w:w="13126" w:type="dxa"/>
+        <w:tblW w:w="14197" w:type="dxa"/>
         <w:tblInd w:w="-792" w:type="dxa"/>
         <w:tblBorders>
           <w:top w:val="single" w:sz="4" w:space="0" w:color="000000"/>
@@ -163,8 +149,8 @@
       </w:tblPr>
       <w:tblGrid>
         <w:gridCol w:w="3110"/>
-        <w:gridCol w:w="4766"/>
-        <w:gridCol w:w="5250"/>
+        <w:gridCol w:w="5417"/>
+        <w:gridCol w:w="5670"/>
       </w:tblGrid>
       <w:tr>
         <w:tc>
@@ -176,12 +162,16 @@
               <w:spacing w:before="0" w:line="240" w:lineRule="auto"/>
               <w:jc w:val="center"/>
               <w:rPr>
+                <w:b/>
+                <w:bCs/>
                 <w:sz w:val="32"/>
                 <w:szCs w:val="32"/>
               </w:rPr>
             </w:pPr>
             <w:r>
               <w:rPr>
+                <w:b/>
+                <w:bCs/>
                 <w:sz w:val="32"/>
                 <w:szCs w:val="32"/>
               </w:rPr>
@@ -193,12 +183,16 @@
               <w:spacing w:before="0" w:line="240" w:lineRule="auto"/>
               <w:jc w:val="center"/>
               <w:rPr>
+                <w:b/>
+                <w:bCs/>
                 <w:sz w:val="32"/>
                 <w:szCs w:val="32"/>
               </w:rPr>
             </w:pPr>
             <w:r>
               <w:rPr>
+                <w:b/>
+                <w:bCs/>
                 <w:sz w:val="32"/>
                 <w:szCs w:val="32"/>
               </w:rPr>
@@ -208,19 +202,23 @@
         </w:tc>
         <w:tc>
           <w:tcPr>
-            <w:tcW w:w="4766" w:type="dxa"/>
+            <w:tcW w:w="5417" w:type="dxa"/>
           </w:tcPr>
           <w:p>
             <w:pPr>
               <w:spacing w:before="0" w:line="240" w:lineRule="auto"/>
               <w:jc w:val="center"/>
               <w:rPr>
+                <w:b/>
+                <w:bCs/>
                 <w:sz w:val="32"/>
                 <w:szCs w:val="32"/>
               </w:rPr>
             </w:pPr>
             <w:r>
               <w:rPr>
+                <w:b/>
+                <w:bCs/>
                 <w:sz w:val="32"/>
                 <w:szCs w:val="32"/>
               </w:rPr>
@@ -230,7 +228,7 @@
         </w:tc>
         <w:tc>
           <w:tcPr>
-            <w:tcW w:w="5250" w:type="dxa"/>
+            <w:tcW w:w="5670" w:type="dxa"/>
           </w:tcPr>
           <w:p>
             <w:pPr>
@@ -238,377 +236,20 @@
               <w:ind w:right="-18"/>
               <w:jc w:val="center"/>
               <w:rPr>
+                <w:b/>
+                <w:bCs/>
                 <w:sz w:val="32"/>
                 <w:szCs w:val="32"/>
               </w:rPr>
             </w:pPr>
             <w:r>
               <w:rPr>
+                <w:b/>
+                <w:bCs/>
                 <w:sz w:val="32"/>
                 <w:szCs w:val="32"/>
               </w:rPr>
               <w:t>To be read as or corrected as</w:t>
-            </w:r>
-          </w:p>
-        </w:tc>
-      </w:tr>
-      <w:tr>
-        <w:trPr>
-          <w:trHeight w:val="822"/>
-        </w:trPr>
-        <w:tc>
-          <w:tcPr>
-            <w:tcW w:w="3110" w:type="dxa"/>
-          </w:tcPr>
-          <w:p>
-            <w:pPr>
-              <w:widowControl w:val="0"/>
-              <w:autoSpaceDE w:val="0"/>
-              <w:autoSpaceDN w:val="0"/>
-              <w:adjustRightInd w:val="0"/>
-              <w:spacing w:before="0" w:line="264" w:lineRule="auto"/>
-              <w:ind w:right="-320"/>
-              <w:jc w:val="both"/>
-              <w:rPr>
-                <w:rFonts w:eastAsia="Times New Roman" w:cs="Arial"/>
-                <w:b/>
-                <w:sz w:val="28"/>
-                <w:szCs w:val="28"/>
-                <w:lang w:eastAsia="en-IN" w:bidi="ml-IN"/>
-              </w:rPr>
-            </w:pPr>
-            <w:r>
-              <w:rPr>
-                <w:rFonts w:eastAsia="Times New Roman" w:cs="Arial"/>
-                <w:b/>
-                <w:sz w:val="28"/>
-                <w:szCs w:val="28"/>
-                <w:lang w:eastAsia="en-IN" w:bidi="ml-IN"/>
-              </w:rPr>
-              <w:t>TS 2.1.4.4 (</w:t>
-            </w:r>
-            <w:proofErr w:type="spellStart"/>
-            <w:r>
-              <w:rPr>
-                <w:rFonts w:eastAsia="Times New Roman" w:cs="Arial"/>
-                <w:b/>
-                <w:sz w:val="28"/>
-                <w:szCs w:val="28"/>
-                <w:lang w:eastAsia="en-IN" w:bidi="ml-IN"/>
-              </w:rPr>
-              <w:t>Padam</w:t>
-            </w:r>
-            <w:proofErr w:type="spellEnd"/>
-            <w:r>
-              <w:rPr>
-                <w:rFonts w:eastAsia="Times New Roman" w:cs="Arial"/>
-                <w:b/>
-                <w:sz w:val="28"/>
-                <w:szCs w:val="28"/>
-                <w:lang w:eastAsia="en-IN" w:bidi="ml-IN"/>
-              </w:rPr>
-              <w:t>)</w:t>
-            </w:r>
-          </w:p>
-          <w:p>
-            <w:pPr>
-              <w:widowControl w:val="0"/>
-              <w:autoSpaceDE w:val="0"/>
-              <w:autoSpaceDN w:val="0"/>
-              <w:adjustRightInd w:val="0"/>
-              <w:spacing w:before="0" w:line="264" w:lineRule="auto"/>
-              <w:ind w:right="-320"/>
-              <w:jc w:val="both"/>
-              <w:rPr>
-                <w:rFonts w:eastAsia="Times New Roman" w:cs="Arial"/>
-                <w:b/>
-                <w:sz w:val="28"/>
-                <w:szCs w:val="28"/>
-                <w:lang w:eastAsia="en-IN" w:bidi="ml-IN"/>
-              </w:rPr>
-            </w:pPr>
-            <w:proofErr w:type="spellStart"/>
-            <w:r>
-              <w:rPr>
-                <w:rFonts w:eastAsia="Times New Roman" w:cs="Arial"/>
-                <w:b/>
-                <w:sz w:val="28"/>
-                <w:szCs w:val="28"/>
-                <w:lang w:eastAsia="en-IN" w:bidi="ml-IN"/>
-              </w:rPr>
-              <w:t>Paadam</w:t>
-            </w:r>
-            <w:proofErr w:type="spellEnd"/>
-            <w:r>
-              <w:rPr>
-                <w:rFonts w:eastAsia="Times New Roman" w:cs="Arial"/>
-                <w:b/>
-                <w:sz w:val="28"/>
-                <w:szCs w:val="28"/>
-                <w:lang w:eastAsia="en-IN" w:bidi="ml-IN"/>
-              </w:rPr>
-              <w:t xml:space="preserve"> No.</w:t>
-            </w:r>
-            <w:r>
-              <w:rPr>
-                <w:rFonts w:eastAsia="Times New Roman" w:cs="Arial"/>
-                <w:b/>
-                <w:sz w:val="28"/>
-                <w:szCs w:val="28"/>
-                <w:lang w:eastAsia="en-IN" w:bidi="ml-IN"/>
-              </w:rPr>
-              <w:t>16</w:t>
-            </w:r>
-          </w:p>
-          <w:p>
-            <w:pPr>
-              <w:widowControl w:val="0"/>
-              <w:autoSpaceDE w:val="0"/>
-              <w:autoSpaceDN w:val="0"/>
-              <w:adjustRightInd w:val="0"/>
-              <w:spacing w:before="0" w:line="264" w:lineRule="auto"/>
-              <w:ind w:right="-320"/>
-              <w:jc w:val="both"/>
-              <w:rPr>
-                <w:rFonts w:eastAsia="Times New Roman" w:cs="Arial"/>
-                <w:sz w:val="28"/>
-                <w:szCs w:val="28"/>
-                <w:lang w:eastAsia="en-IN" w:bidi="ml-IN"/>
-              </w:rPr>
-            </w:pPr>
-            <w:proofErr w:type="spellStart"/>
-            <w:r>
-              <w:rPr>
-                <w:rFonts w:eastAsia="Times New Roman" w:cs="Arial"/>
-                <w:b/>
-                <w:sz w:val="28"/>
-                <w:szCs w:val="28"/>
-                <w:lang w:eastAsia="en-IN" w:bidi="ml-IN"/>
-              </w:rPr>
-              <w:t>Panchaati</w:t>
-            </w:r>
-            <w:proofErr w:type="spellEnd"/>
-            <w:r>
-              <w:rPr>
-                <w:rFonts w:eastAsia="Times New Roman" w:cs="Arial"/>
-                <w:b/>
-                <w:sz w:val="28"/>
-                <w:szCs w:val="28"/>
-                <w:lang w:eastAsia="en-IN" w:bidi="ml-IN"/>
-              </w:rPr>
-              <w:t xml:space="preserve"> No. </w:t>
-            </w:r>
-            <w:r>
-              <w:rPr>
-                <w:rFonts w:eastAsia="Times New Roman" w:cs="Arial"/>
-                <w:b/>
-                <w:sz w:val="28"/>
-                <w:szCs w:val="28"/>
-                <w:lang w:eastAsia="en-IN" w:bidi="ml-IN"/>
-              </w:rPr>
-              <w:t>24</w:t>
-            </w:r>
-            <w:bookmarkStart w:id="0" w:name="_GoBack"/>
-            <w:bookmarkEnd w:id="0"/>
-          </w:p>
-        </w:tc>
-        <w:tc>
-          <w:tcPr>
-            <w:tcW w:w="4766" w:type="dxa"/>
-          </w:tcPr>
-          <w:p>
-            <w:pPr>
-              <w:spacing w:before="0" w:line="240" w:lineRule="auto"/>
-              <w:ind w:right="-108"/>
-              <w:rPr>
-                <w:rFonts w:ascii="BRH Devanagari Extra" w:hAnsi="BRH Devanagari Extra" w:cs="BRH Devanagari Extra"/>
-                <w:sz w:val="40"/>
-                <w:szCs w:val="40"/>
-              </w:rPr>
-            </w:pPr>
-            <w:proofErr w:type="spellStart"/>
-            <w:r>
-              <w:rPr>
-                <w:rFonts w:ascii="BRH Devanagari Extra" w:hAnsi="BRH Devanagari Extra" w:cs="BRH Devanagari Extra"/>
-                <w:sz w:val="40"/>
-                <w:szCs w:val="40"/>
-              </w:rPr>
-              <w:t>EmÉåÌiÉþ</w:t>
-            </w:r>
-            <w:proofErr w:type="spellEnd"/>
-            <w:r>
-              <w:rPr>
-                <w:rFonts w:ascii="BRH Devanagari Extra" w:hAnsi="BRH Devanagari Extra" w:cs="BRH Devanagari Extra"/>
-                <w:sz w:val="40"/>
-                <w:szCs w:val="40"/>
-              </w:rPr>
-              <w:t xml:space="preserve"> | A</w:t>
-            </w:r>
-            <w:r>
-              <w:rPr>
-                <w:rFonts w:ascii="BRH Malayalam Extra" w:hAnsi="BRH Malayalam Extra" w:cs="BRH Devanagari Extra"/>
-                <w:sz w:val="34"/>
-                <w:szCs w:val="40"/>
-              </w:rPr>
-              <w:t>–</w:t>
-            </w:r>
-            <w:proofErr w:type="spellStart"/>
-            <w:r>
-              <w:rPr>
-                <w:rFonts w:ascii="BRH Devanagari Extra" w:hAnsi="BRH Devanagari Extra" w:cs="BRH Devanagari Extra"/>
-                <w:sz w:val="40"/>
-                <w:szCs w:val="40"/>
-              </w:rPr>
-              <w:t>kÉÉ</w:t>
-            </w:r>
-            <w:proofErr w:type="spellEnd"/>
-            <w:r>
-              <w:rPr>
-                <w:rFonts w:ascii="BRH Malayalam Extra" w:hAnsi="BRH Malayalam Extra" w:cs="BRH Devanagari Extra"/>
-                <w:sz w:val="34"/>
-                <w:szCs w:val="40"/>
-              </w:rPr>
-              <w:t>–</w:t>
-            </w:r>
-            <w:r>
-              <w:rPr>
-                <w:rFonts w:ascii="BRH Devanagari Extra" w:hAnsi="BRH Devanagari Extra" w:cs="BRH Devanagari Extra"/>
-                <w:sz w:val="40"/>
-                <w:szCs w:val="40"/>
-                <w:highlight w:val="yellow"/>
-              </w:rPr>
-              <w:t>uÉ</w:t>
-            </w:r>
-            <w:r>
-              <w:rPr>
-                <w:rFonts w:ascii="BRH Devanagari Extra" w:hAnsi="BRH Devanagari Extra" w:cs="BRH Devanagari Extra"/>
-                <w:sz w:val="40"/>
-                <w:szCs w:val="40"/>
-              </w:rPr>
-              <w:t xml:space="preserve">³Éç | </w:t>
-            </w:r>
-            <w:proofErr w:type="spellStart"/>
-            <w:r>
-              <w:rPr>
-                <w:rFonts w:ascii="BRH Devanagari Extra" w:hAnsi="BRH Devanagari Extra" w:cs="BRH Devanagari Extra"/>
-                <w:sz w:val="40"/>
-                <w:szCs w:val="40"/>
-              </w:rPr>
-              <w:t>xÉÈ</w:t>
-            </w:r>
-            <w:proofErr w:type="spellEnd"/>
-            <w:r>
-              <w:rPr>
-                <w:rFonts w:ascii="BRH Devanagari Extra" w:hAnsi="BRH Devanagari Extra" w:cs="BRH Devanagari Extra"/>
-                <w:sz w:val="40"/>
-                <w:szCs w:val="40"/>
-              </w:rPr>
-              <w:t xml:space="preserve"> |</w:t>
-            </w:r>
-          </w:p>
-        </w:tc>
-        <w:tc>
-          <w:tcPr>
-            <w:tcW w:w="5250" w:type="dxa"/>
-          </w:tcPr>
-          <w:p>
-            <w:pPr>
-              <w:spacing w:before="0" w:line="240" w:lineRule="auto"/>
-              <w:rPr>
-                <w:rFonts w:ascii="BRH Devanagari Extra" w:hAnsi="BRH Devanagari Extra" w:cs="BRH Devanagari Extra"/>
-                <w:sz w:val="40"/>
-                <w:szCs w:val="40"/>
-              </w:rPr>
-            </w:pPr>
-            <w:proofErr w:type="spellStart"/>
-            <w:r>
-              <w:rPr>
-                <w:rFonts w:ascii="BRH Devanagari Extra" w:hAnsi="BRH Devanagari Extra" w:cs="BRH Devanagari Extra"/>
-                <w:sz w:val="40"/>
-                <w:szCs w:val="40"/>
-              </w:rPr>
-              <w:t>EmÉåÌiÉþ</w:t>
-            </w:r>
-            <w:proofErr w:type="spellEnd"/>
-            <w:r>
-              <w:rPr>
-                <w:rFonts w:ascii="BRH Devanagari Extra" w:hAnsi="BRH Devanagari Extra" w:cs="BRH Devanagari Extra"/>
-                <w:sz w:val="40"/>
-                <w:szCs w:val="40"/>
-              </w:rPr>
-              <w:t xml:space="preserve"> | A</w:t>
-            </w:r>
-            <w:r>
-              <w:rPr>
-                <w:rFonts w:ascii="BRH Malayalam Extra" w:hAnsi="BRH Malayalam Extra" w:cs="BRH Devanagari Extra"/>
-                <w:sz w:val="34"/>
-                <w:szCs w:val="40"/>
-              </w:rPr>
-              <w:t>–</w:t>
-            </w:r>
-            <w:proofErr w:type="spellStart"/>
-            <w:r>
-              <w:rPr>
-                <w:rFonts w:ascii="BRH Devanagari Extra" w:hAnsi="BRH Devanagari Extra" w:cs="BRH Devanagari Extra"/>
-                <w:sz w:val="40"/>
-                <w:szCs w:val="40"/>
-              </w:rPr>
-              <w:t>kÉÉ</w:t>
-            </w:r>
-            <w:proofErr w:type="spellEnd"/>
-            <w:r>
-              <w:rPr>
-                <w:rFonts w:ascii="BRH Malayalam Extra" w:hAnsi="BRH Malayalam Extra" w:cs="BRH Devanagari Extra"/>
-                <w:sz w:val="34"/>
-                <w:szCs w:val="40"/>
-                <w:highlight w:val="green"/>
-              </w:rPr>
-              <w:t>–</w:t>
-            </w:r>
-            <w:proofErr w:type="spellStart"/>
-            <w:r>
-              <w:rPr>
-                <w:rFonts w:ascii="BRH Devanagari Extra" w:hAnsi="BRH Devanagari Extra" w:cs="BRH Devanagari Extra"/>
-                <w:sz w:val="40"/>
-                <w:szCs w:val="40"/>
-                <w:highlight w:val="green"/>
-              </w:rPr>
-              <w:t>uÉ</w:t>
-            </w:r>
-            <w:proofErr w:type="spellEnd"/>
-            <w:r>
-              <w:rPr>
-                <w:rFonts w:ascii="BRH Malayalam Extra" w:hAnsi="BRH Malayalam Extra" w:cs="BRH Devanagari Extra"/>
-                <w:sz w:val="34"/>
-                <w:szCs w:val="40"/>
-              </w:rPr>
-              <w:t>–</w:t>
-            </w:r>
-            <w:r>
-              <w:rPr>
-                <w:rFonts w:ascii="BRH Devanagari Extra" w:hAnsi="BRH Devanagari Extra" w:cs="BRH Devanagari Extra"/>
-                <w:sz w:val="40"/>
-                <w:szCs w:val="40"/>
-              </w:rPr>
-              <w:t xml:space="preserve">³Éç | </w:t>
-            </w:r>
-            <w:proofErr w:type="spellStart"/>
-            <w:r>
-              <w:rPr>
-                <w:rFonts w:ascii="BRH Devanagari Extra" w:hAnsi="BRH Devanagari Extra" w:cs="BRH Devanagari Extra"/>
-                <w:sz w:val="40"/>
-                <w:szCs w:val="40"/>
-              </w:rPr>
-              <w:t>xÉÈ</w:t>
-            </w:r>
-            <w:proofErr w:type="spellEnd"/>
-            <w:r>
-              <w:rPr>
-                <w:rFonts w:ascii="BRH Devanagari Extra" w:hAnsi="BRH Devanagari Extra" w:cs="BRH Devanagari Extra"/>
-                <w:sz w:val="40"/>
-                <w:szCs w:val="40"/>
-              </w:rPr>
-              <w:t xml:space="preserve"> |</w:t>
             </w:r>
           </w:p>
         </w:tc>
@@ -692,29 +333,7 @@
                 <w:szCs w:val="28"/>
                 <w:lang w:eastAsia="en-IN" w:bidi="ml-IN"/>
               </w:rPr>
-              <w:t xml:space="preserve"> (</w:t>
-            </w:r>
-            <w:proofErr w:type="spellStart"/>
-            <w:r>
-              <w:rPr>
-                <w:rFonts w:eastAsia="Times New Roman" w:cs="Arial"/>
-                <w:b/>
-                <w:sz w:val="28"/>
-                <w:szCs w:val="28"/>
-                <w:lang w:eastAsia="en-IN" w:bidi="ml-IN"/>
-              </w:rPr>
-              <w:t>Padam</w:t>
-            </w:r>
-            <w:proofErr w:type="spellEnd"/>
-            <w:r>
-              <w:rPr>
-                <w:rFonts w:eastAsia="Times New Roman" w:cs="Arial"/>
-                <w:b/>
-                <w:sz w:val="28"/>
-                <w:szCs w:val="28"/>
-                <w:lang w:eastAsia="en-IN" w:bidi="ml-IN"/>
-              </w:rPr>
-              <w:t>)</w:t>
+              <w:t xml:space="preserve"> (Padam)</w:t>
             </w:r>
           </w:p>
           <w:p>
@@ -773,7 +392,6 @@
                 <w:lang w:eastAsia="en-IN" w:bidi="ml-IN"/>
               </w:rPr>
             </w:pPr>
-            <w:proofErr w:type="spellStart"/>
             <w:r>
               <w:rPr>
                 <w:rFonts w:eastAsia="Times New Roman" w:cs="Arial"/>
@@ -782,18 +400,7 @@
                 <w:szCs w:val="28"/>
                 <w:lang w:eastAsia="en-IN" w:bidi="ml-IN"/>
               </w:rPr>
-              <w:t>Panchaati</w:t>
-            </w:r>
-            <w:proofErr w:type="spellEnd"/>
-            <w:r>
-              <w:rPr>
-                <w:rFonts w:eastAsia="Times New Roman" w:cs="Arial"/>
-                <w:b/>
-                <w:sz w:val="28"/>
-                <w:szCs w:val="28"/>
-                <w:lang w:eastAsia="en-IN" w:bidi="ml-IN"/>
-              </w:rPr>
-              <w:t xml:space="preserve"> No. </w:t>
+              <w:t xml:space="preserve">Panchaati No. </w:t>
             </w:r>
             <w:r>
               <w:rPr>
@@ -809,7 +416,7 @@
         </w:tc>
         <w:tc>
           <w:tcPr>
-            <w:tcW w:w="4766" w:type="dxa"/>
+            <w:tcW w:w="5417" w:type="dxa"/>
             <w:tcBorders>
               <w:top w:val="single" w:sz="4" w:space="0" w:color="000000"/>
               <w:left w:val="single" w:sz="4" w:space="0" w:color="000000"/>
@@ -825,166 +432,234 @@
                 <w:rFonts w:ascii="BRH Devanagari Extra" w:hAnsi="BRH Devanagari Extra" w:cs="BRH Devanagari Extra"/>
                 <w:sz w:val="40"/>
                 <w:szCs w:val="40"/>
+                <w:highlight w:val="yellow"/>
               </w:rPr>
             </w:pPr>
-            <w:proofErr w:type="spellStart"/>
-            <w:r>
-              <w:rPr>
-                <w:rFonts w:ascii="BRH Devanagari Extra" w:hAnsi="BRH Devanagari Extra" w:cs="BRH Devanagari Extra"/>
-                <w:sz w:val="40"/>
-                <w:szCs w:val="40"/>
-              </w:rPr>
-              <w:t>xÉ</w:t>
-            </w:r>
-            <w:proofErr w:type="spellEnd"/>
-            <w:r>
-              <w:rPr>
-                <w:rFonts w:ascii="BRH Malayalam Extra" w:hAnsi="BRH Malayalam Extra" w:cs="BRH Devanagari Extra"/>
-                <w:sz w:val="34"/>
-                <w:szCs w:val="40"/>
-              </w:rPr>
-              <w:t>–</w:t>
-            </w:r>
-            <w:proofErr w:type="spellStart"/>
-            <w:r>
-              <w:rPr>
-                <w:rFonts w:ascii="BRH Devanagari Extra" w:hAnsi="BRH Devanagari Extra" w:cs="BRH Devanagari Extra"/>
-                <w:sz w:val="40"/>
-                <w:szCs w:val="40"/>
-              </w:rPr>
-              <w:t>qÉeÉÉþlÉ</w:t>
-            </w:r>
-            <w:proofErr w:type="spellEnd"/>
-            <w:r>
-              <w:rPr>
-                <w:rFonts w:ascii="BRH Malayalam Extra" w:hAnsi="BRH Malayalam Extra" w:cs="BRH Devanagari Extra"/>
-                <w:sz w:val="34"/>
-                <w:szCs w:val="40"/>
-              </w:rPr>
-              <w:t>–</w:t>
-            </w:r>
-            <w:proofErr w:type="spellStart"/>
-            <w:r>
-              <w:rPr>
-                <w:rFonts w:ascii="BRH Devanagari Extra" w:hAnsi="BRH Devanagari Extra" w:cs="BRH Devanagari Extra"/>
-                <w:sz w:val="40"/>
-                <w:szCs w:val="40"/>
-              </w:rPr>
-              <w:t>iÉåÌiÉþ</w:t>
-            </w:r>
-            <w:proofErr w:type="spellEnd"/>
-            <w:r>
-              <w:rPr>
-                <w:rFonts w:ascii="BRH Devanagari Extra" w:hAnsi="BRH Devanagari Extra" w:cs="BRH Devanagari Extra"/>
-                <w:sz w:val="40"/>
-                <w:szCs w:val="40"/>
+            <w:r>
+              <w:rPr>
+                <w:rFonts w:ascii="Latha" w:hAnsi="Latha" w:cs="Latha"/>
+                <w:sz w:val="28"/>
+                <w:szCs w:val="28"/>
+                <w:cs/>
+                <w:lang w:bidi="ta-IN"/>
+              </w:rPr>
+              <w:t>ஸ</w:t>
+            </w:r>
+            <w:r>
+              <w:rPr>
+                <w:rFonts w:ascii="BRH Tamil Tab Extra" w:hAnsi="BRH Tamil Tab Extra" w:cs="Latha"/>
+                <w:b/>
+                <w:sz w:val="36"/>
+                <w:szCs w:val="28"/>
+              </w:rPr>
+              <w:t>…</w:t>
+            </w:r>
+            <w:r>
+              <w:rPr>
+                <w:rFonts w:ascii="Latha" w:hAnsi="Latha" w:cs="Latha"/>
+                <w:sz w:val="28"/>
+                <w:szCs w:val="28"/>
+                <w:cs/>
+                <w:lang w:bidi="ta-IN"/>
+              </w:rPr>
+              <w:t>மஜா</w:t>
+            </w:r>
+            <w:r>
+              <w:rPr>
+                <w:rFonts w:ascii="BRH Tamil Tab Extra" w:hAnsi="BRH Tamil Tab Extra" w:cs="Latha"/>
+                <w:b/>
+                <w:sz w:val="36"/>
+                <w:szCs w:val="28"/>
+              </w:rPr>
+              <w:t>†</w:t>
+            </w:r>
+            <w:r>
+              <w:rPr>
+                <w:rFonts w:ascii="Latha" w:hAnsi="Latha" w:cs="Latha"/>
+                <w:sz w:val="28"/>
+                <w:szCs w:val="28"/>
+                <w:cs/>
+                <w:lang w:bidi="ta-IN"/>
+              </w:rPr>
+              <w:t>ன</w:t>
+            </w:r>
+            <w:r>
+              <w:rPr>
+                <w:rFonts w:ascii="BRH Tamil Tab Extra" w:hAnsi="BRH Tamil Tab Extra" w:cs="Latha"/>
+                <w:b/>
+                <w:sz w:val="36"/>
+                <w:szCs w:val="28"/>
+              </w:rPr>
+              <w:t>…</w:t>
+            </w:r>
+            <w:r>
+              <w:rPr>
+                <w:rFonts w:ascii="Latha" w:hAnsi="Latha" w:cs="Latha"/>
+                <w:sz w:val="28"/>
+                <w:szCs w:val="28"/>
+                <w:cs/>
+                <w:lang w:bidi="ta-IN"/>
+              </w:rPr>
+              <w:t>தேதி</w:t>
+            </w:r>
+            <w:r>
+              <w:rPr>
+                <w:rFonts w:ascii="BRH Tamil Tab Extra" w:hAnsi="BRH Tamil Tab Extra" w:cs="Latha"/>
+                <w:b/>
+                <w:sz w:val="36"/>
+                <w:szCs w:val="28"/>
+              </w:rPr>
+              <w:t>†</w:t>
+            </w:r>
+            <w:r>
+              <w:rPr>
+                <w:rFonts w:ascii="Latha" w:hAnsi="Latha" w:cs="Latha"/>
+                <w:sz w:val="28"/>
+                <w:szCs w:val="28"/>
               </w:rPr>
               <w:t xml:space="preserve"> </w:t>
             </w:r>
-            <w:proofErr w:type="spellStart"/>
-            <w:r>
-              <w:rPr>
-                <w:rFonts w:ascii="BRH Devanagari Extra" w:hAnsi="BRH Devanagari Extra" w:cs="BRH Devanagari Extra"/>
-                <w:sz w:val="40"/>
-                <w:szCs w:val="40"/>
-              </w:rPr>
-              <w:t>xÉÇ</w:t>
-            </w:r>
-            <w:proofErr w:type="spellEnd"/>
-            <w:r>
-              <w:rPr>
-                <w:rFonts w:ascii="BRH Devanagari Extra" w:hAnsi="BRH Devanagari Extra" w:cs="BRH Devanagari Extra"/>
-                <w:sz w:val="40"/>
-                <w:szCs w:val="40"/>
-              </w:rPr>
-              <w:t xml:space="preserve"> - </w:t>
-            </w:r>
-            <w:proofErr w:type="spellStart"/>
-            <w:r>
-              <w:rPr>
-                <w:rFonts w:ascii="BRH Devanagari Extra" w:hAnsi="BRH Devanagari Extra" w:cs="BRH Devanagari Extra"/>
-                <w:sz w:val="40"/>
-                <w:szCs w:val="40"/>
-              </w:rPr>
-              <w:t>AeÉÉþlÉ</w:t>
-            </w:r>
-            <w:r>
-              <w:rPr>
-                <w:rFonts w:ascii="BRH Devanagari Extra" w:hAnsi="BRH Devanagari Extra" w:cs="BRH Devanagari Extra"/>
-                <w:sz w:val="40"/>
-                <w:szCs w:val="40"/>
+            <w:r>
+              <w:rPr>
+                <w:rFonts w:ascii="Latha" w:hAnsi="Latha" w:cs="Latha"/>
+                <w:sz w:val="28"/>
+                <w:szCs w:val="28"/>
+                <w:cs/>
+                <w:lang w:bidi="ta-IN"/>
+              </w:rPr>
+              <w:t xml:space="preserve">ஸம் </w:t>
+            </w:r>
+            <w:r>
+              <w:rPr>
+                <w:rFonts w:ascii="Latha" w:hAnsi="Latha" w:cs="Latha"/>
+                <w:sz w:val="28"/>
+                <w:szCs w:val="28"/>
+              </w:rPr>
+              <w:t xml:space="preserve">-- </w:t>
+            </w:r>
+            <w:r>
+              <w:rPr>
+                <w:rFonts w:ascii="Latha" w:hAnsi="Latha" w:cs="Latha"/>
+                <w:sz w:val="28"/>
+                <w:szCs w:val="28"/>
+                <w:cs/>
+                <w:lang w:bidi="ta-IN"/>
+              </w:rPr>
+              <w:t>அஜா</w:t>
+            </w:r>
+            <w:r>
+              <w:rPr>
+                <w:rFonts w:ascii="BRH Tamil Tab Extra" w:hAnsi="BRH Tamil Tab Extra" w:cs="Latha"/>
+                <w:b/>
+                <w:sz w:val="36"/>
+                <w:szCs w:val="28"/>
+              </w:rPr>
+              <w:t>†</w:t>
+            </w:r>
+            <w:r>
+              <w:rPr>
+                <w:rFonts w:ascii="Latha" w:hAnsi="Latha" w:cs="Latha"/>
+                <w:sz w:val="28"/>
+                <w:szCs w:val="28"/>
+                <w:cs/>
+                <w:lang w:bidi="ta-IN"/>
+              </w:rPr>
+              <w:t>ன</w:t>
+            </w:r>
+            <w:r>
+              <w:rPr>
+                <w:rFonts w:ascii="Latha" w:hAnsi="Latha" w:cs="Latha"/>
+                <w:sz w:val="28"/>
+                <w:szCs w:val="28"/>
                 <w:highlight w:val="yellow"/>
-              </w:rPr>
-              <w:t>iÉ</w:t>
-            </w:r>
-            <w:r>
-              <w:rPr>
-                <w:rFonts w:ascii="BRH Devanagari Extra" w:hAnsi="BRH Devanagari Extra" w:cs="BRH Devanagari Extra"/>
-                <w:sz w:val="40"/>
-                <w:szCs w:val="40"/>
-              </w:rPr>
-              <w:t>ç</w:t>
-            </w:r>
-            <w:proofErr w:type="spellEnd"/>
-            <w:r>
-              <w:rPr>
-                <w:rFonts w:ascii="BRH Devanagari Extra" w:hAnsi="BRH Devanagari Extra" w:cs="BRH Devanagari Extra"/>
-                <w:sz w:val="40"/>
-                <w:szCs w:val="40"/>
-              </w:rPr>
-              <w:t xml:space="preserve"> | </w:t>
-            </w:r>
-          </w:p>
-          <w:p>
-            <w:pPr>
-              <w:spacing w:before="0" w:line="240" w:lineRule="auto"/>
-              <w:ind w:right="-108"/>
-              <w:rPr>
-                <w:rFonts w:ascii="BRH Devanagari Extra" w:hAnsi="BRH Devanagari Extra" w:cs="BRH Devanagari Extra"/>
-                <w:sz w:val="40"/>
-                <w:szCs w:val="40"/>
-                <w:highlight w:val="yellow"/>
-              </w:rPr>
-            </w:pPr>
-            <w:r>
-              <w:rPr>
-                <w:rFonts w:ascii="BRH Devanagari Extra" w:hAnsi="BRH Devanagari Extra" w:cs="BRH Devanagari Extra"/>
-                <w:sz w:val="40"/>
-                <w:szCs w:val="40"/>
-              </w:rPr>
-              <w:t>A</w:t>
-            </w:r>
-            <w:r>
-              <w:rPr>
-                <w:rFonts w:ascii="BRH Malayalam Extra" w:hAnsi="BRH Malayalam Extra" w:cs="BRH Devanagari Extra"/>
-                <w:sz w:val="34"/>
-                <w:szCs w:val="40"/>
-              </w:rPr>
-              <w:t>–</w:t>
-            </w:r>
-            <w:proofErr w:type="spellStart"/>
-            <w:r>
-              <w:rPr>
-                <w:rFonts w:ascii="BRH Devanagari Extra" w:hAnsi="BRH Devanagari Extra" w:cs="BRH Devanagari Extra"/>
-                <w:sz w:val="40"/>
-                <w:szCs w:val="40"/>
-              </w:rPr>
-              <w:t>ÍpÉ</w:t>
-            </w:r>
-            <w:proofErr w:type="spellEnd"/>
-            <w:r>
-              <w:rPr>
-                <w:rFonts w:ascii="BRH Devanagari Extra" w:hAnsi="BRH Devanagari Extra" w:cs="BRH Devanagari Extra"/>
-                <w:sz w:val="40"/>
-                <w:szCs w:val="40"/>
-              </w:rPr>
-              <w:t xml:space="preserve"> ||</w:t>
+                <w:cs/>
+                <w:lang w:bidi="ta-IN"/>
+              </w:rPr>
+              <w:t>த்</w:t>
+            </w:r>
+            <w:r>
+              <w:rPr>
+                <w:rFonts w:ascii="Latha" w:hAnsi="Latha" w:cs="Latha"/>
+                <w:sz w:val="28"/>
+                <w:szCs w:val="28"/>
+                <w:cs/>
+                <w:lang w:bidi="ta-IN"/>
+              </w:rPr>
+              <w:t xml:space="preserve"> </w:t>
+            </w:r>
+            <w:r>
+              <w:rPr>
+                <w:rFonts w:ascii="Latha" w:hAnsi="Latha" w:cs="Latha"/>
+                <w:sz w:val="28"/>
+                <w:szCs w:val="28"/>
+              </w:rPr>
+              <w:t xml:space="preserve">| </w:t>
+            </w:r>
+            <w:r>
+              <w:rPr>
+                <w:rFonts w:ascii="Latha" w:hAnsi="Latha" w:cs="Latha"/>
+                <w:sz w:val="28"/>
+                <w:szCs w:val="28"/>
+                <w:cs/>
+                <w:lang w:bidi="ta-IN"/>
+              </w:rPr>
+              <w:t>அ</w:t>
+            </w:r>
+            <w:r>
+              <w:rPr>
+                <w:rFonts w:ascii="BRH Tamil Tab Extra" w:hAnsi="BRH Tamil Tab Extra" w:cs="Latha"/>
+                <w:b/>
+                <w:sz w:val="36"/>
+                <w:szCs w:val="28"/>
+              </w:rPr>
+              <w:t>…</w:t>
+            </w:r>
+            <w:r>
+              <w:rPr>
+                <w:rFonts w:ascii="Latha" w:hAnsi="Latha" w:cs="Latha"/>
+                <w:sz w:val="28"/>
+                <w:szCs w:val="28"/>
+                <w:cs/>
+                <w:lang w:bidi="ta-IN"/>
+              </w:rPr>
+              <w:t>பி</w:t>
+            </w:r>
+            <w:r>
+              <w:rPr>
+                <w:rFonts w:ascii="Latha" w:hAnsi="Latha" w:cs="Latha"/>
+                <w:b/>
+                <w:bCs/>
+                <w:position w:val="-12"/>
+                <w:sz w:val="28"/>
+                <w:szCs w:val="28"/>
+                <w:cs/>
+                <w:lang w:bidi="ta-IN"/>
+              </w:rPr>
+              <w:t>4</w:t>
+            </w:r>
+            <w:r>
+              <w:rPr>
+                <w:rFonts w:ascii="Latha" w:hAnsi="Latha" w:cs="Latha"/>
+                <w:sz w:val="28"/>
+                <w:szCs w:val="28"/>
+                <w:cs/>
+                <w:lang w:bidi="ta-IN"/>
+              </w:rPr>
+              <w:t xml:space="preserve"> </w:t>
+            </w:r>
+            <w:r>
+              <w:rPr>
+                <w:rFonts w:ascii="Latha" w:hAnsi="Latha" w:cs="Latha"/>
+                <w:sz w:val="28"/>
+                <w:szCs w:val="28"/>
+              </w:rPr>
+              <w:t>||</w:t>
             </w:r>
           </w:p>
         </w:tc>
         <w:tc>
           <w:tcPr>
-            <w:tcW w:w="5250" w:type="dxa"/>
+            <w:tcW w:w="5670" w:type="dxa"/>
             <w:tcBorders>
               <w:top w:val="single" w:sz="4" w:space="0" w:color="000000"/>
               <w:left w:val="single" w:sz="4" w:space="0" w:color="000000"/>
@@ -995,156 +670,232 @@
           <w:p>
             <w:pPr>
               <w:spacing w:before="0" w:line="240" w:lineRule="auto"/>
-              <w:ind w:right="-108"/>
-              <w:rPr>
-                <w:rFonts w:ascii="BRH Devanagari Extra" w:hAnsi="BRH Devanagari Extra" w:cs="BRH Devanagari Extra"/>
-                <w:sz w:val="40"/>
-                <w:szCs w:val="40"/>
-              </w:rPr>
-            </w:pPr>
-            <w:proofErr w:type="spellStart"/>
-            <w:r>
-              <w:rPr>
-                <w:rFonts w:ascii="BRH Devanagari Extra" w:hAnsi="BRH Devanagari Extra" w:cs="BRH Devanagari Extra"/>
-                <w:sz w:val="40"/>
-                <w:szCs w:val="40"/>
-              </w:rPr>
-              <w:t>xÉ</w:t>
-            </w:r>
-            <w:proofErr w:type="spellEnd"/>
-            <w:r>
-              <w:rPr>
-                <w:rFonts w:ascii="BRH Malayalam Extra" w:hAnsi="BRH Malayalam Extra" w:cs="BRH Devanagari Extra"/>
-                <w:sz w:val="34"/>
-                <w:szCs w:val="40"/>
-              </w:rPr>
-              <w:t>–</w:t>
-            </w:r>
-            <w:proofErr w:type="spellStart"/>
-            <w:r>
-              <w:rPr>
-                <w:rFonts w:ascii="BRH Devanagari Extra" w:hAnsi="BRH Devanagari Extra" w:cs="BRH Devanagari Extra"/>
-                <w:sz w:val="40"/>
-                <w:szCs w:val="40"/>
-              </w:rPr>
-              <w:t>qÉeÉÉþlÉ</w:t>
-            </w:r>
-            <w:proofErr w:type="spellEnd"/>
-            <w:r>
-              <w:rPr>
-                <w:rFonts w:ascii="BRH Malayalam Extra" w:hAnsi="BRH Malayalam Extra" w:cs="BRH Devanagari Extra"/>
-                <w:sz w:val="34"/>
-                <w:szCs w:val="40"/>
-              </w:rPr>
-              <w:t>–</w:t>
-            </w:r>
-            <w:proofErr w:type="spellStart"/>
-            <w:r>
-              <w:rPr>
-                <w:rFonts w:ascii="BRH Devanagari Extra" w:hAnsi="BRH Devanagari Extra" w:cs="BRH Devanagari Extra"/>
-                <w:sz w:val="40"/>
-                <w:szCs w:val="40"/>
-              </w:rPr>
-              <w:t>iÉåÌiÉþ</w:t>
-            </w:r>
-            <w:proofErr w:type="spellEnd"/>
-            <w:r>
-              <w:rPr>
-                <w:rFonts w:ascii="BRH Devanagari Extra" w:hAnsi="BRH Devanagari Extra" w:cs="BRH Devanagari Extra"/>
-                <w:sz w:val="40"/>
-                <w:szCs w:val="40"/>
-              </w:rPr>
-              <w:t xml:space="preserve"> </w:t>
-            </w:r>
-            <w:proofErr w:type="spellStart"/>
-            <w:r>
-              <w:rPr>
-                <w:rFonts w:ascii="BRH Devanagari Extra" w:hAnsi="BRH Devanagari Extra" w:cs="BRH Devanagari Extra"/>
-                <w:sz w:val="40"/>
-                <w:szCs w:val="40"/>
-              </w:rPr>
-              <w:t>xÉÇ</w:t>
-            </w:r>
-            <w:proofErr w:type="spellEnd"/>
-            <w:r>
-              <w:rPr>
-                <w:rFonts w:ascii="BRH Devanagari Extra" w:hAnsi="BRH Devanagari Extra" w:cs="BRH Devanagari Extra"/>
-                <w:sz w:val="40"/>
-                <w:szCs w:val="40"/>
-              </w:rPr>
-              <w:t xml:space="preserve"> - </w:t>
-            </w:r>
-            <w:proofErr w:type="spellStart"/>
-            <w:r>
-              <w:rPr>
-                <w:rFonts w:ascii="BRH Devanagari Extra" w:hAnsi="BRH Devanagari Extra" w:cs="BRH Devanagari Extra"/>
-                <w:sz w:val="40"/>
-                <w:szCs w:val="40"/>
-              </w:rPr>
-              <w:t>AeÉÉþlÉ</w:t>
-            </w:r>
-            <w:r>
               <w:rPr>
                 <w:rFonts w:ascii="BRH Devanagari Extra" w:hAnsi="BRH Devanagari Extra" w:cs="BRH Devanagari Extra"/>
                 <w:sz w:val="40"/>
                 <w:szCs w:val="40"/>
                 <w:highlight w:val="green"/>
               </w:rPr>
-              <w:t>iÉ</w:t>
-            </w:r>
-            <w:proofErr w:type="spellEnd"/>
-            <w:r>
-              <w:rPr>
-                <w:rFonts w:ascii="BRH Devanagari Extra" w:hAnsi="BRH Devanagari Extra" w:cs="BRH Devanagari Extra"/>
-                <w:sz w:val="40"/>
-                <w:szCs w:val="40"/>
-              </w:rPr>
-              <w:t xml:space="preserve"> | </w:t>
-            </w:r>
-          </w:p>
-          <w:p>
-            <w:pPr>
-              <w:spacing w:before="0" w:line="240" w:lineRule="auto"/>
-              <w:rPr>
-                <w:rFonts w:ascii="BRH Devanagari Extra" w:hAnsi="BRH Devanagari Extra" w:cs="BRH Devanagari Extra"/>
-                <w:sz w:val="40"/>
-                <w:szCs w:val="40"/>
+            </w:pPr>
+            <w:r>
+              <w:rPr>
+                <w:rFonts w:ascii="Latha" w:hAnsi="Latha" w:cs="Latha"/>
+                <w:sz w:val="28"/>
+                <w:szCs w:val="28"/>
+                <w:cs/>
+                <w:lang w:bidi="ta-IN"/>
+              </w:rPr>
+              <w:t>ஸ</w:t>
+            </w:r>
+            <w:r>
+              <w:rPr>
+                <w:rFonts w:ascii="BRH Tamil Tab Extra" w:hAnsi="BRH Tamil Tab Extra" w:cs="Latha"/>
+                <w:b/>
+                <w:sz w:val="36"/>
+                <w:szCs w:val="28"/>
+              </w:rPr>
+              <w:t>…</w:t>
+            </w:r>
+            <w:r>
+              <w:rPr>
+                <w:rFonts w:ascii="Latha" w:hAnsi="Latha" w:cs="Latha"/>
+                <w:sz w:val="28"/>
+                <w:szCs w:val="28"/>
+                <w:cs/>
+                <w:lang w:bidi="ta-IN"/>
+              </w:rPr>
+              <w:t>மஜா</w:t>
+            </w:r>
+            <w:r>
+              <w:rPr>
+                <w:rFonts w:ascii="BRH Tamil Tab Extra" w:hAnsi="BRH Tamil Tab Extra" w:cs="Latha"/>
+                <w:b/>
+                <w:sz w:val="36"/>
+                <w:szCs w:val="28"/>
+              </w:rPr>
+              <w:t>†</w:t>
+            </w:r>
+            <w:r>
+              <w:rPr>
+                <w:rFonts w:ascii="Latha" w:hAnsi="Latha" w:cs="Latha"/>
+                <w:sz w:val="28"/>
+                <w:szCs w:val="28"/>
+                <w:cs/>
+                <w:lang w:bidi="ta-IN"/>
+              </w:rPr>
+              <w:t>ன</w:t>
+            </w:r>
+            <w:r>
+              <w:rPr>
+                <w:rFonts w:ascii="BRH Tamil Tab Extra" w:hAnsi="BRH Tamil Tab Extra" w:cs="Latha"/>
+                <w:b/>
+                <w:sz w:val="36"/>
+                <w:szCs w:val="28"/>
+              </w:rPr>
+              <w:t>…</w:t>
+            </w:r>
+            <w:r>
+              <w:rPr>
+                <w:rFonts w:ascii="Latha" w:hAnsi="Latha" w:cs="Latha"/>
+                <w:sz w:val="28"/>
+                <w:szCs w:val="28"/>
+                <w:cs/>
+                <w:lang w:bidi="ta-IN"/>
+              </w:rPr>
+              <w:t>தேதி</w:t>
+            </w:r>
+            <w:r>
+              <w:rPr>
+                <w:rFonts w:ascii="BRH Tamil Tab Extra" w:hAnsi="BRH Tamil Tab Extra" w:cs="Latha"/>
+                <w:b/>
+                <w:sz w:val="36"/>
+                <w:szCs w:val="28"/>
+              </w:rPr>
+              <w:t>†</w:t>
+            </w:r>
+            <w:r>
+              <w:rPr>
+                <w:rFonts w:ascii="Latha" w:hAnsi="Latha" w:cs="Latha"/>
+                <w:sz w:val="28"/>
+                <w:szCs w:val="28"/>
+              </w:rPr>
+              <w:t xml:space="preserve"> </w:t>
+            </w:r>
+            <w:r>
+              <w:rPr>
+                <w:rFonts w:ascii="Latha" w:hAnsi="Latha" w:cs="Latha"/>
+                <w:sz w:val="28"/>
+                <w:szCs w:val="28"/>
+                <w:cs/>
+                <w:lang w:bidi="ta-IN"/>
+              </w:rPr>
+              <w:t xml:space="preserve">ஸம் </w:t>
+            </w:r>
+            <w:r>
+              <w:rPr>
+                <w:rFonts w:ascii="Latha" w:hAnsi="Latha" w:cs="Latha"/>
+                <w:sz w:val="28"/>
+                <w:szCs w:val="28"/>
+              </w:rPr>
+              <w:t xml:space="preserve">-- </w:t>
+            </w:r>
+            <w:r>
+              <w:rPr>
+                <w:rFonts w:ascii="Latha" w:hAnsi="Latha" w:cs="Latha"/>
+                <w:sz w:val="28"/>
+                <w:szCs w:val="28"/>
+                <w:cs/>
+                <w:lang w:bidi="ta-IN"/>
+              </w:rPr>
+              <w:t>அஜா</w:t>
+            </w:r>
+            <w:r>
+              <w:rPr>
+                <w:rFonts w:ascii="BRH Tamil Tab Extra" w:hAnsi="BRH Tamil Tab Extra" w:cs="Latha"/>
+                <w:b/>
+                <w:sz w:val="36"/>
+                <w:szCs w:val="28"/>
+              </w:rPr>
+              <w:t>†</w:t>
+            </w:r>
+            <w:r>
+              <w:rPr>
+                <w:rFonts w:ascii="Latha" w:hAnsi="Latha" w:cs="Latha"/>
+                <w:sz w:val="28"/>
+                <w:szCs w:val="28"/>
+                <w:cs/>
+                <w:lang w:bidi="ta-IN"/>
+              </w:rPr>
+              <w:t>ன</w:t>
+            </w:r>
+            <w:r>
+              <w:rPr>
+                <w:rFonts w:ascii="Latha" w:hAnsi="Latha" w:cs="Latha"/>
+                <w:sz w:val="28"/>
+                <w:szCs w:val="28"/>
                 <w:highlight w:val="green"/>
-              </w:rPr>
-            </w:pPr>
-            <w:r>
-              <w:rPr>
-                <w:rFonts w:ascii="BRH Devanagari Extra" w:hAnsi="BRH Devanagari Extra" w:cs="BRH Devanagari Extra"/>
-                <w:sz w:val="40"/>
-                <w:szCs w:val="40"/>
-              </w:rPr>
-              <w:t>A</w:t>
-            </w:r>
-            <w:r>
-              <w:rPr>
-                <w:rFonts w:ascii="BRH Malayalam Extra" w:hAnsi="BRH Malayalam Extra" w:cs="BRH Devanagari Extra"/>
-                <w:sz w:val="34"/>
-                <w:szCs w:val="40"/>
-              </w:rPr>
-              <w:t>–</w:t>
-            </w:r>
-            <w:proofErr w:type="spellStart"/>
-            <w:r>
-              <w:rPr>
-                <w:rFonts w:ascii="BRH Devanagari Extra" w:hAnsi="BRH Devanagari Extra" w:cs="BRH Devanagari Extra"/>
-                <w:sz w:val="40"/>
-                <w:szCs w:val="40"/>
-              </w:rPr>
-              <w:t>ÍpÉ</w:t>
-            </w:r>
-            <w:proofErr w:type="spellEnd"/>
-            <w:r>
-              <w:rPr>
-                <w:rFonts w:ascii="BRH Devanagari Extra" w:hAnsi="BRH Devanagari Extra" w:cs="BRH Devanagari Extra"/>
-                <w:sz w:val="40"/>
-                <w:szCs w:val="40"/>
-              </w:rPr>
-              <w:t xml:space="preserve"> ||</w:t>
+                <w:cs/>
+                <w:lang w:bidi="ta-IN"/>
+              </w:rPr>
+              <w:t>த</w:t>
+            </w:r>
+            <w:r>
+              <w:rPr>
+                <w:rFonts w:ascii="Latha" w:hAnsi="Latha" w:cs="Latha"/>
+                <w:sz w:val="28"/>
+                <w:szCs w:val="28"/>
+                <w:cs/>
+                <w:lang w:bidi="ta-IN"/>
+              </w:rPr>
+              <w:t xml:space="preserve"> </w:t>
+            </w:r>
+            <w:r>
+              <w:rPr>
+                <w:rFonts w:ascii="Latha" w:hAnsi="Latha" w:cs="Latha"/>
+                <w:sz w:val="28"/>
+                <w:szCs w:val="28"/>
+              </w:rPr>
+              <w:t xml:space="preserve">| </w:t>
+            </w:r>
+            <w:r>
+              <w:rPr>
+                <w:rFonts w:ascii="Latha" w:hAnsi="Latha" w:cs="Latha"/>
+                <w:sz w:val="28"/>
+                <w:szCs w:val="28"/>
+                <w:cs/>
+                <w:lang w:bidi="ta-IN"/>
+              </w:rPr>
+              <w:t>அ</w:t>
+            </w:r>
+            <w:r>
+              <w:rPr>
+                <w:rFonts w:ascii="BRH Tamil Tab Extra" w:hAnsi="BRH Tamil Tab Extra" w:cs="Latha"/>
+                <w:b/>
+                <w:sz w:val="36"/>
+                <w:szCs w:val="28"/>
+              </w:rPr>
+              <w:t>…</w:t>
+            </w:r>
+            <w:r>
+              <w:rPr>
+                <w:rFonts w:ascii="Latha" w:hAnsi="Latha" w:cs="Latha"/>
+                <w:sz w:val="28"/>
+                <w:szCs w:val="28"/>
+                <w:cs/>
+                <w:lang w:bidi="ta-IN"/>
+              </w:rPr>
+              <w:t>பி</w:t>
+            </w:r>
+            <w:r>
+              <w:rPr>
+                <w:rFonts w:ascii="Latha" w:hAnsi="Latha" w:cs="Latha"/>
+                <w:b/>
+                <w:bCs/>
+                <w:position w:val="-12"/>
+                <w:sz w:val="28"/>
+                <w:szCs w:val="28"/>
+                <w:cs/>
+                <w:lang w:bidi="ta-IN"/>
+              </w:rPr>
+              <w:t>4</w:t>
+            </w:r>
+            <w:r>
+              <w:rPr>
+                <w:rFonts w:ascii="Latha" w:hAnsi="Latha" w:cs="Latha"/>
+                <w:sz w:val="28"/>
+                <w:szCs w:val="28"/>
+                <w:cs/>
+                <w:lang w:bidi="ta-IN"/>
+              </w:rPr>
+              <w:t xml:space="preserve"> </w:t>
+            </w:r>
+            <w:r>
+              <w:rPr>
+                <w:rFonts w:ascii="Latha" w:hAnsi="Latha" w:cs="Latha"/>
+                <w:sz w:val="28"/>
+                <w:szCs w:val="28"/>
+              </w:rPr>
+              <w:t>||</w:t>
             </w:r>
           </w:p>
         </w:tc>
@@ -1191,51 +942,7 @@
           <w:szCs w:val="32"/>
           <w:u w:val="single"/>
         </w:rPr>
-        <w:t xml:space="preserve">TS </w:t>
-      </w:r>
-      <w:proofErr w:type="spellStart"/>
-      <w:r>
-        <w:rPr>
-          <w:b/>
-          <w:bCs/>
-          <w:sz w:val="32"/>
-          <w:szCs w:val="32"/>
-          <w:u w:val="single"/>
-        </w:rPr>
-        <w:t>Pada</w:t>
-      </w:r>
-      <w:proofErr w:type="spellEnd"/>
-      <w:r>
-        <w:rPr>
-          <w:b/>
-          <w:bCs/>
-          <w:sz w:val="32"/>
-          <w:szCs w:val="32"/>
-          <w:u w:val="single"/>
-        </w:rPr>
-        <w:t xml:space="preserve"> </w:t>
-      </w:r>
-      <w:proofErr w:type="spellStart"/>
-      <w:r>
-        <w:rPr>
-          <w:b/>
-          <w:bCs/>
-          <w:sz w:val="32"/>
-          <w:szCs w:val="32"/>
-          <w:u w:val="single"/>
-        </w:rPr>
-        <w:t>Paatam</w:t>
-      </w:r>
-      <w:proofErr w:type="spellEnd"/>
-      <w:r>
-        <w:rPr>
-          <w:b/>
-          <w:bCs/>
-          <w:sz w:val="32"/>
-          <w:szCs w:val="32"/>
-          <w:u w:val="single"/>
-        </w:rPr>
-        <w:t xml:space="preserve"> – TS 2.1 Tamil </w:t>
+        <w:t xml:space="preserve">TS Pada Paatam – TS 2.1 Tamil </w:t>
       </w:r>
       <w:r>
         <w:rPr>
@@ -1440,31 +1147,7 @@
                 <w:szCs w:val="28"/>
                 <w:lang w:eastAsia="en-IN" w:bidi="ml-IN"/>
               </w:rPr>
-              <w:t>TS 2.1.6.1 (</w:t>
-            </w:r>
-            <w:proofErr w:type="spellStart"/>
-            <w:r>
-              <w:rPr>
-                <w:rFonts w:eastAsia="Times New Roman" w:cs="Arial"/>
-                <w:b/>
-                <w:bCs/>
-                <w:sz w:val="28"/>
-                <w:szCs w:val="28"/>
-                <w:lang w:eastAsia="en-IN" w:bidi="ml-IN"/>
-              </w:rPr>
-              <w:t>Vaakyam</w:t>
-            </w:r>
-            <w:proofErr w:type="spellEnd"/>
-            <w:r>
-              <w:rPr>
-                <w:rFonts w:eastAsia="Times New Roman" w:cs="Arial"/>
-                <w:b/>
-                <w:bCs/>
-                <w:sz w:val="28"/>
-                <w:szCs w:val="28"/>
-                <w:lang w:eastAsia="en-IN" w:bidi="ml-IN"/>
-              </w:rPr>
-              <w:t>)</w:t>
+              <w:t>TS 2.1.6.1 (Vaakyam)</w:t>
             </w:r>
           </w:p>
           <w:p>
@@ -1524,7 +1207,6 @@
                 <w:lang w:eastAsia="en-IN" w:bidi="ml-IN"/>
               </w:rPr>
             </w:pPr>
-            <w:proofErr w:type="spellStart"/>
             <w:r>
               <w:rPr>
                 <w:rFonts w:eastAsia="Times New Roman" w:cs="Arial"/>
@@ -1534,19 +1216,7 @@
                 <w:szCs w:val="28"/>
                 <w:lang w:eastAsia="en-IN" w:bidi="ml-IN"/>
               </w:rPr>
-              <w:t>Panchaati</w:t>
-            </w:r>
-            <w:proofErr w:type="spellEnd"/>
-            <w:r>
-              <w:rPr>
-                <w:rFonts w:eastAsia="Times New Roman" w:cs="Arial"/>
-                <w:b/>
-                <w:bCs/>
-                <w:sz w:val="28"/>
-                <w:szCs w:val="28"/>
-                <w:lang w:eastAsia="en-IN" w:bidi="ml-IN"/>
-              </w:rPr>
-              <w:t xml:space="preserve"> No.36</w:t>
+              <w:t>Panchaati No.36</w:t>
             </w:r>
           </w:p>
         </w:tc>
@@ -1881,31 +1551,7 @@
                 <w:szCs w:val="28"/>
                 <w:lang w:eastAsia="en-IN" w:bidi="ml-IN"/>
               </w:rPr>
-              <w:t>TS 2.1.6.5 (</w:t>
-            </w:r>
-            <w:proofErr w:type="spellStart"/>
-            <w:r>
-              <w:rPr>
-                <w:rFonts w:eastAsia="Times New Roman" w:cs="Arial"/>
-                <w:b/>
-                <w:bCs/>
-                <w:sz w:val="28"/>
-                <w:szCs w:val="28"/>
-                <w:lang w:eastAsia="en-IN" w:bidi="ml-IN"/>
-              </w:rPr>
-              <w:t>Vaakyam</w:t>
-            </w:r>
-            <w:proofErr w:type="spellEnd"/>
-            <w:r>
-              <w:rPr>
-                <w:rFonts w:eastAsia="Times New Roman" w:cs="Arial"/>
-                <w:b/>
-                <w:bCs/>
-                <w:sz w:val="28"/>
-                <w:szCs w:val="28"/>
-                <w:lang w:eastAsia="en-IN" w:bidi="ml-IN"/>
-              </w:rPr>
-              <w:t>)</w:t>
+              <w:t>TS 2.1.6.5 (Vaakyam)</w:t>
             </w:r>
           </w:p>
           <w:p>
@@ -1956,7 +1602,6 @@
                 <w:lang w:eastAsia="en-IN" w:bidi="ml-IN"/>
               </w:rPr>
             </w:pPr>
-            <w:proofErr w:type="spellStart"/>
             <w:r>
               <w:rPr>
                 <w:rFonts w:eastAsia="Times New Roman" w:cs="Arial"/>
@@ -1966,19 +1611,7 @@
                 <w:szCs w:val="28"/>
                 <w:lang w:eastAsia="en-IN" w:bidi="ml-IN"/>
               </w:rPr>
-              <w:t>Panchaati</w:t>
-            </w:r>
-            <w:proofErr w:type="spellEnd"/>
-            <w:r>
-              <w:rPr>
-                <w:rFonts w:eastAsia="Times New Roman" w:cs="Arial"/>
-                <w:b/>
-                <w:bCs/>
-                <w:sz w:val="28"/>
-                <w:szCs w:val="28"/>
-                <w:lang w:eastAsia="en-IN" w:bidi="ml-IN"/>
-              </w:rPr>
-              <w:t xml:space="preserve"> No.40</w:t>
+              <w:t>Panchaati No.40</w:t>
             </w:r>
           </w:p>
         </w:tc>
@@ -2373,7 +2006,6 @@
                 <w:szCs w:val="28"/>
                 <w:lang w:eastAsia="en-IN" w:bidi="ml-IN"/>
               </w:rPr>
-              <w:lastRenderedPageBreak/>
               <w:t>TS 2.1.8.1 (Padam)</w:t>
             </w:r>
           </w:p>
@@ -2425,7 +2057,6 @@
                 <w:lang w:eastAsia="en-IN" w:bidi="ml-IN"/>
               </w:rPr>
             </w:pPr>
-            <w:proofErr w:type="spellStart"/>
             <w:r>
               <w:rPr>
                 <w:rFonts w:eastAsia="Times New Roman" w:cs="Arial"/>
@@ -2435,19 +2066,8 @@
                 <w:szCs w:val="28"/>
                 <w:lang w:eastAsia="en-IN" w:bidi="ml-IN"/>
               </w:rPr>
-              <w:t>Panchaati</w:t>
-            </w:r>
-            <w:proofErr w:type="spellEnd"/>
-            <w:r>
-              <w:rPr>
-                <w:rFonts w:eastAsia="Times New Roman" w:cs="Arial"/>
-                <w:b/>
-                <w:bCs/>
-                <w:sz w:val="28"/>
-                <w:szCs w:val="28"/>
-                <w:lang w:eastAsia="en-IN" w:bidi="ml-IN"/>
-              </w:rPr>
-              <w:t xml:space="preserve"> No. 48</w:t>
+              <w:lastRenderedPageBreak/>
+              <w:t>Panchaati No. 48</w:t>
             </w:r>
           </w:p>
         </w:tc>
@@ -2478,6 +2098,7 @@
                 <w:cs/>
                 <w:lang w:bidi="ta-IN"/>
               </w:rPr>
+              <w:lastRenderedPageBreak/>
               <w:t>அ</w:t>
             </w:r>
             <w:r>
@@ -3128,7 +2749,6 @@
                 <w:lang w:eastAsia="en-IN" w:bidi="ml-IN"/>
               </w:rPr>
             </w:pPr>
-            <w:proofErr w:type="spellStart"/>
             <w:r>
               <w:rPr>
                 <w:rFonts w:eastAsia="Times New Roman" w:cs="Arial"/>
@@ -3138,19 +2758,7 @@
                 <w:szCs w:val="28"/>
                 <w:lang w:eastAsia="en-IN" w:bidi="ml-IN"/>
               </w:rPr>
-              <w:t>Panchaati</w:t>
-            </w:r>
-            <w:proofErr w:type="spellEnd"/>
-            <w:r>
-              <w:rPr>
-                <w:rFonts w:eastAsia="Times New Roman" w:cs="Arial"/>
-                <w:b/>
-                <w:bCs/>
-                <w:sz w:val="28"/>
-                <w:szCs w:val="28"/>
-                <w:lang w:eastAsia="en-IN" w:bidi="ml-IN"/>
-              </w:rPr>
-              <w:t xml:space="preserve"> No. 18</w:t>
+              <w:t>Panchaati No. 18</w:t>
             </w:r>
           </w:p>
         </w:tc>
@@ -3825,7 +3433,6 @@
                 <w:lang w:eastAsia="en-IN" w:bidi="ml-IN"/>
               </w:rPr>
             </w:pPr>
-            <w:proofErr w:type="spellStart"/>
             <w:r>
               <w:rPr>
                 <w:rFonts w:eastAsia="Times New Roman" w:cs="Arial"/>
@@ -3835,19 +3442,7 @@
                 <w:szCs w:val="28"/>
                 <w:lang w:eastAsia="en-IN" w:bidi="ml-IN"/>
               </w:rPr>
-              <w:t>Panchaati</w:t>
-            </w:r>
-            <w:proofErr w:type="spellEnd"/>
-            <w:r>
-              <w:rPr>
-                <w:rFonts w:eastAsia="Times New Roman" w:cs="Arial"/>
-                <w:b/>
-                <w:bCs/>
-                <w:sz w:val="28"/>
-                <w:szCs w:val="28"/>
-                <w:lang w:eastAsia="en-IN" w:bidi="ml-IN"/>
-              </w:rPr>
-              <w:t xml:space="preserve"> No. 19</w:t>
+              <w:t>Panchaati No. 19</w:t>
             </w:r>
           </w:p>
         </w:tc>
@@ -4381,31 +3976,7 @@
                 <w:szCs w:val="28"/>
                 <w:lang w:bidi="ta-IN"/>
               </w:rPr>
-              <w:t>TS 2.1.7.3 (</w:t>
-            </w:r>
-            <w:proofErr w:type="spellStart"/>
-            <w:r>
-              <w:rPr>
-                <w:rFonts w:cs="Latha"/>
-                <w:b/>
-                <w:bCs/>
-                <w:sz w:val="28"/>
-                <w:szCs w:val="28"/>
-                <w:lang w:bidi="ta-IN"/>
-              </w:rPr>
-              <w:t>Vaakyam</w:t>
-            </w:r>
-            <w:proofErr w:type="spellEnd"/>
-            <w:r>
-              <w:rPr>
-                <w:rFonts w:cs="Latha"/>
-                <w:b/>
-                <w:bCs/>
-                <w:sz w:val="28"/>
-                <w:szCs w:val="28"/>
-                <w:lang w:bidi="ta-IN"/>
-              </w:rPr>
-              <w:t>)</w:t>
+              <w:t>TS 2.1.7.3 (Vaakyam)</w:t>
             </w:r>
           </w:p>
           <w:p>
@@ -4442,7 +4013,6 @@
                 <w:szCs w:val="28"/>
               </w:rPr>
             </w:pPr>
-            <w:proofErr w:type="spellStart"/>
             <w:r>
               <w:rPr>
                 <w:rFonts w:cs="Latha"/>
@@ -4452,19 +4022,7 @@
                 <w:szCs w:val="28"/>
                 <w:lang w:bidi="ta-IN"/>
               </w:rPr>
-              <w:t>Panchaati</w:t>
-            </w:r>
-            <w:proofErr w:type="spellEnd"/>
-            <w:r>
-              <w:rPr>
-                <w:rFonts w:cs="Latha"/>
-                <w:b/>
-                <w:bCs/>
-                <w:sz w:val="28"/>
-                <w:szCs w:val="28"/>
-                <w:lang w:bidi="ta-IN"/>
-              </w:rPr>
-              <w:t xml:space="preserve">  No. 43</w:t>
+              <w:t>Panchaati  No. 43</w:t>
             </w:r>
           </w:p>
         </w:tc>
@@ -4878,31 +4436,7 @@
                 <w:szCs w:val="28"/>
                 <w:lang w:eastAsia="en-IN" w:bidi="ml-IN"/>
               </w:rPr>
-              <w:t>TS 2.1.11.2 (</w:t>
-            </w:r>
-            <w:proofErr w:type="spellStart"/>
-            <w:r>
-              <w:rPr>
-                <w:rFonts w:eastAsia="Times New Roman" w:cs="Arial"/>
-                <w:b/>
-                <w:bCs/>
-                <w:sz w:val="28"/>
-                <w:szCs w:val="28"/>
-                <w:lang w:eastAsia="en-IN" w:bidi="ml-IN"/>
-              </w:rPr>
-              <w:t>Vaakyam</w:t>
-            </w:r>
-            <w:proofErr w:type="spellEnd"/>
-            <w:r>
-              <w:rPr>
-                <w:rFonts w:eastAsia="Times New Roman" w:cs="Arial"/>
-                <w:b/>
-                <w:bCs/>
-                <w:sz w:val="28"/>
-                <w:szCs w:val="28"/>
-                <w:lang w:eastAsia="en-IN" w:bidi="ml-IN"/>
-              </w:rPr>
-              <w:t>)</w:t>
+              <w:t>TS 2.1.11.2 (Vaakyam)</w:t>
             </w:r>
           </w:p>
           <w:p>
@@ -4953,7 +4487,6 @@
                 <w:lang w:eastAsia="en-IN" w:bidi="ml-IN"/>
               </w:rPr>
             </w:pPr>
-            <w:proofErr w:type="spellStart"/>
             <w:r>
               <w:rPr>
                 <w:rFonts w:eastAsia="Times New Roman" w:cs="Arial"/>
@@ -4963,19 +4496,7 @@
                 <w:szCs w:val="28"/>
                 <w:lang w:eastAsia="en-IN" w:bidi="ml-IN"/>
               </w:rPr>
-              <w:t>Panchaati</w:t>
-            </w:r>
-            <w:proofErr w:type="spellEnd"/>
-            <w:r>
-              <w:rPr>
-                <w:rFonts w:eastAsia="Times New Roman" w:cs="Arial"/>
-                <w:b/>
-                <w:bCs/>
-                <w:sz w:val="28"/>
-                <w:szCs w:val="28"/>
-                <w:lang w:eastAsia="en-IN" w:bidi="ml-IN"/>
-              </w:rPr>
-              <w:t xml:space="preserve"> No. 61</w:t>
+              <w:t>Panchaati No. 61</w:t>
             </w:r>
           </w:p>
         </w:tc>
@@ -5527,7 +5048,6 @@
                 <w:lang w:eastAsia="en-IN" w:bidi="ml-IN"/>
               </w:rPr>
             </w:pPr>
-            <w:proofErr w:type="spellStart"/>
             <w:r>
               <w:rPr>
                 <w:rFonts w:eastAsia="Times New Roman" w:cs="Arial"/>
@@ -5537,19 +5057,7 @@
                 <w:szCs w:val="28"/>
                 <w:lang w:eastAsia="en-IN" w:bidi="ml-IN"/>
               </w:rPr>
-              <w:t>Panchaati</w:t>
-            </w:r>
-            <w:proofErr w:type="spellEnd"/>
-            <w:r>
-              <w:rPr>
-                <w:rFonts w:eastAsia="Times New Roman" w:cs="Arial"/>
-                <w:b/>
-                <w:bCs/>
-                <w:sz w:val="28"/>
-                <w:szCs w:val="28"/>
-                <w:lang w:eastAsia="en-IN" w:bidi="ml-IN"/>
-              </w:rPr>
-              <w:t xml:space="preserve"> No. 61</w:t>
+              <w:t>Panchaati No. 61</w:t>
             </w:r>
           </w:p>
         </w:tc>
@@ -6325,25 +5833,14 @@
               </w:rPr>
               <w:t xml:space="preserve"> 12 </w:t>
             </w:r>
-            <w:proofErr w:type="spellStart"/>
-            <w:r>
-              <w:rPr>
-                <w:b/>
-                <w:bCs/>
-                <w:sz w:val="28"/>
-                <w:szCs w:val="28"/>
-              </w:rPr>
-              <w:t>Padam</w:t>
-            </w:r>
-            <w:proofErr w:type="spellEnd"/>
-            <w:r>
-              <w:rPr>
-                <w:b/>
-                <w:bCs/>
-                <w:sz w:val="28"/>
-                <w:szCs w:val="28"/>
-              </w:rPr>
-              <w:t xml:space="preserve"> 38</w:t>
+            <w:r>
+              <w:rPr>
+                <w:b/>
+                <w:bCs/>
+                <w:sz w:val="28"/>
+                <w:szCs w:val="28"/>
+              </w:rPr>
+              <w:t>Padam 38</w:t>
             </w:r>
           </w:p>
         </w:tc>
@@ -6882,7 +6379,6 @@
                 <w:szCs w:val="28"/>
               </w:rPr>
             </w:pPr>
-            <w:proofErr w:type="spellStart"/>
             <w:r>
               <w:rPr>
                 <w:b/>
@@ -6892,7 +6388,6 @@
               </w:rPr>
               <w:t>Vaakyam</w:t>
             </w:r>
-            <w:proofErr w:type="spellEnd"/>
           </w:p>
         </w:tc>
         <w:tc>
@@ -8092,18 +7587,8 @@
                 <w:szCs w:val="28"/>
               </w:rPr>
               <w:br/>
-            </w:r>
-            <w:proofErr w:type="spellStart"/>
-            <w:r>
-              <w:rPr>
-                <w:b/>
-                <w:bCs/>
-                <w:sz w:val="28"/>
-                <w:szCs w:val="28"/>
-              </w:rPr>
               <w:t>Padam</w:t>
             </w:r>
-            <w:proofErr w:type="spellEnd"/>
           </w:p>
         </w:tc>
         <w:tc>
@@ -8865,18 +8350,8 @@
                 <w:szCs w:val="28"/>
               </w:rPr>
               <w:br/>
-            </w:r>
-            <w:proofErr w:type="spellStart"/>
-            <w:r>
-              <w:rPr>
-                <w:b/>
-                <w:bCs/>
-                <w:sz w:val="28"/>
-                <w:szCs w:val="28"/>
-              </w:rPr>
               <w:t>Padam</w:t>
             </w:r>
-            <w:proofErr w:type="spellEnd"/>
           </w:p>
         </w:tc>
         <w:tc>
@@ -9626,18 +9101,8 @@
                 <w:szCs w:val="28"/>
               </w:rPr>
               <w:br/>
-            </w:r>
-            <w:proofErr w:type="spellStart"/>
-            <w:r>
-              <w:rPr>
-                <w:b/>
-                <w:bCs/>
-                <w:sz w:val="28"/>
-                <w:szCs w:val="28"/>
-              </w:rPr>
               <w:t>Vaakyam</w:t>
             </w:r>
-            <w:proofErr w:type="spellEnd"/>
           </w:p>
         </w:tc>
         <w:tc>
@@ -10024,18 +9489,8 @@
                 <w:szCs w:val="28"/>
               </w:rPr>
               <w:br/>
-            </w:r>
-            <w:proofErr w:type="spellStart"/>
-            <w:r>
-              <w:rPr>
-                <w:b/>
-                <w:bCs/>
-                <w:sz w:val="28"/>
-                <w:szCs w:val="28"/>
-              </w:rPr>
               <w:t>Padam</w:t>
             </w:r>
-            <w:proofErr w:type="spellEnd"/>
           </w:p>
         </w:tc>
         <w:tc>
@@ -10546,19 +10001,8 @@
                 <w:sz w:val="28"/>
                 <w:szCs w:val="28"/>
               </w:rPr>
-              <w:t xml:space="preserve"> 64 </w:t>
-            </w:r>
-            <w:proofErr w:type="spellStart"/>
-            <w:r>
-              <w:rPr>
-                <w:b/>
-                <w:bCs/>
-                <w:sz w:val="28"/>
-                <w:szCs w:val="28"/>
-              </w:rPr>
-              <w:t>Padam</w:t>
-            </w:r>
-            <w:proofErr w:type="spellEnd"/>
+              <w:t xml:space="preserve"> 64 Padam</w:t>
+            </w:r>
           </w:p>
         </w:tc>
         <w:tc>
@@ -12237,23 +11681,7 @@
                 <w:sz w:val="28"/>
                 <w:szCs w:val="28"/>
               </w:rPr>
-              <w:t xml:space="preserve">TS 2.1.10.2 </w:t>
-            </w:r>
-            <w:proofErr w:type="spellStart"/>
-            <w:r>
-              <w:rPr>
-                <w:sz w:val="28"/>
-                <w:szCs w:val="28"/>
-              </w:rPr>
-              <w:t>padam</w:t>
-            </w:r>
-            <w:proofErr w:type="spellEnd"/>
-            <w:r>
-              <w:rPr>
-                <w:sz w:val="28"/>
-                <w:szCs w:val="28"/>
-              </w:rPr>
-              <w:t xml:space="preserve"> 23</w:t>
+              <w:t>TS 2.1.10.2 padam 23</w:t>
             </w:r>
           </w:p>
         </w:tc>
@@ -12417,7 +11845,7 @@
 </file>
 
 <file path=word/endnotes.xml><?xml version="1.0" encoding="utf-8"?>
-<w:endnotes xmlns:wpc="http://schemas.microsoft.com/office/word/2010/wordprocessingCanvas" xmlns:cx="http://schemas.microsoft.com/office/drawing/2014/chartex" xmlns:cx1="http://schemas.microsoft.com/office/drawing/2015/9/8/chartex" xmlns:mc="http://schemas.openxmlformats.org/markup-compatibility/2006" xmlns:o="urn:schemas-microsoft-com:office:office" xmlns:r="http://schemas.openxmlformats.org/officeDocument/2006/relationships" xmlns:m="http://schemas.openxmlformats.org/officeDocument/2006/math" xmlns:v="urn:schemas-microsoft-com:vml" xmlns:wp14="http://schemas.microsoft.com/office/word/2010/wordprocessingDrawing" xmlns:wp="http://schemas.openxmlformats.org/drawingml/2006/wordprocessingDrawing" xmlns:w10="urn:schemas-microsoft-com:office:word" xmlns:w="http://schemas.openxmlformats.org/wordprocessingml/2006/main" xmlns:w14="http://schemas.microsoft.com/office/word/2010/wordml" xmlns:w15="http://schemas.microsoft.com/office/word/2012/wordml" xmlns:w16se="http://schemas.microsoft.com/office/word/2015/wordml/symex" xmlns:wpg="http://schemas.microsoft.com/office/word/2010/wordprocessingGroup" xmlns:wpi="http://schemas.microsoft.com/office/word/2010/wordprocessingInk" xmlns:wne="http://schemas.microsoft.com/office/word/2006/wordml" xmlns:wps="http://schemas.microsoft.com/office/word/2010/wordprocessingShape" mc:Ignorable="w14 w15 w16se wp14">
+<w:endnotes xmlns:wpc="http://schemas.microsoft.com/office/word/2010/wordprocessingCanvas" xmlns:cx="http://schemas.microsoft.com/office/drawing/2014/chartex" xmlns:cx1="http://schemas.microsoft.com/office/drawing/2015/9/8/chartex" xmlns:cx2="http://schemas.microsoft.com/office/drawing/2015/10/21/chartex" xmlns:cx3="http://schemas.microsoft.com/office/drawing/2016/5/9/chartex" xmlns:cx4="http://schemas.microsoft.com/office/drawing/2016/5/10/chartex" xmlns:cx5="http://schemas.microsoft.com/office/drawing/2016/5/11/chartex" xmlns:cx6="http://schemas.microsoft.com/office/drawing/2016/5/12/chartex" xmlns:cx7="http://schemas.microsoft.com/office/drawing/2016/5/13/chartex" xmlns:cx8="http://schemas.microsoft.com/office/drawing/2016/5/14/chartex" xmlns:mc="http://schemas.openxmlformats.org/markup-compatibility/2006" xmlns:aink="http://schemas.microsoft.com/office/drawing/2016/ink" xmlns:am3d="http://schemas.microsoft.com/office/drawing/2017/model3d" xmlns:o="urn:schemas-microsoft-com:office:office" xmlns:r="http://schemas.openxmlformats.org/officeDocument/2006/relationships" xmlns:m="http://schemas.openxmlformats.org/officeDocument/2006/math" xmlns:v="urn:schemas-microsoft-com:vml" xmlns:wp14="http://schemas.microsoft.com/office/word/2010/wordprocessingDrawing" xmlns:wp="http://schemas.openxmlformats.org/drawingml/2006/wordprocessingDrawing" xmlns:w10="urn:schemas-microsoft-com:office:word" xmlns:w="http://schemas.openxmlformats.org/wordprocessingml/2006/main" xmlns:w14="http://schemas.microsoft.com/office/word/2010/wordml" xmlns:w15="http://schemas.microsoft.com/office/word/2012/wordml" xmlns:w16cex="http://schemas.microsoft.com/office/word/2018/wordml/cex" xmlns:w16cid="http://schemas.microsoft.com/office/word/2016/wordml/cid" xmlns:w16="http://schemas.microsoft.com/office/word/2018/wordml" xmlns:w16sdtdh="http://schemas.microsoft.com/office/word/2020/wordml/sdtdatahash" xmlns:w16se="http://schemas.microsoft.com/office/word/2015/wordml/symex" xmlns:wpg="http://schemas.microsoft.com/office/word/2010/wordprocessingGroup" xmlns:wpi="http://schemas.microsoft.com/office/word/2010/wordprocessingInk" xmlns:wne="http://schemas.microsoft.com/office/word/2006/wordml" xmlns:wps="http://schemas.microsoft.com/office/word/2010/wordprocessingShape" mc:Ignorable="w14 w15 w16se w16cid w16 w16cex w16sdtdh wp14">
   <w:endnote w:type="separator" w:id="-1">
     <w:p>
       <w:pPr>
@@ -12442,7 +11870,7 @@
 </file>
 
 <file path=word/footer1.xml><?xml version="1.0" encoding="utf-8"?>
-<w:ftr xmlns:wpc="http://schemas.microsoft.com/office/word/2010/wordprocessingCanvas" xmlns:cx="http://schemas.microsoft.com/office/drawing/2014/chartex" xmlns:cx1="http://schemas.microsoft.com/office/drawing/2015/9/8/chartex" xmlns:mc="http://schemas.openxmlformats.org/markup-compatibility/2006" xmlns:o="urn:schemas-microsoft-com:office:office" xmlns:r="http://schemas.openxmlformats.org/officeDocument/2006/relationships" xmlns:m="http://schemas.openxmlformats.org/officeDocument/2006/math" xmlns:v="urn:schemas-microsoft-com:vml" xmlns:wp14="http://schemas.microsoft.com/office/word/2010/wordprocessingDrawing" xmlns:wp="http://schemas.openxmlformats.org/drawingml/2006/wordprocessingDrawing" xmlns:w10="urn:schemas-microsoft-com:office:word" xmlns:w="http://schemas.openxmlformats.org/wordprocessingml/2006/main" xmlns:w14="http://schemas.microsoft.com/office/word/2010/wordml" xmlns:w15="http://schemas.microsoft.com/office/word/2012/wordml" xmlns:w16se="http://schemas.microsoft.com/office/word/2015/wordml/symex" xmlns:wpg="http://schemas.microsoft.com/office/word/2010/wordprocessingGroup" xmlns:wpi="http://schemas.microsoft.com/office/word/2010/wordprocessingInk" xmlns:wne="http://schemas.microsoft.com/office/word/2006/wordml" xmlns:wps="http://schemas.microsoft.com/office/word/2010/wordprocessingShape" mc:Ignorable="w14 w15 w16se wp14">
+<w:ftr xmlns:wpc="http://schemas.microsoft.com/office/word/2010/wordprocessingCanvas" xmlns:cx="http://schemas.microsoft.com/office/drawing/2014/chartex" xmlns:cx1="http://schemas.microsoft.com/office/drawing/2015/9/8/chartex" xmlns:cx2="http://schemas.microsoft.com/office/drawing/2015/10/21/chartex" xmlns:cx3="http://schemas.microsoft.com/office/drawing/2016/5/9/chartex" xmlns:cx4="http://schemas.microsoft.com/office/drawing/2016/5/10/chartex" xmlns:cx5="http://schemas.microsoft.com/office/drawing/2016/5/11/chartex" xmlns:cx6="http://schemas.microsoft.com/office/drawing/2016/5/12/chartex" xmlns:cx7="http://schemas.microsoft.com/office/drawing/2016/5/13/chartex" xmlns:cx8="http://schemas.microsoft.com/office/drawing/2016/5/14/chartex" xmlns:mc="http://schemas.openxmlformats.org/markup-compatibility/2006" xmlns:aink="http://schemas.microsoft.com/office/drawing/2016/ink" xmlns:am3d="http://schemas.microsoft.com/office/drawing/2017/model3d" xmlns:o="urn:schemas-microsoft-com:office:office" xmlns:r="http://schemas.openxmlformats.org/officeDocument/2006/relationships" xmlns:m="http://schemas.openxmlformats.org/officeDocument/2006/math" xmlns:v="urn:schemas-microsoft-com:vml" xmlns:wp14="http://schemas.microsoft.com/office/word/2010/wordprocessingDrawing" xmlns:wp="http://schemas.openxmlformats.org/drawingml/2006/wordprocessingDrawing" xmlns:w10="urn:schemas-microsoft-com:office:word" xmlns:w="http://schemas.openxmlformats.org/wordprocessingml/2006/main" xmlns:w14="http://schemas.microsoft.com/office/word/2010/wordml" xmlns:w15="http://schemas.microsoft.com/office/word/2012/wordml" xmlns:w16cex="http://schemas.microsoft.com/office/word/2018/wordml/cex" xmlns:w16cid="http://schemas.microsoft.com/office/word/2016/wordml/cid" xmlns:w16="http://schemas.microsoft.com/office/word/2018/wordml" xmlns:w16sdtdh="http://schemas.microsoft.com/office/word/2020/wordml/sdtdatahash" xmlns:w16se="http://schemas.microsoft.com/office/word/2015/wordml/symex" xmlns:wpg="http://schemas.microsoft.com/office/word/2010/wordprocessingGroup" xmlns:wpi="http://schemas.microsoft.com/office/word/2010/wordprocessingInk" xmlns:wne="http://schemas.microsoft.com/office/word/2006/wordml" xmlns:wps="http://schemas.microsoft.com/office/word/2010/wordprocessingShape" mc:Ignorable="w14 w15 w16se w16cid w16 w16cex w16sdtdh wp14">
   <w:p>
     <w:pPr>
       <w:pStyle w:val="Footer"/>
@@ -12571,7 +11999,7 @@
 </file>
 
 <file path=word/footer2.xml><?xml version="1.0" encoding="utf-8"?>
-<w:ftr xmlns:wpc="http://schemas.microsoft.com/office/word/2010/wordprocessingCanvas" xmlns:cx="http://schemas.microsoft.com/office/drawing/2014/chartex" xmlns:cx1="http://schemas.microsoft.com/office/drawing/2015/9/8/chartex" xmlns:mc="http://schemas.openxmlformats.org/markup-compatibility/2006" xmlns:o="urn:schemas-microsoft-com:office:office" xmlns:r="http://schemas.openxmlformats.org/officeDocument/2006/relationships" xmlns:m="http://schemas.openxmlformats.org/officeDocument/2006/math" xmlns:v="urn:schemas-microsoft-com:vml" xmlns:wp14="http://schemas.microsoft.com/office/word/2010/wordprocessingDrawing" xmlns:wp="http://schemas.openxmlformats.org/drawingml/2006/wordprocessingDrawing" xmlns:w10="urn:schemas-microsoft-com:office:word" xmlns:w="http://schemas.openxmlformats.org/wordprocessingml/2006/main" xmlns:w14="http://schemas.microsoft.com/office/word/2010/wordml" xmlns:w15="http://schemas.microsoft.com/office/word/2012/wordml" xmlns:w16se="http://schemas.microsoft.com/office/word/2015/wordml/symex" xmlns:wpg="http://schemas.microsoft.com/office/word/2010/wordprocessingGroup" xmlns:wpi="http://schemas.microsoft.com/office/word/2010/wordprocessingInk" xmlns:wne="http://schemas.microsoft.com/office/word/2006/wordml" xmlns:wps="http://schemas.microsoft.com/office/word/2010/wordprocessingShape" mc:Ignorable="w14 w15 w16se wp14">
+<w:ftr xmlns:wpc="http://schemas.microsoft.com/office/word/2010/wordprocessingCanvas" xmlns:cx="http://schemas.microsoft.com/office/drawing/2014/chartex" xmlns:cx1="http://schemas.microsoft.com/office/drawing/2015/9/8/chartex" xmlns:cx2="http://schemas.microsoft.com/office/drawing/2015/10/21/chartex" xmlns:cx3="http://schemas.microsoft.com/office/drawing/2016/5/9/chartex" xmlns:cx4="http://schemas.microsoft.com/office/drawing/2016/5/10/chartex" xmlns:cx5="http://schemas.microsoft.com/office/drawing/2016/5/11/chartex" xmlns:cx6="http://schemas.microsoft.com/office/drawing/2016/5/12/chartex" xmlns:cx7="http://schemas.microsoft.com/office/drawing/2016/5/13/chartex" xmlns:cx8="http://schemas.microsoft.com/office/drawing/2016/5/14/chartex" xmlns:mc="http://schemas.openxmlformats.org/markup-compatibility/2006" xmlns:aink="http://schemas.microsoft.com/office/drawing/2016/ink" xmlns:am3d="http://schemas.microsoft.com/office/drawing/2017/model3d" xmlns:o="urn:schemas-microsoft-com:office:office" xmlns:r="http://schemas.openxmlformats.org/officeDocument/2006/relationships" xmlns:m="http://schemas.openxmlformats.org/officeDocument/2006/math" xmlns:v="urn:schemas-microsoft-com:vml" xmlns:wp14="http://schemas.microsoft.com/office/word/2010/wordprocessingDrawing" xmlns:wp="http://schemas.openxmlformats.org/drawingml/2006/wordprocessingDrawing" xmlns:w10="urn:schemas-microsoft-com:office:word" xmlns:w="http://schemas.openxmlformats.org/wordprocessingml/2006/main" xmlns:w14="http://schemas.microsoft.com/office/word/2010/wordml" xmlns:w15="http://schemas.microsoft.com/office/word/2012/wordml" xmlns:w16cex="http://schemas.microsoft.com/office/word/2018/wordml/cex" xmlns:w16cid="http://schemas.microsoft.com/office/word/2016/wordml/cid" xmlns:w16="http://schemas.microsoft.com/office/word/2018/wordml" xmlns:w16sdtdh="http://schemas.microsoft.com/office/word/2020/wordml/sdtdatahash" xmlns:w16se="http://schemas.microsoft.com/office/word/2015/wordml/symex" xmlns:wpg="http://schemas.microsoft.com/office/word/2010/wordprocessingGroup" xmlns:wpi="http://schemas.microsoft.com/office/word/2010/wordprocessingInk" xmlns:wne="http://schemas.microsoft.com/office/word/2006/wordml" xmlns:wps="http://schemas.microsoft.com/office/word/2010/wordprocessingShape" mc:Ignorable="w14 w15 w16se w16cid w16 w16cex w16sdtdh wp14">
   <w:p>
     <w:pPr>
       <w:pBdr>
@@ -12767,7 +12195,7 @@
 </file>
 
 <file path=word/footnotes.xml><?xml version="1.0" encoding="utf-8"?>
-<w:footnotes xmlns:wpc="http://schemas.microsoft.com/office/word/2010/wordprocessingCanvas" xmlns:cx="http://schemas.microsoft.com/office/drawing/2014/chartex" xmlns:cx1="http://schemas.microsoft.com/office/drawing/2015/9/8/chartex" xmlns:mc="http://schemas.openxmlformats.org/markup-compatibility/2006" xmlns:o="urn:schemas-microsoft-com:office:office" xmlns:r="http://schemas.openxmlformats.org/officeDocument/2006/relationships" xmlns:m="http://schemas.openxmlformats.org/officeDocument/2006/math" xmlns:v="urn:schemas-microsoft-com:vml" xmlns:wp14="http://schemas.microsoft.com/office/word/2010/wordprocessingDrawing" xmlns:wp="http://schemas.openxmlformats.org/drawingml/2006/wordprocessingDrawing" xmlns:w10="urn:schemas-microsoft-com:office:word" xmlns:w="http://schemas.openxmlformats.org/wordprocessingml/2006/main" xmlns:w14="http://schemas.microsoft.com/office/word/2010/wordml" xmlns:w15="http://schemas.microsoft.com/office/word/2012/wordml" xmlns:w16se="http://schemas.microsoft.com/office/word/2015/wordml/symex" xmlns:wpg="http://schemas.microsoft.com/office/word/2010/wordprocessingGroup" xmlns:wpi="http://schemas.microsoft.com/office/word/2010/wordprocessingInk" xmlns:wne="http://schemas.microsoft.com/office/word/2006/wordml" xmlns:wps="http://schemas.microsoft.com/office/word/2010/wordprocessingShape" mc:Ignorable="w14 w15 w16se wp14">
+<w:footnotes xmlns:wpc="http://schemas.microsoft.com/office/word/2010/wordprocessingCanvas" xmlns:cx="http://schemas.microsoft.com/office/drawing/2014/chartex" xmlns:cx1="http://schemas.microsoft.com/office/drawing/2015/9/8/chartex" xmlns:cx2="http://schemas.microsoft.com/office/drawing/2015/10/21/chartex" xmlns:cx3="http://schemas.microsoft.com/office/drawing/2016/5/9/chartex" xmlns:cx4="http://schemas.microsoft.com/office/drawing/2016/5/10/chartex" xmlns:cx5="http://schemas.microsoft.com/office/drawing/2016/5/11/chartex" xmlns:cx6="http://schemas.microsoft.com/office/drawing/2016/5/12/chartex" xmlns:cx7="http://schemas.microsoft.com/office/drawing/2016/5/13/chartex" xmlns:cx8="http://schemas.microsoft.com/office/drawing/2016/5/14/chartex" xmlns:mc="http://schemas.openxmlformats.org/markup-compatibility/2006" xmlns:aink="http://schemas.microsoft.com/office/drawing/2016/ink" xmlns:am3d="http://schemas.microsoft.com/office/drawing/2017/model3d" xmlns:o="urn:schemas-microsoft-com:office:office" xmlns:r="http://schemas.openxmlformats.org/officeDocument/2006/relationships" xmlns:m="http://schemas.openxmlformats.org/officeDocument/2006/math" xmlns:v="urn:schemas-microsoft-com:vml" xmlns:wp14="http://schemas.microsoft.com/office/word/2010/wordprocessingDrawing" xmlns:wp="http://schemas.openxmlformats.org/drawingml/2006/wordprocessingDrawing" xmlns:w10="urn:schemas-microsoft-com:office:word" xmlns:w="http://schemas.openxmlformats.org/wordprocessingml/2006/main" xmlns:w14="http://schemas.microsoft.com/office/word/2010/wordml" xmlns:w15="http://schemas.microsoft.com/office/word/2012/wordml" xmlns:w16cex="http://schemas.microsoft.com/office/word/2018/wordml/cex" xmlns:w16cid="http://schemas.microsoft.com/office/word/2016/wordml/cid" xmlns:w16="http://schemas.microsoft.com/office/word/2018/wordml" xmlns:w16sdtdh="http://schemas.microsoft.com/office/word/2020/wordml/sdtdatahash" xmlns:w16se="http://schemas.microsoft.com/office/word/2015/wordml/symex" xmlns:wpg="http://schemas.microsoft.com/office/word/2010/wordprocessingGroup" xmlns:wpi="http://schemas.microsoft.com/office/word/2010/wordprocessingInk" xmlns:wne="http://schemas.microsoft.com/office/word/2006/wordml" xmlns:wps="http://schemas.microsoft.com/office/word/2010/wordprocessingShape" mc:Ignorable="w14 w15 w16se w16cid w16 w16cex w16sdtdh wp14">
   <w:footnote w:type="separator" w:id="-1">
     <w:p>
       <w:pPr>
@@ -12792,7 +12220,7 @@
 </file>
 
 <file path=word/header1.xml><?xml version="1.0" encoding="utf-8"?>
-<w:hdr xmlns:wpc="http://schemas.microsoft.com/office/word/2010/wordprocessingCanvas" xmlns:cx="http://schemas.microsoft.com/office/drawing/2014/chartex" xmlns:cx1="http://schemas.microsoft.com/office/drawing/2015/9/8/chartex" xmlns:mc="http://schemas.openxmlformats.org/markup-compatibility/2006" xmlns:o="urn:schemas-microsoft-com:office:office" xmlns:r="http://schemas.openxmlformats.org/officeDocument/2006/relationships" xmlns:m="http://schemas.openxmlformats.org/officeDocument/2006/math" xmlns:v="urn:schemas-microsoft-com:vml" xmlns:wp14="http://schemas.microsoft.com/office/word/2010/wordprocessingDrawing" xmlns:wp="http://schemas.openxmlformats.org/drawingml/2006/wordprocessingDrawing" xmlns:w10="urn:schemas-microsoft-com:office:word" xmlns:w="http://schemas.openxmlformats.org/wordprocessingml/2006/main" xmlns:w14="http://schemas.microsoft.com/office/word/2010/wordml" xmlns:w15="http://schemas.microsoft.com/office/word/2012/wordml" xmlns:w16se="http://schemas.microsoft.com/office/word/2015/wordml/symex" xmlns:wpg="http://schemas.microsoft.com/office/word/2010/wordprocessingGroup" xmlns:wpi="http://schemas.microsoft.com/office/word/2010/wordprocessingInk" xmlns:wne="http://schemas.microsoft.com/office/word/2006/wordml" xmlns:wps="http://schemas.microsoft.com/office/word/2010/wordprocessingShape" mc:Ignorable="w14 w15 w16se wp14">
+<w:hdr xmlns:wpc="http://schemas.microsoft.com/office/word/2010/wordprocessingCanvas" xmlns:cx="http://schemas.microsoft.com/office/drawing/2014/chartex" xmlns:cx1="http://schemas.microsoft.com/office/drawing/2015/9/8/chartex" xmlns:cx2="http://schemas.microsoft.com/office/drawing/2015/10/21/chartex" xmlns:cx3="http://schemas.microsoft.com/office/drawing/2016/5/9/chartex" xmlns:cx4="http://schemas.microsoft.com/office/drawing/2016/5/10/chartex" xmlns:cx5="http://schemas.microsoft.com/office/drawing/2016/5/11/chartex" xmlns:cx6="http://schemas.microsoft.com/office/drawing/2016/5/12/chartex" xmlns:cx7="http://schemas.microsoft.com/office/drawing/2016/5/13/chartex" xmlns:cx8="http://schemas.microsoft.com/office/drawing/2016/5/14/chartex" xmlns:mc="http://schemas.openxmlformats.org/markup-compatibility/2006" xmlns:aink="http://schemas.microsoft.com/office/drawing/2016/ink" xmlns:am3d="http://schemas.microsoft.com/office/drawing/2017/model3d" xmlns:o="urn:schemas-microsoft-com:office:office" xmlns:r="http://schemas.openxmlformats.org/officeDocument/2006/relationships" xmlns:m="http://schemas.openxmlformats.org/officeDocument/2006/math" xmlns:v="urn:schemas-microsoft-com:vml" xmlns:wp14="http://schemas.microsoft.com/office/word/2010/wordprocessingDrawing" xmlns:wp="http://schemas.openxmlformats.org/drawingml/2006/wordprocessingDrawing" xmlns:w10="urn:schemas-microsoft-com:office:word" xmlns:w="http://schemas.openxmlformats.org/wordprocessingml/2006/main" xmlns:w14="http://schemas.microsoft.com/office/word/2010/wordml" xmlns:w15="http://schemas.microsoft.com/office/word/2012/wordml" xmlns:w16cex="http://schemas.microsoft.com/office/word/2018/wordml/cex" xmlns:w16cid="http://schemas.microsoft.com/office/word/2016/wordml/cid" xmlns:w16="http://schemas.microsoft.com/office/word/2018/wordml" xmlns:w16sdtdh="http://schemas.microsoft.com/office/word/2020/wordml/sdtdatahash" xmlns:w16se="http://schemas.microsoft.com/office/word/2015/wordml/symex" xmlns:wpg="http://schemas.microsoft.com/office/word/2010/wordprocessingGroup" xmlns:wpi="http://schemas.microsoft.com/office/word/2010/wordprocessingInk" xmlns:wne="http://schemas.microsoft.com/office/word/2006/wordml" xmlns:wps="http://schemas.microsoft.com/office/word/2010/wordprocessingShape" mc:Ignorable="w14 w15 w16se w16cid w16 w16cex w16sdtdh wp14">
   <w:p>
     <w:pPr>
       <w:pStyle w:val="Header"/>
@@ -12805,7 +12233,7 @@
 </file>
 
 <file path=word/header2.xml><?xml version="1.0" encoding="utf-8"?>
-<w:hdr xmlns:wpc="http://schemas.microsoft.com/office/word/2010/wordprocessingCanvas" xmlns:cx="http://schemas.microsoft.com/office/drawing/2014/chartex" xmlns:cx1="http://schemas.microsoft.com/office/drawing/2015/9/8/chartex" xmlns:mc="http://schemas.openxmlformats.org/markup-compatibility/2006" xmlns:o="urn:schemas-microsoft-com:office:office" xmlns:r="http://schemas.openxmlformats.org/officeDocument/2006/relationships" xmlns:m="http://schemas.openxmlformats.org/officeDocument/2006/math" xmlns:v="urn:schemas-microsoft-com:vml" xmlns:wp14="http://schemas.microsoft.com/office/word/2010/wordprocessingDrawing" xmlns:wp="http://schemas.openxmlformats.org/drawingml/2006/wordprocessingDrawing" xmlns:w10="urn:schemas-microsoft-com:office:word" xmlns:w="http://schemas.openxmlformats.org/wordprocessingml/2006/main" xmlns:w14="http://schemas.microsoft.com/office/word/2010/wordml" xmlns:w15="http://schemas.microsoft.com/office/word/2012/wordml" xmlns:w16se="http://schemas.microsoft.com/office/word/2015/wordml/symex" xmlns:wpg="http://schemas.microsoft.com/office/word/2010/wordprocessingGroup" xmlns:wpi="http://schemas.microsoft.com/office/word/2010/wordprocessingInk" xmlns:wne="http://schemas.microsoft.com/office/word/2006/wordml" xmlns:wps="http://schemas.microsoft.com/office/word/2010/wordprocessingShape" mc:Ignorable="w14 w15 w16se wp14">
+<w:hdr xmlns:wpc="http://schemas.microsoft.com/office/word/2010/wordprocessingCanvas" xmlns:cx="http://schemas.microsoft.com/office/drawing/2014/chartex" xmlns:cx1="http://schemas.microsoft.com/office/drawing/2015/9/8/chartex" xmlns:cx2="http://schemas.microsoft.com/office/drawing/2015/10/21/chartex" xmlns:cx3="http://schemas.microsoft.com/office/drawing/2016/5/9/chartex" xmlns:cx4="http://schemas.microsoft.com/office/drawing/2016/5/10/chartex" xmlns:cx5="http://schemas.microsoft.com/office/drawing/2016/5/11/chartex" xmlns:cx6="http://schemas.microsoft.com/office/drawing/2016/5/12/chartex" xmlns:cx7="http://schemas.microsoft.com/office/drawing/2016/5/13/chartex" xmlns:cx8="http://schemas.microsoft.com/office/drawing/2016/5/14/chartex" xmlns:mc="http://schemas.openxmlformats.org/markup-compatibility/2006" xmlns:aink="http://schemas.microsoft.com/office/drawing/2016/ink" xmlns:am3d="http://schemas.microsoft.com/office/drawing/2017/model3d" xmlns:o="urn:schemas-microsoft-com:office:office" xmlns:r="http://schemas.openxmlformats.org/officeDocument/2006/relationships" xmlns:m="http://schemas.openxmlformats.org/officeDocument/2006/math" xmlns:v="urn:schemas-microsoft-com:vml" xmlns:wp14="http://schemas.microsoft.com/office/word/2010/wordprocessingDrawing" xmlns:wp="http://schemas.openxmlformats.org/drawingml/2006/wordprocessingDrawing" xmlns:w10="urn:schemas-microsoft-com:office:word" xmlns:w="http://schemas.openxmlformats.org/wordprocessingml/2006/main" xmlns:w14="http://schemas.microsoft.com/office/word/2010/wordml" xmlns:w15="http://schemas.microsoft.com/office/word/2012/wordml" xmlns:w16cex="http://schemas.microsoft.com/office/word/2018/wordml/cex" xmlns:w16cid="http://schemas.microsoft.com/office/word/2016/wordml/cid" xmlns:w16="http://schemas.microsoft.com/office/word/2018/wordml" xmlns:w16sdtdh="http://schemas.microsoft.com/office/word/2020/wordml/sdtdatahash" xmlns:w16se="http://schemas.microsoft.com/office/word/2015/wordml/symex" xmlns:wpg="http://schemas.microsoft.com/office/word/2010/wordprocessingGroup" xmlns:wpi="http://schemas.microsoft.com/office/word/2010/wordprocessingInk" xmlns:wne="http://schemas.microsoft.com/office/word/2006/wordml" xmlns:wps="http://schemas.microsoft.com/office/word/2010/wordprocessingShape" mc:Ignorable="w14 w15 w16se w16cid w16 w16cex w16sdtdh wp14">
   <w:p>
     <w:pPr>
       <w:pStyle w:val="Header"/>
@@ -12818,7 +12246,7 @@
 </file>
 
 <file path=word/styles.xml><?xml version="1.0" encoding="utf-8"?>
-<w:styles xmlns:mc="http://schemas.openxmlformats.org/markup-compatibility/2006" xmlns:r="http://schemas.openxmlformats.org/officeDocument/2006/relationships" xmlns:w="http://schemas.openxmlformats.org/wordprocessingml/2006/main" xmlns:w14="http://schemas.microsoft.com/office/word/2010/wordml" xmlns:w15="http://schemas.microsoft.com/office/word/2012/wordml" xmlns:w16se="http://schemas.microsoft.com/office/word/2015/wordml/symex" mc:Ignorable="w14 w15 w16se">
+<w:styles xmlns:mc="http://schemas.openxmlformats.org/markup-compatibility/2006" xmlns:r="http://schemas.openxmlformats.org/officeDocument/2006/relationships" xmlns:w="http://schemas.openxmlformats.org/wordprocessingml/2006/main" xmlns:w14="http://schemas.microsoft.com/office/word/2010/wordml" xmlns:w15="http://schemas.microsoft.com/office/word/2012/wordml" xmlns:w16cex="http://schemas.microsoft.com/office/word/2018/wordml/cex" xmlns:w16cid="http://schemas.microsoft.com/office/word/2016/wordml/cid" xmlns:w16="http://schemas.microsoft.com/office/word/2018/wordml" xmlns:w16sdtdh="http://schemas.microsoft.com/office/word/2020/wordml/sdtdatahash" xmlns:w16se="http://schemas.microsoft.com/office/word/2015/wordml/symex" mc:Ignorable="w14 w15 w16se w16cid w16 w16cex w16sdtdh">
   <w:docDefaults>
     <w:rPrDefault>
       <w:rPr>
@@ -12828,7 +12256,7 @@
     </w:rPrDefault>
     <w:pPrDefault/>
   </w:docDefaults>
-  <w:latentStyles w:defLockedState="0" w:defUIPriority="99" w:defSemiHidden="0" w:defUnhideWhenUsed="0" w:defQFormat="0" w:count="371">
+  <w:latentStyles w:defLockedState="0" w:defUIPriority="99" w:defSemiHidden="0" w:defUnhideWhenUsed="0" w:defQFormat="0" w:count="376">
     <w:lsdException w:name="Normal" w:uiPriority="0" w:qFormat="1"/>
     <w:lsdException w:name="heading 1" w:uiPriority="9" w:qFormat="1"/>
     <w:lsdException w:name="heading 2" w:semiHidden="1" w:uiPriority="9" w:unhideWhenUsed="1" w:qFormat="1"/>
@@ -13200,6 +12628,11 @@
     <w:lsdException w:name="List Table 5 Dark Accent 6" w:uiPriority="50"/>
     <w:lsdException w:name="List Table 6 Colorful Accent 6" w:uiPriority="51"/>
     <w:lsdException w:name="List Table 7 Colorful Accent 6" w:uiPriority="52"/>
+    <w:lsdException w:name="Mention" w:semiHidden="1" w:unhideWhenUsed="1"/>
+    <w:lsdException w:name="Smart Hyperlink" w:semiHidden="1" w:unhideWhenUsed="1"/>
+    <w:lsdException w:name="Hashtag" w:semiHidden="1" w:unhideWhenUsed="1"/>
+    <w:lsdException w:name="Unresolved Mention" w:semiHidden="1" w:unhideWhenUsed="1"/>
+    <w:lsdException w:name="Smart Link" w:semiHidden="1" w:unhideWhenUsed="1"/>
   </w:latentStyles>
   <w:style w:type="paragraph" w:default="1" w:styleId="Normal">
     <w:name w:val="Normal"/>

</xml_diff>

<commit_message>
TS 2.1 and 2.2 Pada Paatam corrections Tamil - 04/11/2022
</commit_message>
<xml_diff>
--- a/TS-Padam/TS-2.1/TS 2.1 Tamil Pada Paatam Corrections.docx
+++ b/TS-Padam/TS-2.1/TS 2.1 Tamil Pada Paatam Corrections.docx
@@ -1,6 +1,6 @@
 
 <file path=word/document.xml><?xml version="1.0" encoding="utf-8"?>
-<w:document xmlns:wpc="http://schemas.microsoft.com/office/word/2010/wordprocessingCanvas" xmlns:cx="http://schemas.microsoft.com/office/drawing/2014/chartex" xmlns:cx1="http://schemas.microsoft.com/office/drawing/2015/9/8/chartex" xmlns:mc="http://schemas.openxmlformats.org/markup-compatibility/2006" xmlns:o="urn:schemas-microsoft-com:office:office" xmlns:r="http://schemas.openxmlformats.org/officeDocument/2006/relationships" xmlns:m="http://schemas.openxmlformats.org/officeDocument/2006/math" xmlns:v="urn:schemas-microsoft-com:vml" xmlns:wp14="http://schemas.microsoft.com/office/word/2010/wordprocessingDrawing" xmlns:wp="http://schemas.openxmlformats.org/drawingml/2006/wordprocessingDrawing" xmlns:w10="urn:schemas-microsoft-com:office:word" xmlns:w="http://schemas.openxmlformats.org/wordprocessingml/2006/main" xmlns:w14="http://schemas.microsoft.com/office/word/2010/wordml" xmlns:w15="http://schemas.microsoft.com/office/word/2012/wordml" xmlns:w16se="http://schemas.microsoft.com/office/word/2015/wordml/symex" xmlns:wpg="http://schemas.microsoft.com/office/word/2010/wordprocessingGroup" xmlns:wpi="http://schemas.microsoft.com/office/word/2010/wordprocessingInk" xmlns:wne="http://schemas.microsoft.com/office/word/2006/wordml" xmlns:wps="http://schemas.microsoft.com/office/word/2010/wordprocessingShape" mc:Ignorable="w14 w15 w16se wp14">
+<w:document xmlns:wpc="http://schemas.microsoft.com/office/word/2010/wordprocessingCanvas" xmlns:cx="http://schemas.microsoft.com/office/drawing/2014/chartex" xmlns:cx1="http://schemas.microsoft.com/office/drawing/2015/9/8/chartex" xmlns:cx2="http://schemas.microsoft.com/office/drawing/2015/10/21/chartex" xmlns:cx3="http://schemas.microsoft.com/office/drawing/2016/5/9/chartex" xmlns:cx4="http://schemas.microsoft.com/office/drawing/2016/5/10/chartex" xmlns:cx5="http://schemas.microsoft.com/office/drawing/2016/5/11/chartex" xmlns:cx6="http://schemas.microsoft.com/office/drawing/2016/5/12/chartex" xmlns:cx7="http://schemas.microsoft.com/office/drawing/2016/5/13/chartex" xmlns:cx8="http://schemas.microsoft.com/office/drawing/2016/5/14/chartex" xmlns:mc="http://schemas.openxmlformats.org/markup-compatibility/2006" xmlns:aink="http://schemas.microsoft.com/office/drawing/2016/ink" xmlns:am3d="http://schemas.microsoft.com/office/drawing/2017/model3d" xmlns:o="urn:schemas-microsoft-com:office:office" xmlns:oel="http://schemas.microsoft.com/office/2019/extlst" xmlns:r="http://schemas.openxmlformats.org/officeDocument/2006/relationships" xmlns:m="http://schemas.openxmlformats.org/officeDocument/2006/math" xmlns:v="urn:schemas-microsoft-com:vml" xmlns:wp14="http://schemas.microsoft.com/office/word/2010/wordprocessingDrawing" xmlns:wp="http://schemas.openxmlformats.org/drawingml/2006/wordprocessingDrawing" xmlns:w10="urn:schemas-microsoft-com:office:word" xmlns:w="http://schemas.openxmlformats.org/wordprocessingml/2006/main" xmlns:w14="http://schemas.microsoft.com/office/word/2010/wordml" xmlns:w15="http://schemas.microsoft.com/office/word/2012/wordml" xmlns:w16cex="http://schemas.microsoft.com/office/word/2018/wordml/cex" xmlns:w16cid="http://schemas.microsoft.com/office/word/2016/wordml/cid" xmlns:w16="http://schemas.microsoft.com/office/word/2018/wordml" xmlns:w16sdtdh="http://schemas.microsoft.com/office/word/2020/wordml/sdtdatahash" xmlns:w16se="http://schemas.microsoft.com/office/word/2015/wordml/symex" xmlns:wpg="http://schemas.microsoft.com/office/word/2010/wordprocessingGroup" xmlns:wpi="http://schemas.microsoft.com/office/word/2010/wordprocessingInk" xmlns:wne="http://schemas.microsoft.com/office/word/2006/wordml" xmlns:wps="http://schemas.microsoft.com/office/word/2010/wordprocessingShape" mc:Ignorable="w14 w15 w16se w16cid w16 w16cex w16sdtdh wp14">
   <w:body>
     <w:p>
       <w:pPr>
@@ -91,9 +91,8 @@
           <w:szCs w:val="32"/>
           <w:u w:val="single"/>
         </w:rPr>
-        <w:t xml:space="preserve">Observed </w:t>
+        <w:t xml:space="preserve">Observed till </w:t>
       </w:r>
-      <w:proofErr w:type="gramStart"/>
       <w:r>
         <w:rPr>
           <w:b/>
@@ -102,20 +101,8 @@
           <w:szCs w:val="32"/>
           <w:u w:val="single"/>
         </w:rPr>
-        <w:t xml:space="preserve">till </w:t>
+        <w:t>31st Oct 2022</w:t>
       </w:r>
-      <w:r>
-        <w:rPr>
-          <w:b/>
-          <w:bCs/>
-          <w:sz w:val="32"/>
-          <w:szCs w:val="32"/>
-          <w:highlight w:val="red"/>
-          <w:u w:val="single"/>
-        </w:rPr>
-        <w:t>????????</w:t>
-      </w:r>
-      <w:proofErr w:type="gramEnd"/>
     </w:p>
     <w:p>
       <w:pPr>
@@ -289,7 +276,6 @@
                 <w:lang w:eastAsia="en-IN" w:bidi="ml-IN"/>
               </w:rPr>
             </w:pPr>
-            <w:bookmarkStart w:id="0" w:name="_GoBack"/>
             <w:r>
               <w:rPr>
                 <w:rFonts w:eastAsia="Times New Roman" w:cs="Arial"/>
@@ -330,7 +316,6 @@
               </w:rPr>
               <w:t xml:space="preserve">- </w:t>
             </w:r>
-            <w:proofErr w:type="spellStart"/>
             <w:r>
               <w:rPr>
                 <w:rFonts w:eastAsia="Times New Roman" w:cs="Arial"/>
@@ -341,7 +326,6 @@
               </w:rPr>
               <w:t>Vaakyam</w:t>
             </w:r>
-            <w:proofErr w:type="spellEnd"/>
           </w:p>
           <w:p>
             <w:pPr>
@@ -376,10 +360,9 @@
                 <w:b/>
                 <w:sz w:val="28"/>
                 <w:szCs w:val="28"/>
-                <w:highlight w:val="red"/>
                 <w:lang w:eastAsia="en-IN" w:bidi="ml-IN"/>
               </w:rPr>
-              <w:t>2</w:t>
+              <w:t>3</w:t>
             </w:r>
           </w:p>
           <w:p>
@@ -399,7 +382,6 @@
                 <w:lang w:eastAsia="en-IN" w:bidi="ml-IN"/>
               </w:rPr>
             </w:pPr>
-            <w:proofErr w:type="spellStart"/>
             <w:r>
               <w:rPr>
                 <w:rFonts w:eastAsia="Times New Roman" w:cs="Arial"/>
@@ -408,18 +390,7 @@
                 <w:szCs w:val="28"/>
                 <w:lang w:eastAsia="en-IN" w:bidi="ml-IN"/>
               </w:rPr>
-              <w:t>Panchaati</w:t>
-            </w:r>
-            <w:proofErr w:type="spellEnd"/>
-            <w:r>
-              <w:rPr>
-                <w:rFonts w:eastAsia="Times New Roman" w:cs="Arial"/>
-                <w:b/>
-                <w:sz w:val="28"/>
-                <w:szCs w:val="28"/>
-                <w:lang w:eastAsia="en-IN" w:bidi="ml-IN"/>
-              </w:rPr>
-              <w:t xml:space="preserve"> No.</w:t>
+              <w:t>Panchaati No.</w:t>
             </w:r>
             <w:r>
               <w:rPr>
@@ -463,141 +434,176 @@
                 <w:szCs w:val="40"/>
               </w:rPr>
             </w:pPr>
-            <w:proofErr w:type="spellStart"/>
-            <w:r>
-              <w:rPr>
-                <w:rFonts w:ascii="BRH Devanagari Extra" w:hAnsi="BRH Devanagari Extra" w:cs="BRH Devanagari Extra"/>
-                <w:sz w:val="40"/>
-                <w:szCs w:val="40"/>
-              </w:rPr>
-              <w:t>iÉiÉÉå</w:t>
-            </w:r>
-            <w:proofErr w:type="spellEnd"/>
-            <w:r>
-              <w:rPr>
-                <w:rFonts w:ascii="BRH Malayalam Extra" w:hAnsi="BRH Malayalam Extra" w:cs="BRH Devanagari Extra"/>
-                <w:sz w:val="34"/>
-                <w:szCs w:val="40"/>
-              </w:rPr>
-              <w:t>–</w:t>
-            </w:r>
-            <w:r>
-              <w:rPr>
-                <w:rFonts w:ascii="BRH Devanagari Extra" w:hAnsi="BRH Devanagari Extra" w:cs="BRH Devanagari Extra"/>
-                <w:sz w:val="40"/>
-                <w:szCs w:val="40"/>
+            <w:r>
+              <w:rPr>
+                <w:rFonts w:ascii="Latha" w:hAnsi="Latha" w:cs="Latha"/>
+                <w:sz w:val="28"/>
+                <w:szCs w:val="28"/>
+                <w:cs/>
+                <w:lang w:bidi="ta-IN"/>
+              </w:rPr>
+              <w:t>வை ஸ இ</w:t>
+            </w:r>
+            <w:r>
+              <w:rPr>
+                <w:rFonts w:ascii="BRH Tamil Tab Extra" w:hAnsi="BRH Tamil Tab Extra" w:cs="Latha"/>
+                <w:b/>
+                <w:sz w:val="36"/>
+                <w:szCs w:val="28"/>
+              </w:rPr>
+              <w:t>…</w:t>
+            </w:r>
+            <w:r>
+              <w:rPr>
+                <w:rFonts w:ascii="Latha" w:hAnsi="Latha" w:cs="Latha"/>
+                <w:sz w:val="28"/>
+                <w:szCs w:val="28"/>
+                <w:cs/>
+                <w:lang w:bidi="ta-IN"/>
+              </w:rPr>
+              <w:t>மா</w:t>
+            </w:r>
+            <w:r>
+              <w:rPr>
+                <w:rFonts w:ascii="Latha" w:hAnsi="Latha" w:cs="Latha"/>
+                <w:sz w:val="28"/>
+                <w:szCs w:val="28"/>
+                <w:highlight w:val="yellow"/>
+                <w:cs/>
+                <w:lang w:bidi="ta-IN"/>
+              </w:rPr>
+              <w:t>ம்</w:t>
+            </w:r>
+            <w:r>
+              <w:rPr>
+                <w:rFonts w:ascii="Latha" w:hAnsi="Latha" w:cs="Latha"/>
+                <w:sz w:val="28"/>
+                <w:szCs w:val="28"/>
+                <w:cs/>
+                <w:lang w:bidi="ta-IN"/>
               </w:rPr>
               <w:t xml:space="preserve"> </w:t>
             </w:r>
-            <w:proofErr w:type="spellStart"/>
-            <w:r>
-              <w:rPr>
-                <w:rFonts w:ascii="BRH Devanagari Extra" w:hAnsi="BRH Devanagari Extra" w:cs="BRH Devanagari Extra"/>
-                <w:sz w:val="40"/>
-                <w:szCs w:val="40"/>
-              </w:rPr>
-              <w:t>uÉæ</w:t>
-            </w:r>
-            <w:proofErr w:type="spellEnd"/>
-            <w:r>
-              <w:rPr>
-                <w:rFonts w:ascii="BRH Devanagari Extra" w:hAnsi="BRH Devanagari Extra" w:cs="BRH Devanagari Extra"/>
-                <w:sz w:val="40"/>
-                <w:szCs w:val="40"/>
-              </w:rPr>
-              <w:t xml:space="preserve"> </w:t>
-            </w:r>
-            <w:proofErr w:type="spellStart"/>
-            <w:r>
-              <w:rPr>
-                <w:rFonts w:ascii="BRH Devanagari Extra" w:hAnsi="BRH Devanagari Extra" w:cs="BRH Devanagari Extra"/>
-                <w:sz w:val="40"/>
-                <w:szCs w:val="40"/>
-              </w:rPr>
-              <w:t>xÉ</w:t>
-            </w:r>
-            <w:proofErr w:type="spellEnd"/>
-            <w:r>
-              <w:rPr>
-                <w:rFonts w:ascii="BRH Devanagari Extra" w:hAnsi="BRH Devanagari Extra" w:cs="BRH Devanagari Extra"/>
-                <w:sz w:val="40"/>
-                <w:szCs w:val="40"/>
-              </w:rPr>
-              <w:t xml:space="preserve"> C</w:t>
-            </w:r>
-            <w:r>
-              <w:rPr>
-                <w:rFonts w:ascii="BRH Malayalam Extra" w:hAnsi="BRH Malayalam Extra" w:cs="BRH Devanagari Extra"/>
-                <w:sz w:val="34"/>
-                <w:szCs w:val="40"/>
-              </w:rPr>
-              <w:t>–</w:t>
-            </w:r>
-            <w:proofErr w:type="spellStart"/>
-            <w:r>
-              <w:rPr>
-                <w:rFonts w:ascii="BRH Devanagari Extra" w:hAnsi="BRH Devanagari Extra" w:cs="BRH Devanagari Extra"/>
-                <w:sz w:val="40"/>
-                <w:szCs w:val="40"/>
-                <w:highlight w:val="yellow"/>
-              </w:rPr>
-              <w:t>qÉÉÇ</w:t>
-            </w:r>
-            <w:proofErr w:type="spellEnd"/>
-            <w:r>
-              <w:rPr>
-                <w:rFonts w:ascii="BRH Devanagari Extra" w:hAnsi="BRH Devanagari Extra" w:cs="BRH Devanagari Extra"/>
-                <w:sz w:val="40"/>
-                <w:szCs w:val="40"/>
-              </w:rPr>
-              <w:t xml:space="preserve"> </w:t>
-            </w:r>
-            <w:proofErr w:type="spellStart"/>
-            <w:r>
-              <w:rPr>
-                <w:rFonts w:ascii="BRH Devanagari Extra" w:hAnsi="BRH Devanagari Extra" w:cs="BRH Devanagari Extra"/>
-                <w:sz w:val="40"/>
-                <w:szCs w:val="40"/>
-              </w:rPr>
-              <w:t>ÆsÉÉå</w:t>
-            </w:r>
-            <w:proofErr w:type="spellEnd"/>
-            <w:r>
-              <w:rPr>
-                <w:rFonts w:ascii="BRH Malayalam Extra" w:hAnsi="BRH Malayalam Extra" w:cs="BRH Devanagari Extra"/>
-                <w:sz w:val="34"/>
-                <w:szCs w:val="40"/>
-              </w:rPr>
-              <w:t>–</w:t>
-            </w:r>
-            <w:proofErr w:type="spellStart"/>
-            <w:r>
-              <w:rPr>
-                <w:rFonts w:ascii="BRH Devanagari Extra" w:hAnsi="BRH Devanagari Extra" w:cs="BRH Devanagari Extra"/>
-                <w:sz w:val="40"/>
-                <w:szCs w:val="40"/>
-              </w:rPr>
-              <w:t>MüÉlÉ</w:t>
-            </w:r>
-            <w:proofErr w:type="spellEnd"/>
-            <w:r>
-              <w:rPr>
-                <w:rFonts w:ascii="BRH Malayalam Extra" w:hAnsi="BRH Malayalam Extra" w:cs="BRH Devanagari Extra"/>
-                <w:sz w:val="34"/>
-                <w:szCs w:val="40"/>
-              </w:rPr>
-              <w:t>–</w:t>
-            </w:r>
-            <w:proofErr w:type="spellStart"/>
-            <w:r>
-              <w:rPr>
-                <w:rFonts w:ascii="BRH Devanagari Extra" w:hAnsi="BRH Devanagari Extra" w:cs="BRH Devanagari Extra"/>
-                <w:sz w:val="40"/>
-                <w:szCs w:val="40"/>
-              </w:rPr>
-              <w:t>prÉþeÉrÉSè</w:t>
-            </w:r>
-            <w:proofErr w:type="spellEnd"/>
+            <w:r>
+              <w:rPr>
+                <w:rFonts w:ascii="BRH Devanagari Extra" w:hAnsi="BRH Devanagari Extra" w:cs="Latha"/>
+                <w:b/>
+                <w:sz w:val="36"/>
+                <w:szCs w:val="28"/>
+              </w:rPr>
+              <w:t>Æ</w:t>
+            </w:r>
+            <w:r>
+              <w:rPr>
+                <w:rFonts w:ascii="Latha" w:hAnsi="Latha" w:cs="Latha"/>
+                <w:sz w:val="28"/>
+                <w:szCs w:val="28"/>
+                <w:cs/>
+                <w:lang w:bidi="ta-IN"/>
+              </w:rPr>
+              <w:t>லோ</w:t>
+            </w:r>
+            <w:r>
+              <w:rPr>
+                <w:rFonts w:ascii="BRH Tamil Tab Extra" w:hAnsi="BRH Tamil Tab Extra" w:cs="Latha"/>
+                <w:b/>
+                <w:sz w:val="36"/>
+                <w:szCs w:val="28"/>
+              </w:rPr>
+              <w:t>…</w:t>
+            </w:r>
+            <w:r>
+              <w:rPr>
+                <w:rFonts w:ascii="Latha" w:hAnsi="Latha" w:cs="Latha"/>
+                <w:sz w:val="28"/>
+                <w:szCs w:val="28"/>
+                <w:cs/>
+                <w:lang w:bidi="ta-IN"/>
+              </w:rPr>
+              <w:t>கான</w:t>
+            </w:r>
+            <w:r>
+              <w:rPr>
+                <w:rFonts w:ascii="BRH Tamil Tab Extra" w:hAnsi="BRH Tamil Tab Extra" w:cs="Latha"/>
+                <w:b/>
+                <w:sz w:val="36"/>
+                <w:szCs w:val="28"/>
+              </w:rPr>
+              <w:t>…</w:t>
+            </w:r>
+            <w:r>
+              <w:rPr>
+                <w:rFonts w:ascii="Latha" w:hAnsi="Latha" w:cs="Latha"/>
+                <w:sz w:val="28"/>
+                <w:szCs w:val="28"/>
+                <w:cs/>
+                <w:lang w:bidi="ta-IN"/>
+              </w:rPr>
+              <w:t>ப்</w:t>
+            </w:r>
+            <w:r>
+              <w:rPr>
+                <w:rFonts w:ascii="Latha" w:hAnsi="Latha" w:cs="Latha"/>
+                <w:b/>
+                <w:bCs/>
+                <w:position w:val="-12"/>
+                <w:sz w:val="28"/>
+                <w:szCs w:val="28"/>
+                <w:cs/>
+                <w:lang w:bidi="ta-IN"/>
+              </w:rPr>
+              <w:t>4</w:t>
+            </w:r>
+            <w:r>
+              <w:rPr>
+                <w:rFonts w:ascii="Latha" w:hAnsi="Latha" w:cs="Latha"/>
+                <w:sz w:val="28"/>
+                <w:szCs w:val="28"/>
+                <w:cs/>
+                <w:lang w:bidi="ta-IN"/>
+              </w:rPr>
+              <w:t>ய</w:t>
+            </w:r>
+            <w:r>
+              <w:rPr>
+                <w:rFonts w:ascii="BRH Tamil Tab Extra" w:hAnsi="BRH Tamil Tab Extra" w:cs="Latha"/>
+                <w:b/>
+                <w:sz w:val="36"/>
+                <w:szCs w:val="28"/>
+              </w:rPr>
+              <w:t>†</w:t>
+            </w:r>
+            <w:r>
+              <w:rPr>
+                <w:rFonts w:ascii="Latha" w:hAnsi="Latha" w:cs="Latha"/>
+                <w:sz w:val="28"/>
+                <w:szCs w:val="28"/>
+                <w:cs/>
+                <w:lang w:bidi="ta-IN"/>
+              </w:rPr>
+              <w:t>ஜயத்</w:t>
+            </w:r>
+            <w:r>
+              <w:rPr>
+                <w:rFonts w:ascii="Latha" w:hAnsi="Latha" w:cs="Latha"/>
+                <w:b/>
+                <w:bCs/>
+                <w:position w:val="-12"/>
+                <w:sz w:val="28"/>
+                <w:szCs w:val="28"/>
+                <w:cs/>
+                <w:lang w:bidi="ta-IN"/>
+              </w:rPr>
+              <w:t>3</w:t>
+            </w:r>
+            <w:r>
+              <w:rPr>
+                <w:rFonts w:ascii="Latha" w:hAnsi="Latha" w:cs="Latha"/>
+                <w:sz w:val="28"/>
+                <w:szCs w:val="28"/>
+              </w:rPr>
+              <w:t>-</w:t>
+            </w:r>
           </w:p>
         </w:tc>
         <w:tc>
@@ -620,153 +626,179 @@
                 <w:szCs w:val="40"/>
               </w:rPr>
             </w:pPr>
-            <w:proofErr w:type="spellStart"/>
-            <w:r>
-              <w:rPr>
-                <w:rFonts w:ascii="BRH Devanagari Extra" w:hAnsi="BRH Devanagari Extra" w:cs="BRH Devanagari Extra"/>
-                <w:sz w:val="40"/>
-                <w:szCs w:val="40"/>
-              </w:rPr>
-              <w:t>iÉiÉÉå</w:t>
-            </w:r>
-            <w:proofErr w:type="spellEnd"/>
-            <w:r>
-              <w:rPr>
-                <w:rFonts w:ascii="BRH Malayalam Extra" w:hAnsi="BRH Malayalam Extra" w:cs="BRH Devanagari Extra"/>
-                <w:sz w:val="34"/>
-                <w:szCs w:val="40"/>
-              </w:rPr>
-              <w:t>–</w:t>
-            </w:r>
-            <w:r>
-              <w:rPr>
-                <w:rFonts w:ascii="BRH Devanagari Extra" w:hAnsi="BRH Devanagari Extra" w:cs="BRH Devanagari Extra"/>
-                <w:sz w:val="40"/>
-                <w:szCs w:val="40"/>
+            <w:r>
+              <w:rPr>
+                <w:rFonts w:ascii="Latha" w:hAnsi="Latha" w:cs="Latha"/>
+                <w:sz w:val="28"/>
+                <w:szCs w:val="28"/>
+                <w:cs/>
+                <w:lang w:bidi="ta-IN"/>
+              </w:rPr>
+              <w:t>வை ஸ இ</w:t>
+            </w:r>
+            <w:r>
+              <w:rPr>
+                <w:rFonts w:ascii="BRH Tamil Tab Extra" w:hAnsi="BRH Tamil Tab Extra" w:cs="Latha"/>
+                <w:b/>
+                <w:sz w:val="36"/>
+                <w:szCs w:val="28"/>
+              </w:rPr>
+              <w:t>…</w:t>
+            </w:r>
+            <w:r>
+              <w:rPr>
+                <w:rFonts w:ascii="Latha" w:hAnsi="Latha" w:cs="Latha"/>
+                <w:sz w:val="28"/>
+                <w:szCs w:val="28"/>
+                <w:cs/>
+                <w:lang w:bidi="ta-IN"/>
+              </w:rPr>
+              <w:t>மா</w:t>
+            </w:r>
+            <w:r>
+              <w:rPr>
+                <w:rFonts w:ascii="Latha" w:hAnsi="Latha" w:cs="Latha" w:hint="cs"/>
+                <w:sz w:val="28"/>
+                <w:szCs w:val="28"/>
+                <w:highlight w:val="green"/>
+                <w:cs/>
+                <w:lang w:bidi="ta-IN"/>
+              </w:rPr>
+              <w:t>ன்</w:t>
+            </w:r>
+            <w:r>
+              <w:rPr>
+                <w:rFonts w:ascii="Latha" w:hAnsi="Latha" w:cs="Latha"/>
+                <w:sz w:val="28"/>
+                <w:szCs w:val="28"/>
+                <w:cs/>
+                <w:lang w:bidi="ta-IN"/>
               </w:rPr>
               <w:t xml:space="preserve"> </w:t>
             </w:r>
-            <w:proofErr w:type="spellStart"/>
-            <w:r>
-              <w:rPr>
-                <w:rFonts w:ascii="BRH Devanagari Extra" w:hAnsi="BRH Devanagari Extra" w:cs="BRH Devanagari Extra"/>
-                <w:sz w:val="40"/>
-                <w:szCs w:val="40"/>
-              </w:rPr>
-              <w:t>uÉæ</w:t>
-            </w:r>
-            <w:proofErr w:type="spellEnd"/>
-            <w:r>
-              <w:rPr>
-                <w:rFonts w:ascii="BRH Devanagari Extra" w:hAnsi="BRH Devanagari Extra" w:cs="BRH Devanagari Extra"/>
-                <w:sz w:val="40"/>
-                <w:szCs w:val="40"/>
-              </w:rPr>
-              <w:t xml:space="preserve"> </w:t>
-            </w:r>
-            <w:proofErr w:type="spellStart"/>
-            <w:r>
-              <w:rPr>
-                <w:rFonts w:ascii="BRH Devanagari Extra" w:hAnsi="BRH Devanagari Extra" w:cs="BRH Devanagari Extra"/>
-                <w:sz w:val="40"/>
-                <w:szCs w:val="40"/>
-              </w:rPr>
-              <w:t>xÉ</w:t>
-            </w:r>
-            <w:proofErr w:type="spellEnd"/>
-            <w:r>
-              <w:rPr>
-                <w:rFonts w:ascii="BRH Devanagari Extra" w:hAnsi="BRH Devanagari Extra" w:cs="BRH Devanagari Extra"/>
-                <w:sz w:val="40"/>
-                <w:szCs w:val="40"/>
-              </w:rPr>
-              <w:t xml:space="preserve"> C</w:t>
-            </w:r>
-            <w:r>
-              <w:rPr>
-                <w:rFonts w:ascii="BRH Malayalam Extra" w:hAnsi="BRH Malayalam Extra" w:cs="BRH Devanagari Extra"/>
-                <w:sz w:val="34"/>
-                <w:szCs w:val="40"/>
-              </w:rPr>
-              <w:t>–</w:t>
-            </w:r>
-            <w:proofErr w:type="spellStart"/>
-            <w:r>
-              <w:rPr>
-                <w:rFonts w:ascii="BRH Devanagari Extra" w:hAnsi="BRH Devanagari Extra" w:cs="BRH Devanagari Extra"/>
-                <w:sz w:val="40"/>
-                <w:szCs w:val="40"/>
-              </w:rPr>
-              <w:t>qÉÉ</w:t>
-            </w:r>
-            <w:r>
-              <w:rPr>
-                <w:rFonts w:ascii="BRH Devanagari Extra" w:hAnsi="BRH Devanagari Extra" w:cs="BRH Devanagari Extra"/>
-                <w:sz w:val="40"/>
-                <w:szCs w:val="40"/>
-                <w:highlight w:val="green"/>
-              </w:rPr>
-              <w:t>lÉç</w:t>
-            </w:r>
-            <w:proofErr w:type="spellEnd"/>
-            <w:r>
-              <w:rPr>
-                <w:rFonts w:ascii="BRH Devanagari Extra" w:hAnsi="BRH Devanagari Extra" w:cs="BRH Devanagari Extra"/>
-                <w:sz w:val="40"/>
-                <w:szCs w:val="40"/>
-              </w:rPr>
-              <w:t xml:space="preserve"> </w:t>
-            </w:r>
-            <w:proofErr w:type="spellStart"/>
-            <w:r>
-              <w:rPr>
-                <w:rFonts w:ascii="BRH Devanagari Extra" w:hAnsi="BRH Devanagari Extra" w:cs="BRH Devanagari Extra"/>
-                <w:sz w:val="40"/>
-                <w:szCs w:val="40"/>
-              </w:rPr>
-              <w:t>ÆsÉÉå</w:t>
-            </w:r>
-            <w:proofErr w:type="spellEnd"/>
-            <w:r>
-              <w:rPr>
-                <w:rFonts w:ascii="BRH Malayalam Extra" w:hAnsi="BRH Malayalam Extra" w:cs="BRH Devanagari Extra"/>
-                <w:sz w:val="34"/>
-                <w:szCs w:val="40"/>
-              </w:rPr>
-              <w:t>–</w:t>
-            </w:r>
-            <w:proofErr w:type="spellStart"/>
-            <w:r>
-              <w:rPr>
-                <w:rFonts w:ascii="BRH Devanagari Extra" w:hAnsi="BRH Devanagari Extra" w:cs="BRH Devanagari Extra"/>
-                <w:sz w:val="40"/>
-                <w:szCs w:val="40"/>
-              </w:rPr>
-              <w:t>MüÉlÉ</w:t>
-            </w:r>
-            <w:proofErr w:type="spellEnd"/>
-            <w:r>
-              <w:rPr>
-                <w:rFonts w:ascii="BRH Malayalam Extra" w:hAnsi="BRH Malayalam Extra" w:cs="BRH Devanagari Extra"/>
-                <w:sz w:val="34"/>
-                <w:szCs w:val="40"/>
-              </w:rPr>
-              <w:t>–</w:t>
-            </w:r>
-            <w:proofErr w:type="spellStart"/>
-            <w:r>
-              <w:rPr>
-                <w:rFonts w:ascii="BRH Devanagari Extra" w:hAnsi="BRH Devanagari Extra" w:cs="BRH Devanagari Extra"/>
-                <w:sz w:val="40"/>
-                <w:szCs w:val="40"/>
-              </w:rPr>
-              <w:t>prÉþeÉrÉSè</w:t>
-            </w:r>
-            <w:proofErr w:type="spellEnd"/>
+            <w:r>
+              <w:rPr>
+                <w:rFonts w:ascii="BRH Devanagari Extra" w:hAnsi="BRH Devanagari Extra" w:cs="Latha"/>
+                <w:b/>
+                <w:sz w:val="36"/>
+                <w:szCs w:val="28"/>
+              </w:rPr>
+              <w:t>Æ</w:t>
+            </w:r>
+            <w:r>
+              <w:rPr>
+                <w:rFonts w:ascii="Latha" w:hAnsi="Latha" w:cs="Latha"/>
+                <w:sz w:val="28"/>
+                <w:szCs w:val="28"/>
+                <w:cs/>
+                <w:lang w:bidi="ta-IN"/>
+              </w:rPr>
+              <w:t>லோ</w:t>
+            </w:r>
+            <w:r>
+              <w:rPr>
+                <w:rFonts w:ascii="BRH Tamil Tab Extra" w:hAnsi="BRH Tamil Tab Extra" w:cs="Latha"/>
+                <w:b/>
+                <w:sz w:val="36"/>
+                <w:szCs w:val="28"/>
+              </w:rPr>
+              <w:t>…</w:t>
+            </w:r>
+            <w:r>
+              <w:rPr>
+                <w:rFonts w:ascii="Latha" w:hAnsi="Latha" w:cs="Latha"/>
+                <w:sz w:val="28"/>
+                <w:szCs w:val="28"/>
+                <w:cs/>
+                <w:lang w:bidi="ta-IN"/>
+              </w:rPr>
+              <w:t>கான</w:t>
+            </w:r>
+            <w:r>
+              <w:rPr>
+                <w:rFonts w:ascii="BRH Tamil Tab Extra" w:hAnsi="BRH Tamil Tab Extra" w:cs="Latha"/>
+                <w:b/>
+                <w:sz w:val="36"/>
+                <w:szCs w:val="28"/>
+              </w:rPr>
+              <w:t>…</w:t>
+            </w:r>
+            <w:r>
+              <w:rPr>
+                <w:rFonts w:ascii="Latha" w:hAnsi="Latha" w:cs="Latha"/>
+                <w:sz w:val="28"/>
+                <w:szCs w:val="28"/>
+                <w:cs/>
+                <w:lang w:bidi="ta-IN"/>
+              </w:rPr>
+              <w:t>ப்</w:t>
+            </w:r>
+            <w:r>
+              <w:rPr>
+                <w:rFonts w:ascii="Latha" w:hAnsi="Latha" w:cs="Latha"/>
+                <w:b/>
+                <w:bCs/>
+                <w:position w:val="-12"/>
+                <w:sz w:val="28"/>
+                <w:szCs w:val="28"/>
+                <w:cs/>
+                <w:lang w:bidi="ta-IN"/>
+              </w:rPr>
+              <w:t>4</w:t>
+            </w:r>
+            <w:r>
+              <w:rPr>
+                <w:rFonts w:ascii="Latha" w:hAnsi="Latha" w:cs="Latha"/>
+                <w:sz w:val="28"/>
+                <w:szCs w:val="28"/>
+                <w:cs/>
+                <w:lang w:bidi="ta-IN"/>
+              </w:rPr>
+              <w:t>ய</w:t>
+            </w:r>
+            <w:r>
+              <w:rPr>
+                <w:rFonts w:ascii="BRH Tamil Tab Extra" w:hAnsi="BRH Tamil Tab Extra" w:cs="Latha"/>
+                <w:b/>
+                <w:sz w:val="36"/>
+                <w:szCs w:val="28"/>
+              </w:rPr>
+              <w:t>†</w:t>
+            </w:r>
+            <w:r>
+              <w:rPr>
+                <w:rFonts w:ascii="Latha" w:hAnsi="Latha" w:cs="Latha"/>
+                <w:sz w:val="28"/>
+                <w:szCs w:val="28"/>
+                <w:cs/>
+                <w:lang w:bidi="ta-IN"/>
+              </w:rPr>
+              <w:t>ஜயத்</w:t>
+            </w:r>
+            <w:r>
+              <w:rPr>
+                <w:rFonts w:ascii="Latha" w:hAnsi="Latha" w:cs="Latha"/>
+                <w:b/>
+                <w:bCs/>
+                <w:position w:val="-12"/>
+                <w:sz w:val="28"/>
+                <w:szCs w:val="28"/>
+                <w:cs/>
+                <w:lang w:bidi="ta-IN"/>
+              </w:rPr>
+              <w:t>3</w:t>
+            </w:r>
+            <w:r>
+              <w:rPr>
+                <w:rFonts w:ascii="Latha" w:hAnsi="Latha" w:cs="Latha"/>
+                <w:sz w:val="28"/>
+                <w:szCs w:val="28"/>
+              </w:rPr>
+              <w:t>-</w:t>
+            </w:r>
           </w:p>
         </w:tc>
       </w:tr>
-      <w:bookmarkEnd w:id="0"/>
       <w:tr>
         <w:trPr>
           <w:trHeight w:val="1731"/>
@@ -846,29 +878,7 @@
                 <w:szCs w:val="28"/>
                 <w:lang w:eastAsia="en-IN" w:bidi="ml-IN"/>
               </w:rPr>
-              <w:t xml:space="preserve"> (</w:t>
-            </w:r>
-            <w:proofErr w:type="spellStart"/>
-            <w:r>
-              <w:rPr>
-                <w:rFonts w:eastAsia="Times New Roman" w:cs="Arial"/>
-                <w:b/>
-                <w:sz w:val="28"/>
-                <w:szCs w:val="28"/>
-                <w:lang w:eastAsia="en-IN" w:bidi="ml-IN"/>
-              </w:rPr>
-              <w:t>Padam</w:t>
-            </w:r>
-            <w:proofErr w:type="spellEnd"/>
-            <w:r>
-              <w:rPr>
-                <w:rFonts w:eastAsia="Times New Roman" w:cs="Arial"/>
-                <w:b/>
-                <w:sz w:val="28"/>
-                <w:szCs w:val="28"/>
-                <w:lang w:eastAsia="en-IN" w:bidi="ml-IN"/>
-              </w:rPr>
-              <w:t>)</w:t>
+              <w:t xml:space="preserve"> (Padam)</w:t>
             </w:r>
           </w:p>
           <w:p>
@@ -888,7 +898,6 @@
                 <w:lang w:eastAsia="en-IN" w:bidi="ml-IN"/>
               </w:rPr>
             </w:pPr>
-            <w:proofErr w:type="spellStart"/>
             <w:r>
               <w:rPr>
                 <w:rFonts w:eastAsia="Times New Roman" w:cs="Arial"/>
@@ -897,18 +906,7 @@
                 <w:szCs w:val="28"/>
                 <w:lang w:eastAsia="en-IN" w:bidi="ml-IN"/>
               </w:rPr>
-              <w:t>Paadam</w:t>
-            </w:r>
-            <w:proofErr w:type="spellEnd"/>
-            <w:r>
-              <w:rPr>
-                <w:rFonts w:eastAsia="Times New Roman" w:cs="Arial"/>
-                <w:b/>
-                <w:sz w:val="28"/>
-                <w:szCs w:val="28"/>
-                <w:lang w:eastAsia="en-IN" w:bidi="ml-IN"/>
-              </w:rPr>
-              <w:t xml:space="preserve"> No.19</w:t>
+              <w:t>Paadam No.19</w:t>
             </w:r>
           </w:p>
           <w:p>
@@ -2087,6 +2085,7 @@
                 <w:szCs w:val="28"/>
                 <w:lang w:eastAsia="en-IN" w:bidi="ml-IN"/>
               </w:rPr>
+              <w:lastRenderedPageBreak/>
               <w:t>TS 2.1.6.5 (Vaakyam)</w:t>
             </w:r>
           </w:p>
@@ -2147,7 +2146,6 @@
                 <w:szCs w:val="28"/>
                 <w:lang w:eastAsia="en-IN" w:bidi="ml-IN"/>
               </w:rPr>
-              <w:lastRenderedPageBreak/>
               <w:t>Panchaati No.40</w:t>
             </w:r>
           </w:p>
@@ -2174,7 +2172,6 @@
                 <w:cs/>
                 <w:lang w:bidi="ta-IN"/>
               </w:rPr>
-              <w:lastRenderedPageBreak/>
               <w:t>ப்ர</w:t>
             </w:r>
             <w:r>
@@ -3242,7 +3239,6 @@
                 <w:lang w:eastAsia="en-IN" w:bidi="ml-IN"/>
               </w:rPr>
             </w:pPr>
-            <w:proofErr w:type="spellStart"/>
             <w:r>
               <w:rPr>
                 <w:rFonts w:eastAsia="Times New Roman" w:cs="Arial"/>
@@ -3252,19 +3248,7 @@
                 <w:szCs w:val="28"/>
                 <w:lang w:eastAsia="en-IN" w:bidi="ml-IN"/>
               </w:rPr>
-              <w:t>Paadam</w:t>
-            </w:r>
-            <w:proofErr w:type="spellEnd"/>
-            <w:r>
-              <w:rPr>
-                <w:rFonts w:eastAsia="Times New Roman" w:cs="Arial"/>
-                <w:b/>
-                <w:bCs/>
-                <w:sz w:val="28"/>
-                <w:szCs w:val="28"/>
-                <w:lang w:eastAsia="en-IN" w:bidi="ml-IN"/>
-              </w:rPr>
-              <w:t xml:space="preserve"> No.19</w:t>
+              <w:t>Paadam No.19</w:t>
             </w:r>
           </w:p>
           <w:p>
@@ -3926,7 +3910,6 @@
                 <w:lang w:eastAsia="en-IN" w:bidi="ml-IN"/>
               </w:rPr>
             </w:pPr>
-            <w:proofErr w:type="spellStart"/>
             <w:r>
               <w:rPr>
                 <w:rFonts w:eastAsia="Times New Roman" w:cs="Arial"/>
@@ -3936,19 +3919,7 @@
                 <w:szCs w:val="28"/>
                 <w:lang w:eastAsia="en-IN" w:bidi="ml-IN"/>
               </w:rPr>
-              <w:t>Paadam</w:t>
-            </w:r>
-            <w:proofErr w:type="spellEnd"/>
-            <w:r>
-              <w:rPr>
-                <w:rFonts w:eastAsia="Times New Roman" w:cs="Arial"/>
-                <w:b/>
-                <w:bCs/>
-                <w:sz w:val="28"/>
-                <w:szCs w:val="28"/>
-                <w:lang w:eastAsia="en-IN" w:bidi="ml-IN"/>
-              </w:rPr>
-              <w:t xml:space="preserve"> No.47</w:t>
+              <w:t>Paadam No.47</w:t>
             </w:r>
           </w:p>
           <w:p>
@@ -5453,7 +5424,6 @@
               </w:rPr>
               <w:t>“</w:t>
             </w:r>
-            <w:proofErr w:type="spellStart"/>
             <w:r>
               <w:rPr>
                 <w:sz w:val="32"/>
@@ -5461,7 +5431,6 @@
               </w:rPr>
               <w:t>kva</w:t>
             </w:r>
-            <w:proofErr w:type="spellEnd"/>
             <w:r>
               <w:rPr>
                 <w:sz w:val="32"/>
@@ -5541,7 +5510,6 @@
                 <w:lang w:eastAsia="en-IN" w:bidi="ml-IN"/>
               </w:rPr>
             </w:pPr>
-            <w:proofErr w:type="spellStart"/>
             <w:r>
               <w:rPr>
                 <w:rFonts w:eastAsia="Times New Roman" w:cs="Arial"/>
@@ -5551,19 +5519,7 @@
                 <w:szCs w:val="28"/>
                 <w:lang w:eastAsia="en-IN" w:bidi="ml-IN"/>
               </w:rPr>
-              <w:t>Paadam</w:t>
-            </w:r>
-            <w:proofErr w:type="spellEnd"/>
-            <w:r>
-              <w:rPr>
-                <w:rFonts w:eastAsia="Times New Roman" w:cs="Arial"/>
-                <w:b/>
-                <w:bCs/>
-                <w:sz w:val="28"/>
-                <w:szCs w:val="28"/>
-                <w:lang w:eastAsia="en-IN" w:bidi="ml-IN"/>
-              </w:rPr>
-              <w:t xml:space="preserve"> No.16</w:t>
+              <w:t>Paadam No.16</w:t>
             </w:r>
           </w:p>
           <w:p>
@@ -6034,23 +5990,7 @@
                 <w:sz w:val="32"/>
                 <w:szCs w:val="32"/>
               </w:rPr>
-              <w:t>“</w:t>
-            </w:r>
-            <w:proofErr w:type="spellStart"/>
-            <w:r>
-              <w:rPr>
-                <w:sz w:val="32"/>
-                <w:szCs w:val="32"/>
-              </w:rPr>
-              <w:t>kva</w:t>
-            </w:r>
-            <w:proofErr w:type="spellEnd"/>
-            <w:r>
-              <w:rPr>
-                <w:sz w:val="32"/>
-                <w:szCs w:val="32"/>
-              </w:rPr>
-              <w:t>”</w:t>
+              <w:t>“kva”</w:t>
             </w:r>
             <w:r>
               <w:rPr>
@@ -6349,45 +6289,23 @@
               </w:rPr>
               <w:t xml:space="preserve"> </w:t>
             </w:r>
-            <w:proofErr w:type="spellStart"/>
-            <w:r>
-              <w:rPr>
-                <w:b/>
-                <w:bCs/>
-                <w:sz w:val="28"/>
-                <w:szCs w:val="28"/>
-              </w:rPr>
-              <w:t>Panchati</w:t>
-            </w:r>
-            <w:proofErr w:type="spellEnd"/>
-            <w:r>
-              <w:rPr>
-                <w:b/>
-                <w:bCs/>
-                <w:sz w:val="28"/>
-                <w:szCs w:val="28"/>
-              </w:rPr>
-              <w:t xml:space="preserve"> 12 </w:t>
-            </w:r>
-            <w:proofErr w:type="spellStart"/>
-            <w:r>
-              <w:rPr>
-                <w:b/>
-                <w:bCs/>
-                <w:sz w:val="28"/>
-                <w:szCs w:val="28"/>
-              </w:rPr>
-              <w:t>Padam</w:t>
-            </w:r>
-            <w:proofErr w:type="spellEnd"/>
-            <w:r>
-              <w:rPr>
-                <w:b/>
-                <w:bCs/>
-                <w:sz w:val="28"/>
-                <w:szCs w:val="28"/>
-              </w:rPr>
-              <w:t xml:space="preserve"> 38</w:t>
+            <w:r>
+              <w:rPr>
+                <w:b/>
+                <w:bCs/>
+                <w:sz w:val="28"/>
+                <w:szCs w:val="28"/>
+              </w:rPr>
+              <w:t xml:space="preserve">Panchati 12 </w:t>
+            </w:r>
+            <w:r>
+              <w:rPr>
+                <w:b/>
+                <w:bCs/>
+                <w:sz w:val="28"/>
+                <w:szCs w:val="28"/>
+              </w:rPr>
+              <w:t>Padam 38</w:t>
             </w:r>
           </w:p>
         </w:tc>
@@ -6893,27 +6811,7 @@
                 <w:sz w:val="28"/>
                 <w:szCs w:val="28"/>
               </w:rPr>
-              <w:t xml:space="preserve">TS 2.1.4.2 </w:t>
-            </w:r>
-            <w:proofErr w:type="spellStart"/>
-            <w:r>
-              <w:rPr>
-                <w:b/>
-                <w:bCs/>
-                <w:sz w:val="28"/>
-                <w:szCs w:val="28"/>
-              </w:rPr>
-              <w:t>Panchati</w:t>
-            </w:r>
-            <w:proofErr w:type="spellEnd"/>
-            <w:r>
-              <w:rPr>
-                <w:b/>
-                <w:bCs/>
-                <w:sz w:val="28"/>
-                <w:szCs w:val="28"/>
-              </w:rPr>
-              <w:t xml:space="preserve"> 22</w:t>
+              <w:t>TS 2.1.4.2 Panchati 22</w:t>
             </w:r>
           </w:p>
           <w:p>
@@ -7404,27 +7302,7 @@
                 <w:sz w:val="28"/>
                 <w:szCs w:val="28"/>
               </w:rPr>
-              <w:t xml:space="preserve">TS 2.1.5.5 </w:t>
-            </w:r>
-            <w:proofErr w:type="spellStart"/>
-            <w:r>
-              <w:rPr>
-                <w:b/>
-                <w:bCs/>
-                <w:sz w:val="28"/>
-                <w:szCs w:val="28"/>
-              </w:rPr>
-              <w:t>Panchati</w:t>
-            </w:r>
-            <w:proofErr w:type="spellEnd"/>
-            <w:r>
-              <w:rPr>
-                <w:b/>
-                <w:bCs/>
-                <w:sz w:val="28"/>
-                <w:szCs w:val="28"/>
-              </w:rPr>
-              <w:t xml:space="preserve"> 33</w:t>
+              <w:t>TS 2.1.5.5 Panchati 33</w:t>
             </w:r>
           </w:p>
         </w:tc>
@@ -8059,25 +7937,7 @@
                 <w:szCs w:val="28"/>
               </w:rPr>
               <w:br/>
-              <w:t xml:space="preserve">(no </w:t>
-            </w:r>
-            <w:proofErr w:type="spellStart"/>
-            <w:r>
-              <w:rPr>
-                <w:rFonts w:ascii="Latha" w:hAnsi="Latha" w:cs="Latha"/>
-                <w:sz w:val="28"/>
-                <w:szCs w:val="28"/>
-              </w:rPr>
-              <w:t>visargam</w:t>
-            </w:r>
-            <w:proofErr w:type="spellEnd"/>
-            <w:r>
-              <w:rPr>
-                <w:rFonts w:ascii="Latha" w:hAnsi="Latha" w:cs="Latha"/>
-                <w:sz w:val="28"/>
-                <w:szCs w:val="28"/>
-              </w:rPr>
-              <w:t xml:space="preserve"> before vowel)</w:t>
+              <w:t>(no visargam before vowel)</w:t>
             </w:r>
           </w:p>
         </w:tc>
@@ -8104,27 +7964,7 @@
                 <w:sz w:val="28"/>
                 <w:szCs w:val="28"/>
               </w:rPr>
-              <w:t xml:space="preserve">TS 2.1.6.3 </w:t>
-            </w:r>
-            <w:proofErr w:type="spellStart"/>
-            <w:r>
-              <w:rPr>
-                <w:b/>
-                <w:bCs/>
-                <w:sz w:val="28"/>
-                <w:szCs w:val="28"/>
-              </w:rPr>
-              <w:t>Panchati</w:t>
-            </w:r>
-            <w:proofErr w:type="spellEnd"/>
-            <w:r>
-              <w:rPr>
-                <w:b/>
-                <w:bCs/>
-                <w:sz w:val="28"/>
-                <w:szCs w:val="28"/>
-              </w:rPr>
-              <w:t xml:space="preserve"> 38</w:t>
+              <w:t>TS 2.1.6.3 Panchati 38</w:t>
             </w:r>
             <w:r>
               <w:rPr>
@@ -8134,18 +7974,8 @@
                 <w:szCs w:val="28"/>
               </w:rPr>
               <w:br/>
-            </w:r>
-            <w:proofErr w:type="spellStart"/>
-            <w:r>
-              <w:rPr>
-                <w:b/>
-                <w:bCs/>
-                <w:sz w:val="28"/>
-                <w:szCs w:val="28"/>
-              </w:rPr>
               <w:t>Padam</w:t>
             </w:r>
-            <w:proofErr w:type="spellEnd"/>
           </w:p>
         </w:tc>
         <w:tc>
@@ -8877,27 +8707,7 @@
                 <w:szCs w:val="28"/>
               </w:rPr>
               <w:lastRenderedPageBreak/>
-              <w:t xml:space="preserve">TS 2.1.6.4 </w:t>
-            </w:r>
-            <w:proofErr w:type="spellStart"/>
-            <w:r>
-              <w:rPr>
-                <w:b/>
-                <w:bCs/>
-                <w:sz w:val="28"/>
-                <w:szCs w:val="28"/>
-              </w:rPr>
-              <w:t>Panchati</w:t>
-            </w:r>
-            <w:proofErr w:type="spellEnd"/>
-            <w:r>
-              <w:rPr>
-                <w:b/>
-                <w:bCs/>
-                <w:sz w:val="28"/>
-                <w:szCs w:val="28"/>
-              </w:rPr>
-              <w:t xml:space="preserve"> 39</w:t>
+              <w:t>TS 2.1.6.4 Panchati 39</w:t>
             </w:r>
             <w:r>
               <w:rPr>
@@ -8907,18 +8717,8 @@
                 <w:szCs w:val="28"/>
               </w:rPr>
               <w:br/>
-            </w:r>
-            <w:proofErr w:type="spellStart"/>
-            <w:r>
-              <w:rPr>
-                <w:b/>
-                <w:bCs/>
-                <w:sz w:val="28"/>
-                <w:szCs w:val="28"/>
-              </w:rPr>
               <w:t>Padam</w:t>
             </w:r>
-            <w:proofErr w:type="spellEnd"/>
           </w:p>
         </w:tc>
         <w:tc>
@@ -9638,27 +9438,7 @@
                 <w:sz w:val="28"/>
                 <w:szCs w:val="28"/>
               </w:rPr>
-              <w:t xml:space="preserve">TS 2.1.8.1 </w:t>
-            </w:r>
-            <w:proofErr w:type="spellStart"/>
-            <w:r>
-              <w:rPr>
-                <w:b/>
-                <w:bCs/>
-                <w:sz w:val="28"/>
-                <w:szCs w:val="28"/>
-              </w:rPr>
-              <w:t>Panchati</w:t>
-            </w:r>
-            <w:proofErr w:type="spellEnd"/>
-            <w:r>
-              <w:rPr>
-                <w:b/>
-                <w:bCs/>
-                <w:sz w:val="28"/>
-                <w:szCs w:val="28"/>
-              </w:rPr>
-              <w:t xml:space="preserve"> 48</w:t>
+              <w:t>TS 2.1.8.1 Panchati 48</w:t>
             </w:r>
             <w:r>
               <w:rPr>
@@ -9668,18 +9448,8 @@
                 <w:szCs w:val="28"/>
               </w:rPr>
               <w:br/>
-            </w:r>
-            <w:proofErr w:type="spellStart"/>
-            <w:r>
-              <w:rPr>
-                <w:b/>
-                <w:bCs/>
-                <w:sz w:val="28"/>
-                <w:szCs w:val="28"/>
-              </w:rPr>
               <w:t>Vaakyam</w:t>
             </w:r>
-            <w:proofErr w:type="spellEnd"/>
           </w:p>
         </w:tc>
         <w:tc>
@@ -10036,27 +9806,7 @@
                 <w:sz w:val="28"/>
                 <w:szCs w:val="28"/>
               </w:rPr>
-              <w:t xml:space="preserve">TS 2.1.8.1 </w:t>
-            </w:r>
-            <w:proofErr w:type="spellStart"/>
-            <w:r>
-              <w:rPr>
-                <w:b/>
-                <w:bCs/>
-                <w:sz w:val="28"/>
-                <w:szCs w:val="28"/>
-              </w:rPr>
-              <w:t>Panchati</w:t>
-            </w:r>
-            <w:proofErr w:type="spellEnd"/>
-            <w:r>
-              <w:rPr>
-                <w:b/>
-                <w:bCs/>
-                <w:sz w:val="28"/>
-                <w:szCs w:val="28"/>
-              </w:rPr>
-              <w:t xml:space="preserve"> 48</w:t>
+              <w:t>TS 2.1.8.1 Panchati 48</w:t>
             </w:r>
             <w:r>
               <w:rPr>
@@ -10066,18 +9816,8 @@
                 <w:szCs w:val="28"/>
               </w:rPr>
               <w:br/>
-            </w:r>
-            <w:proofErr w:type="spellStart"/>
-            <w:r>
-              <w:rPr>
-                <w:b/>
-                <w:bCs/>
-                <w:sz w:val="28"/>
-                <w:szCs w:val="28"/>
-              </w:rPr>
               <w:t>Padam</w:t>
             </w:r>
-            <w:proofErr w:type="spellEnd"/>
           </w:p>
         </w:tc>
         <w:tc>
@@ -10568,39 +10308,8 @@
                 <w:sz w:val="28"/>
                 <w:szCs w:val="28"/>
               </w:rPr>
-              <w:t xml:space="preserve">TS 2.1.11.5 </w:t>
-            </w:r>
-            <w:proofErr w:type="spellStart"/>
-            <w:r>
-              <w:rPr>
-                <w:b/>
-                <w:bCs/>
-                <w:sz w:val="28"/>
-                <w:szCs w:val="28"/>
-              </w:rPr>
-              <w:t>Panchati</w:t>
-            </w:r>
-            <w:proofErr w:type="spellEnd"/>
-            <w:r>
-              <w:rPr>
-                <w:b/>
-                <w:bCs/>
-                <w:sz w:val="28"/>
-                <w:szCs w:val="28"/>
-              </w:rPr>
-              <w:t xml:space="preserve"> 64 </w:t>
-            </w:r>
-            <w:proofErr w:type="spellStart"/>
-            <w:r>
-              <w:rPr>
-                <w:b/>
-                <w:bCs/>
-                <w:sz w:val="28"/>
-                <w:szCs w:val="28"/>
-              </w:rPr>
-              <w:t>Padam</w:t>
-            </w:r>
-            <w:proofErr w:type="spellEnd"/>
+              <w:t>TS 2.1.11.5 Panchati 64 Padam</w:t>
+            </w:r>
           </w:p>
         </w:tc>
         <w:tc>
@@ -12443,7 +12152,7 @@
 </file>
 
 <file path=word/endnotes.xml><?xml version="1.0" encoding="utf-8"?>
-<w:endnotes xmlns:wpc="http://schemas.microsoft.com/office/word/2010/wordprocessingCanvas" xmlns:cx="http://schemas.microsoft.com/office/drawing/2014/chartex" xmlns:cx1="http://schemas.microsoft.com/office/drawing/2015/9/8/chartex" xmlns:mc="http://schemas.openxmlformats.org/markup-compatibility/2006" xmlns:o="urn:schemas-microsoft-com:office:office" xmlns:r="http://schemas.openxmlformats.org/officeDocument/2006/relationships" xmlns:m="http://schemas.openxmlformats.org/officeDocument/2006/math" xmlns:v="urn:schemas-microsoft-com:vml" xmlns:wp14="http://schemas.microsoft.com/office/word/2010/wordprocessingDrawing" xmlns:wp="http://schemas.openxmlformats.org/drawingml/2006/wordprocessingDrawing" xmlns:w10="urn:schemas-microsoft-com:office:word" xmlns:w="http://schemas.openxmlformats.org/wordprocessingml/2006/main" xmlns:w14="http://schemas.microsoft.com/office/word/2010/wordml" xmlns:w15="http://schemas.microsoft.com/office/word/2012/wordml" xmlns:w16se="http://schemas.microsoft.com/office/word/2015/wordml/symex" xmlns:wpg="http://schemas.microsoft.com/office/word/2010/wordprocessingGroup" xmlns:wpi="http://schemas.microsoft.com/office/word/2010/wordprocessingInk" xmlns:wne="http://schemas.microsoft.com/office/word/2006/wordml" xmlns:wps="http://schemas.microsoft.com/office/word/2010/wordprocessingShape" mc:Ignorable="w14 w15 w16se wp14">
+<w:endnotes xmlns:wpc="http://schemas.microsoft.com/office/word/2010/wordprocessingCanvas" xmlns:cx="http://schemas.microsoft.com/office/drawing/2014/chartex" xmlns:cx1="http://schemas.microsoft.com/office/drawing/2015/9/8/chartex" xmlns:cx2="http://schemas.microsoft.com/office/drawing/2015/10/21/chartex" xmlns:cx3="http://schemas.microsoft.com/office/drawing/2016/5/9/chartex" xmlns:cx4="http://schemas.microsoft.com/office/drawing/2016/5/10/chartex" xmlns:cx5="http://schemas.microsoft.com/office/drawing/2016/5/11/chartex" xmlns:cx6="http://schemas.microsoft.com/office/drawing/2016/5/12/chartex" xmlns:cx7="http://schemas.microsoft.com/office/drawing/2016/5/13/chartex" xmlns:cx8="http://schemas.microsoft.com/office/drawing/2016/5/14/chartex" xmlns:mc="http://schemas.openxmlformats.org/markup-compatibility/2006" xmlns:aink="http://schemas.microsoft.com/office/drawing/2016/ink" xmlns:am3d="http://schemas.microsoft.com/office/drawing/2017/model3d" xmlns:o="urn:schemas-microsoft-com:office:office" xmlns:oel="http://schemas.microsoft.com/office/2019/extlst" xmlns:r="http://schemas.openxmlformats.org/officeDocument/2006/relationships" xmlns:m="http://schemas.openxmlformats.org/officeDocument/2006/math" xmlns:v="urn:schemas-microsoft-com:vml" xmlns:wp14="http://schemas.microsoft.com/office/word/2010/wordprocessingDrawing" xmlns:wp="http://schemas.openxmlformats.org/drawingml/2006/wordprocessingDrawing" xmlns:w10="urn:schemas-microsoft-com:office:word" xmlns:w="http://schemas.openxmlformats.org/wordprocessingml/2006/main" xmlns:w14="http://schemas.microsoft.com/office/word/2010/wordml" xmlns:w15="http://schemas.microsoft.com/office/word/2012/wordml" xmlns:w16cex="http://schemas.microsoft.com/office/word/2018/wordml/cex" xmlns:w16cid="http://schemas.microsoft.com/office/word/2016/wordml/cid" xmlns:w16="http://schemas.microsoft.com/office/word/2018/wordml" xmlns:w16sdtdh="http://schemas.microsoft.com/office/word/2020/wordml/sdtdatahash" xmlns:w16se="http://schemas.microsoft.com/office/word/2015/wordml/symex" xmlns:wpg="http://schemas.microsoft.com/office/word/2010/wordprocessingGroup" xmlns:wpi="http://schemas.microsoft.com/office/word/2010/wordprocessingInk" xmlns:wne="http://schemas.microsoft.com/office/word/2006/wordml" xmlns:wps="http://schemas.microsoft.com/office/word/2010/wordprocessingShape" mc:Ignorable="w14 w15 w16se w16cid w16 w16cex w16sdtdh wp14">
   <w:endnote w:type="separator" w:id="-1">
     <w:p>
       <w:pPr>
@@ -12468,7 +12177,7 @@
 </file>
 
 <file path=word/footer1.xml><?xml version="1.0" encoding="utf-8"?>
-<w:ftr xmlns:wpc="http://schemas.microsoft.com/office/word/2010/wordprocessingCanvas" xmlns:cx="http://schemas.microsoft.com/office/drawing/2014/chartex" xmlns:cx1="http://schemas.microsoft.com/office/drawing/2015/9/8/chartex" xmlns:mc="http://schemas.openxmlformats.org/markup-compatibility/2006" xmlns:o="urn:schemas-microsoft-com:office:office" xmlns:r="http://schemas.openxmlformats.org/officeDocument/2006/relationships" xmlns:m="http://schemas.openxmlformats.org/officeDocument/2006/math" xmlns:v="urn:schemas-microsoft-com:vml" xmlns:wp14="http://schemas.microsoft.com/office/word/2010/wordprocessingDrawing" xmlns:wp="http://schemas.openxmlformats.org/drawingml/2006/wordprocessingDrawing" xmlns:w10="urn:schemas-microsoft-com:office:word" xmlns:w="http://schemas.openxmlformats.org/wordprocessingml/2006/main" xmlns:w14="http://schemas.microsoft.com/office/word/2010/wordml" xmlns:w15="http://schemas.microsoft.com/office/word/2012/wordml" xmlns:w16se="http://schemas.microsoft.com/office/word/2015/wordml/symex" xmlns:wpg="http://schemas.microsoft.com/office/word/2010/wordprocessingGroup" xmlns:wpi="http://schemas.microsoft.com/office/word/2010/wordprocessingInk" xmlns:wne="http://schemas.microsoft.com/office/word/2006/wordml" xmlns:wps="http://schemas.microsoft.com/office/word/2010/wordprocessingShape" mc:Ignorable="w14 w15 w16se wp14">
+<w:ftr xmlns:wpc="http://schemas.microsoft.com/office/word/2010/wordprocessingCanvas" xmlns:cx="http://schemas.microsoft.com/office/drawing/2014/chartex" xmlns:cx1="http://schemas.microsoft.com/office/drawing/2015/9/8/chartex" xmlns:cx2="http://schemas.microsoft.com/office/drawing/2015/10/21/chartex" xmlns:cx3="http://schemas.microsoft.com/office/drawing/2016/5/9/chartex" xmlns:cx4="http://schemas.microsoft.com/office/drawing/2016/5/10/chartex" xmlns:cx5="http://schemas.microsoft.com/office/drawing/2016/5/11/chartex" xmlns:cx6="http://schemas.microsoft.com/office/drawing/2016/5/12/chartex" xmlns:cx7="http://schemas.microsoft.com/office/drawing/2016/5/13/chartex" xmlns:cx8="http://schemas.microsoft.com/office/drawing/2016/5/14/chartex" xmlns:mc="http://schemas.openxmlformats.org/markup-compatibility/2006" xmlns:aink="http://schemas.microsoft.com/office/drawing/2016/ink" xmlns:am3d="http://schemas.microsoft.com/office/drawing/2017/model3d" xmlns:o="urn:schemas-microsoft-com:office:office" xmlns:oel="http://schemas.microsoft.com/office/2019/extlst" xmlns:r="http://schemas.openxmlformats.org/officeDocument/2006/relationships" xmlns:m="http://schemas.openxmlformats.org/officeDocument/2006/math" xmlns:v="urn:schemas-microsoft-com:vml" xmlns:wp14="http://schemas.microsoft.com/office/word/2010/wordprocessingDrawing" xmlns:wp="http://schemas.openxmlformats.org/drawingml/2006/wordprocessingDrawing" xmlns:w10="urn:schemas-microsoft-com:office:word" xmlns:w="http://schemas.openxmlformats.org/wordprocessingml/2006/main" xmlns:w14="http://schemas.microsoft.com/office/word/2010/wordml" xmlns:w15="http://schemas.microsoft.com/office/word/2012/wordml" xmlns:w16cex="http://schemas.microsoft.com/office/word/2018/wordml/cex" xmlns:w16cid="http://schemas.microsoft.com/office/word/2016/wordml/cid" xmlns:w16="http://schemas.microsoft.com/office/word/2018/wordml" xmlns:w16sdtdh="http://schemas.microsoft.com/office/word/2020/wordml/sdtdatahash" xmlns:w16se="http://schemas.microsoft.com/office/word/2015/wordml/symex" xmlns:wpg="http://schemas.microsoft.com/office/word/2010/wordprocessingGroup" xmlns:wpi="http://schemas.microsoft.com/office/word/2010/wordprocessingInk" xmlns:wne="http://schemas.microsoft.com/office/word/2006/wordml" xmlns:wps="http://schemas.microsoft.com/office/word/2010/wordprocessingShape" mc:Ignorable="w14 w15 w16se w16cid w16 w16cex w16sdtdh wp14">
   <w:p>
     <w:pPr>
       <w:pStyle w:val="Footer"/>
@@ -12597,7 +12306,7 @@
 </file>
 
 <file path=word/footer2.xml><?xml version="1.0" encoding="utf-8"?>
-<w:ftr xmlns:wpc="http://schemas.microsoft.com/office/word/2010/wordprocessingCanvas" xmlns:cx="http://schemas.microsoft.com/office/drawing/2014/chartex" xmlns:cx1="http://schemas.microsoft.com/office/drawing/2015/9/8/chartex" xmlns:mc="http://schemas.openxmlformats.org/markup-compatibility/2006" xmlns:o="urn:schemas-microsoft-com:office:office" xmlns:r="http://schemas.openxmlformats.org/officeDocument/2006/relationships" xmlns:m="http://schemas.openxmlformats.org/officeDocument/2006/math" xmlns:v="urn:schemas-microsoft-com:vml" xmlns:wp14="http://schemas.microsoft.com/office/word/2010/wordprocessingDrawing" xmlns:wp="http://schemas.openxmlformats.org/drawingml/2006/wordprocessingDrawing" xmlns:w10="urn:schemas-microsoft-com:office:word" xmlns:w="http://schemas.openxmlformats.org/wordprocessingml/2006/main" xmlns:w14="http://schemas.microsoft.com/office/word/2010/wordml" xmlns:w15="http://schemas.microsoft.com/office/word/2012/wordml" xmlns:w16se="http://schemas.microsoft.com/office/word/2015/wordml/symex" xmlns:wpg="http://schemas.microsoft.com/office/word/2010/wordprocessingGroup" xmlns:wpi="http://schemas.microsoft.com/office/word/2010/wordprocessingInk" xmlns:wne="http://schemas.microsoft.com/office/word/2006/wordml" xmlns:wps="http://schemas.microsoft.com/office/word/2010/wordprocessingShape" mc:Ignorable="w14 w15 w16se wp14">
+<w:ftr xmlns:wpc="http://schemas.microsoft.com/office/word/2010/wordprocessingCanvas" xmlns:cx="http://schemas.microsoft.com/office/drawing/2014/chartex" xmlns:cx1="http://schemas.microsoft.com/office/drawing/2015/9/8/chartex" xmlns:cx2="http://schemas.microsoft.com/office/drawing/2015/10/21/chartex" xmlns:cx3="http://schemas.microsoft.com/office/drawing/2016/5/9/chartex" xmlns:cx4="http://schemas.microsoft.com/office/drawing/2016/5/10/chartex" xmlns:cx5="http://schemas.microsoft.com/office/drawing/2016/5/11/chartex" xmlns:cx6="http://schemas.microsoft.com/office/drawing/2016/5/12/chartex" xmlns:cx7="http://schemas.microsoft.com/office/drawing/2016/5/13/chartex" xmlns:cx8="http://schemas.microsoft.com/office/drawing/2016/5/14/chartex" xmlns:mc="http://schemas.openxmlformats.org/markup-compatibility/2006" xmlns:aink="http://schemas.microsoft.com/office/drawing/2016/ink" xmlns:am3d="http://schemas.microsoft.com/office/drawing/2017/model3d" xmlns:o="urn:schemas-microsoft-com:office:office" xmlns:oel="http://schemas.microsoft.com/office/2019/extlst" xmlns:r="http://schemas.openxmlformats.org/officeDocument/2006/relationships" xmlns:m="http://schemas.openxmlformats.org/officeDocument/2006/math" xmlns:v="urn:schemas-microsoft-com:vml" xmlns:wp14="http://schemas.microsoft.com/office/word/2010/wordprocessingDrawing" xmlns:wp="http://schemas.openxmlformats.org/drawingml/2006/wordprocessingDrawing" xmlns:w10="urn:schemas-microsoft-com:office:word" xmlns:w="http://schemas.openxmlformats.org/wordprocessingml/2006/main" xmlns:w14="http://schemas.microsoft.com/office/word/2010/wordml" xmlns:w15="http://schemas.microsoft.com/office/word/2012/wordml" xmlns:w16cex="http://schemas.microsoft.com/office/word/2018/wordml/cex" xmlns:w16cid="http://schemas.microsoft.com/office/word/2016/wordml/cid" xmlns:w16="http://schemas.microsoft.com/office/word/2018/wordml" xmlns:w16sdtdh="http://schemas.microsoft.com/office/word/2020/wordml/sdtdatahash" xmlns:w16se="http://schemas.microsoft.com/office/word/2015/wordml/symex" xmlns:wpg="http://schemas.microsoft.com/office/word/2010/wordprocessingGroup" xmlns:wpi="http://schemas.microsoft.com/office/word/2010/wordprocessingInk" xmlns:wne="http://schemas.microsoft.com/office/word/2006/wordml" xmlns:wps="http://schemas.microsoft.com/office/word/2010/wordprocessingShape" mc:Ignorable="w14 w15 w16se w16cid w16 w16cex w16sdtdh wp14">
   <w:p>
     <w:pPr>
       <w:pBdr>
@@ -12793,7 +12502,7 @@
 </file>
 
 <file path=word/footnotes.xml><?xml version="1.0" encoding="utf-8"?>
-<w:footnotes xmlns:wpc="http://schemas.microsoft.com/office/word/2010/wordprocessingCanvas" xmlns:cx="http://schemas.microsoft.com/office/drawing/2014/chartex" xmlns:cx1="http://schemas.microsoft.com/office/drawing/2015/9/8/chartex" xmlns:mc="http://schemas.openxmlformats.org/markup-compatibility/2006" xmlns:o="urn:schemas-microsoft-com:office:office" xmlns:r="http://schemas.openxmlformats.org/officeDocument/2006/relationships" xmlns:m="http://schemas.openxmlformats.org/officeDocument/2006/math" xmlns:v="urn:schemas-microsoft-com:vml" xmlns:wp14="http://schemas.microsoft.com/office/word/2010/wordprocessingDrawing" xmlns:wp="http://schemas.openxmlformats.org/drawingml/2006/wordprocessingDrawing" xmlns:w10="urn:schemas-microsoft-com:office:word" xmlns:w="http://schemas.openxmlformats.org/wordprocessingml/2006/main" xmlns:w14="http://schemas.microsoft.com/office/word/2010/wordml" xmlns:w15="http://schemas.microsoft.com/office/word/2012/wordml" xmlns:w16se="http://schemas.microsoft.com/office/word/2015/wordml/symex" xmlns:wpg="http://schemas.microsoft.com/office/word/2010/wordprocessingGroup" xmlns:wpi="http://schemas.microsoft.com/office/word/2010/wordprocessingInk" xmlns:wne="http://schemas.microsoft.com/office/word/2006/wordml" xmlns:wps="http://schemas.microsoft.com/office/word/2010/wordprocessingShape" mc:Ignorable="w14 w15 w16se wp14">
+<w:footnotes xmlns:wpc="http://schemas.microsoft.com/office/word/2010/wordprocessingCanvas" xmlns:cx="http://schemas.microsoft.com/office/drawing/2014/chartex" xmlns:cx1="http://schemas.microsoft.com/office/drawing/2015/9/8/chartex" xmlns:cx2="http://schemas.microsoft.com/office/drawing/2015/10/21/chartex" xmlns:cx3="http://schemas.microsoft.com/office/drawing/2016/5/9/chartex" xmlns:cx4="http://schemas.microsoft.com/office/drawing/2016/5/10/chartex" xmlns:cx5="http://schemas.microsoft.com/office/drawing/2016/5/11/chartex" xmlns:cx6="http://schemas.microsoft.com/office/drawing/2016/5/12/chartex" xmlns:cx7="http://schemas.microsoft.com/office/drawing/2016/5/13/chartex" xmlns:cx8="http://schemas.microsoft.com/office/drawing/2016/5/14/chartex" xmlns:mc="http://schemas.openxmlformats.org/markup-compatibility/2006" xmlns:aink="http://schemas.microsoft.com/office/drawing/2016/ink" xmlns:am3d="http://schemas.microsoft.com/office/drawing/2017/model3d" xmlns:o="urn:schemas-microsoft-com:office:office" xmlns:oel="http://schemas.microsoft.com/office/2019/extlst" xmlns:r="http://schemas.openxmlformats.org/officeDocument/2006/relationships" xmlns:m="http://schemas.openxmlformats.org/officeDocument/2006/math" xmlns:v="urn:schemas-microsoft-com:vml" xmlns:wp14="http://schemas.microsoft.com/office/word/2010/wordprocessingDrawing" xmlns:wp="http://schemas.openxmlformats.org/drawingml/2006/wordprocessingDrawing" xmlns:w10="urn:schemas-microsoft-com:office:word" xmlns:w="http://schemas.openxmlformats.org/wordprocessingml/2006/main" xmlns:w14="http://schemas.microsoft.com/office/word/2010/wordml" xmlns:w15="http://schemas.microsoft.com/office/word/2012/wordml" xmlns:w16cex="http://schemas.microsoft.com/office/word/2018/wordml/cex" xmlns:w16cid="http://schemas.microsoft.com/office/word/2016/wordml/cid" xmlns:w16="http://schemas.microsoft.com/office/word/2018/wordml" xmlns:w16sdtdh="http://schemas.microsoft.com/office/word/2020/wordml/sdtdatahash" xmlns:w16se="http://schemas.microsoft.com/office/word/2015/wordml/symex" xmlns:wpg="http://schemas.microsoft.com/office/word/2010/wordprocessingGroup" xmlns:wpi="http://schemas.microsoft.com/office/word/2010/wordprocessingInk" xmlns:wne="http://schemas.microsoft.com/office/word/2006/wordml" xmlns:wps="http://schemas.microsoft.com/office/word/2010/wordprocessingShape" mc:Ignorable="w14 w15 w16se w16cid w16 w16cex w16sdtdh wp14">
   <w:footnote w:type="separator" w:id="-1">
     <w:p>
       <w:pPr>
@@ -12818,7 +12527,7 @@
 </file>
 
 <file path=word/header1.xml><?xml version="1.0" encoding="utf-8"?>
-<w:hdr xmlns:wpc="http://schemas.microsoft.com/office/word/2010/wordprocessingCanvas" xmlns:cx="http://schemas.microsoft.com/office/drawing/2014/chartex" xmlns:cx1="http://schemas.microsoft.com/office/drawing/2015/9/8/chartex" xmlns:mc="http://schemas.openxmlformats.org/markup-compatibility/2006" xmlns:o="urn:schemas-microsoft-com:office:office" xmlns:r="http://schemas.openxmlformats.org/officeDocument/2006/relationships" xmlns:m="http://schemas.openxmlformats.org/officeDocument/2006/math" xmlns:v="urn:schemas-microsoft-com:vml" xmlns:wp14="http://schemas.microsoft.com/office/word/2010/wordprocessingDrawing" xmlns:wp="http://schemas.openxmlformats.org/drawingml/2006/wordprocessingDrawing" xmlns:w10="urn:schemas-microsoft-com:office:word" xmlns:w="http://schemas.openxmlformats.org/wordprocessingml/2006/main" xmlns:w14="http://schemas.microsoft.com/office/word/2010/wordml" xmlns:w15="http://schemas.microsoft.com/office/word/2012/wordml" xmlns:w16se="http://schemas.microsoft.com/office/word/2015/wordml/symex" xmlns:wpg="http://schemas.microsoft.com/office/word/2010/wordprocessingGroup" xmlns:wpi="http://schemas.microsoft.com/office/word/2010/wordprocessingInk" xmlns:wne="http://schemas.microsoft.com/office/word/2006/wordml" xmlns:wps="http://schemas.microsoft.com/office/word/2010/wordprocessingShape" mc:Ignorable="w14 w15 w16se wp14">
+<w:hdr xmlns:wpc="http://schemas.microsoft.com/office/word/2010/wordprocessingCanvas" xmlns:cx="http://schemas.microsoft.com/office/drawing/2014/chartex" xmlns:cx1="http://schemas.microsoft.com/office/drawing/2015/9/8/chartex" xmlns:cx2="http://schemas.microsoft.com/office/drawing/2015/10/21/chartex" xmlns:cx3="http://schemas.microsoft.com/office/drawing/2016/5/9/chartex" xmlns:cx4="http://schemas.microsoft.com/office/drawing/2016/5/10/chartex" xmlns:cx5="http://schemas.microsoft.com/office/drawing/2016/5/11/chartex" xmlns:cx6="http://schemas.microsoft.com/office/drawing/2016/5/12/chartex" xmlns:cx7="http://schemas.microsoft.com/office/drawing/2016/5/13/chartex" xmlns:cx8="http://schemas.microsoft.com/office/drawing/2016/5/14/chartex" xmlns:mc="http://schemas.openxmlformats.org/markup-compatibility/2006" xmlns:aink="http://schemas.microsoft.com/office/drawing/2016/ink" xmlns:am3d="http://schemas.microsoft.com/office/drawing/2017/model3d" xmlns:o="urn:schemas-microsoft-com:office:office" xmlns:oel="http://schemas.microsoft.com/office/2019/extlst" xmlns:r="http://schemas.openxmlformats.org/officeDocument/2006/relationships" xmlns:m="http://schemas.openxmlformats.org/officeDocument/2006/math" xmlns:v="urn:schemas-microsoft-com:vml" xmlns:wp14="http://schemas.microsoft.com/office/word/2010/wordprocessingDrawing" xmlns:wp="http://schemas.openxmlformats.org/drawingml/2006/wordprocessingDrawing" xmlns:w10="urn:schemas-microsoft-com:office:word" xmlns:w="http://schemas.openxmlformats.org/wordprocessingml/2006/main" xmlns:w14="http://schemas.microsoft.com/office/word/2010/wordml" xmlns:w15="http://schemas.microsoft.com/office/word/2012/wordml" xmlns:w16cex="http://schemas.microsoft.com/office/word/2018/wordml/cex" xmlns:w16cid="http://schemas.microsoft.com/office/word/2016/wordml/cid" xmlns:w16="http://schemas.microsoft.com/office/word/2018/wordml" xmlns:w16sdtdh="http://schemas.microsoft.com/office/word/2020/wordml/sdtdatahash" xmlns:w16se="http://schemas.microsoft.com/office/word/2015/wordml/symex" xmlns:wpg="http://schemas.microsoft.com/office/word/2010/wordprocessingGroup" xmlns:wpi="http://schemas.microsoft.com/office/word/2010/wordprocessingInk" xmlns:wne="http://schemas.microsoft.com/office/word/2006/wordml" xmlns:wps="http://schemas.microsoft.com/office/word/2010/wordprocessingShape" mc:Ignorable="w14 w15 w16se w16cid w16 w16cex w16sdtdh wp14">
   <w:p>
     <w:pPr>
       <w:pStyle w:val="Header"/>
@@ -12831,7 +12540,7 @@
 </file>
 
 <file path=word/header2.xml><?xml version="1.0" encoding="utf-8"?>
-<w:hdr xmlns:wpc="http://schemas.microsoft.com/office/word/2010/wordprocessingCanvas" xmlns:cx="http://schemas.microsoft.com/office/drawing/2014/chartex" xmlns:cx1="http://schemas.microsoft.com/office/drawing/2015/9/8/chartex" xmlns:mc="http://schemas.openxmlformats.org/markup-compatibility/2006" xmlns:o="urn:schemas-microsoft-com:office:office" xmlns:r="http://schemas.openxmlformats.org/officeDocument/2006/relationships" xmlns:m="http://schemas.openxmlformats.org/officeDocument/2006/math" xmlns:v="urn:schemas-microsoft-com:vml" xmlns:wp14="http://schemas.microsoft.com/office/word/2010/wordprocessingDrawing" xmlns:wp="http://schemas.openxmlformats.org/drawingml/2006/wordprocessingDrawing" xmlns:w10="urn:schemas-microsoft-com:office:word" xmlns:w="http://schemas.openxmlformats.org/wordprocessingml/2006/main" xmlns:w14="http://schemas.microsoft.com/office/word/2010/wordml" xmlns:w15="http://schemas.microsoft.com/office/word/2012/wordml" xmlns:w16se="http://schemas.microsoft.com/office/word/2015/wordml/symex" xmlns:wpg="http://schemas.microsoft.com/office/word/2010/wordprocessingGroup" xmlns:wpi="http://schemas.microsoft.com/office/word/2010/wordprocessingInk" xmlns:wne="http://schemas.microsoft.com/office/word/2006/wordml" xmlns:wps="http://schemas.microsoft.com/office/word/2010/wordprocessingShape" mc:Ignorable="w14 w15 w16se wp14">
+<w:hdr xmlns:wpc="http://schemas.microsoft.com/office/word/2010/wordprocessingCanvas" xmlns:cx="http://schemas.microsoft.com/office/drawing/2014/chartex" xmlns:cx1="http://schemas.microsoft.com/office/drawing/2015/9/8/chartex" xmlns:cx2="http://schemas.microsoft.com/office/drawing/2015/10/21/chartex" xmlns:cx3="http://schemas.microsoft.com/office/drawing/2016/5/9/chartex" xmlns:cx4="http://schemas.microsoft.com/office/drawing/2016/5/10/chartex" xmlns:cx5="http://schemas.microsoft.com/office/drawing/2016/5/11/chartex" xmlns:cx6="http://schemas.microsoft.com/office/drawing/2016/5/12/chartex" xmlns:cx7="http://schemas.microsoft.com/office/drawing/2016/5/13/chartex" xmlns:cx8="http://schemas.microsoft.com/office/drawing/2016/5/14/chartex" xmlns:mc="http://schemas.openxmlformats.org/markup-compatibility/2006" xmlns:aink="http://schemas.microsoft.com/office/drawing/2016/ink" xmlns:am3d="http://schemas.microsoft.com/office/drawing/2017/model3d" xmlns:o="urn:schemas-microsoft-com:office:office" xmlns:oel="http://schemas.microsoft.com/office/2019/extlst" xmlns:r="http://schemas.openxmlformats.org/officeDocument/2006/relationships" xmlns:m="http://schemas.openxmlformats.org/officeDocument/2006/math" xmlns:v="urn:schemas-microsoft-com:vml" xmlns:wp14="http://schemas.microsoft.com/office/word/2010/wordprocessingDrawing" xmlns:wp="http://schemas.openxmlformats.org/drawingml/2006/wordprocessingDrawing" xmlns:w10="urn:schemas-microsoft-com:office:word" xmlns:w="http://schemas.openxmlformats.org/wordprocessingml/2006/main" xmlns:w14="http://schemas.microsoft.com/office/word/2010/wordml" xmlns:w15="http://schemas.microsoft.com/office/word/2012/wordml" xmlns:w16cex="http://schemas.microsoft.com/office/word/2018/wordml/cex" xmlns:w16cid="http://schemas.microsoft.com/office/word/2016/wordml/cid" xmlns:w16="http://schemas.microsoft.com/office/word/2018/wordml" xmlns:w16sdtdh="http://schemas.microsoft.com/office/word/2020/wordml/sdtdatahash" xmlns:w16se="http://schemas.microsoft.com/office/word/2015/wordml/symex" xmlns:wpg="http://schemas.microsoft.com/office/word/2010/wordprocessingGroup" xmlns:wpi="http://schemas.microsoft.com/office/word/2010/wordprocessingInk" xmlns:wne="http://schemas.microsoft.com/office/word/2006/wordml" xmlns:wps="http://schemas.microsoft.com/office/word/2010/wordprocessingShape" mc:Ignorable="w14 w15 w16se w16cid w16 w16cex w16sdtdh wp14">
   <w:p>
     <w:pPr>
       <w:pStyle w:val="Header"/>
@@ -12844,7 +12553,7 @@
 </file>
 
 <file path=word/styles.xml><?xml version="1.0" encoding="utf-8"?>
-<w:styles xmlns:mc="http://schemas.openxmlformats.org/markup-compatibility/2006" xmlns:r="http://schemas.openxmlformats.org/officeDocument/2006/relationships" xmlns:w="http://schemas.openxmlformats.org/wordprocessingml/2006/main" xmlns:w14="http://schemas.microsoft.com/office/word/2010/wordml" xmlns:w15="http://schemas.microsoft.com/office/word/2012/wordml" xmlns:w16se="http://schemas.microsoft.com/office/word/2015/wordml/symex" mc:Ignorable="w14 w15 w16se">
+<w:styles xmlns:mc="http://schemas.openxmlformats.org/markup-compatibility/2006" xmlns:r="http://schemas.openxmlformats.org/officeDocument/2006/relationships" xmlns:w="http://schemas.openxmlformats.org/wordprocessingml/2006/main" xmlns:w14="http://schemas.microsoft.com/office/word/2010/wordml" xmlns:w15="http://schemas.microsoft.com/office/word/2012/wordml" xmlns:w16cex="http://schemas.microsoft.com/office/word/2018/wordml/cex" xmlns:w16cid="http://schemas.microsoft.com/office/word/2016/wordml/cid" xmlns:w16="http://schemas.microsoft.com/office/word/2018/wordml" xmlns:w16sdtdh="http://schemas.microsoft.com/office/word/2020/wordml/sdtdatahash" xmlns:w16se="http://schemas.microsoft.com/office/word/2015/wordml/symex" mc:Ignorable="w14 w15 w16se w16cid w16 w16cex w16sdtdh">
   <w:docDefaults>
     <w:rPrDefault>
       <w:rPr>
@@ -12854,7 +12563,7 @@
     </w:rPrDefault>
     <w:pPrDefault/>
   </w:docDefaults>
-  <w:latentStyles w:defLockedState="0" w:defUIPriority="99" w:defSemiHidden="0" w:defUnhideWhenUsed="0" w:defQFormat="0" w:count="371">
+  <w:latentStyles w:defLockedState="0" w:defUIPriority="99" w:defSemiHidden="0" w:defUnhideWhenUsed="0" w:defQFormat="0" w:count="376">
     <w:lsdException w:name="Normal" w:uiPriority="0" w:qFormat="1"/>
     <w:lsdException w:name="heading 1" w:uiPriority="9" w:qFormat="1"/>
     <w:lsdException w:name="heading 2" w:semiHidden="1" w:uiPriority="9" w:unhideWhenUsed="1" w:qFormat="1"/>
@@ -12960,7 +12669,6 @@
     <w:lsdException w:name="HTML Sample" w:semiHidden="1" w:unhideWhenUsed="1"/>
     <w:lsdException w:name="HTML Typewriter" w:semiHidden="1" w:unhideWhenUsed="1"/>
     <w:lsdException w:name="HTML Variable" w:semiHidden="1" w:unhideWhenUsed="1"/>
-    <w:lsdException w:name="Normal Table" w:semiHidden="1" w:unhideWhenUsed="1"/>
     <w:lsdException w:name="annotation subject" w:semiHidden="1" w:unhideWhenUsed="1"/>
     <w:lsdException w:name="No List" w:semiHidden="1" w:unhideWhenUsed="1"/>
     <w:lsdException w:name="Outline List 1" w:semiHidden="1" w:unhideWhenUsed="1"/>
@@ -13003,11 +12711,8 @@
     <w:lsdException w:name="Table Contemporary" w:semiHidden="1" w:unhideWhenUsed="1"/>
     <w:lsdException w:name="Table Elegant" w:semiHidden="1" w:unhideWhenUsed="1"/>
     <w:lsdException w:name="Table Professional" w:semiHidden="1" w:unhideWhenUsed="1"/>
-    <w:lsdException w:name="Table Subtle 1" w:semiHidden="1" w:unhideWhenUsed="1"/>
     <w:lsdException w:name="Table Subtle 2" w:semiHidden="1" w:unhideWhenUsed="1"/>
     <w:lsdException w:name="Table Web 1" w:semiHidden="1" w:unhideWhenUsed="1"/>
-    <w:lsdException w:name="Table Web 2" w:semiHidden="1" w:unhideWhenUsed="1"/>
-    <w:lsdException w:name="Table Web 3" w:semiHidden="1" w:unhideWhenUsed="1"/>
     <w:lsdException w:name="Balloon Text" w:semiHidden="1" w:unhideWhenUsed="1"/>
     <w:lsdException w:name="Table Grid" w:uiPriority="59"/>
     <w:lsdException w:name="Table Theme" w:semiHidden="1" w:unhideWhenUsed="1"/>
@@ -13226,6 +12931,11 @@
     <w:lsdException w:name="List Table 5 Dark Accent 6" w:uiPriority="50"/>
     <w:lsdException w:name="List Table 6 Colorful Accent 6" w:uiPriority="51"/>
     <w:lsdException w:name="List Table 7 Colorful Accent 6" w:uiPriority="52"/>
+    <w:lsdException w:name="Mention" w:semiHidden="1" w:unhideWhenUsed="1"/>
+    <w:lsdException w:name="Smart Hyperlink" w:semiHidden="1" w:unhideWhenUsed="1"/>
+    <w:lsdException w:name="Hashtag" w:semiHidden="1" w:unhideWhenUsed="1"/>
+    <w:lsdException w:name="Unresolved Mention" w:semiHidden="1" w:unhideWhenUsed="1"/>
+    <w:lsdException w:name="Smart Link" w:semiHidden="1" w:unhideWhenUsed="1"/>
   </w:latentStyles>
   <w:style w:type="paragraph" w:default="1" w:styleId="Normal">
     <w:name w:val="Normal"/>

</xml_diff>

<commit_message>
TS 2 TS 2.1 - 2.3 Tamil Pada Paatam final
</commit_message>
<xml_diff>
--- a/TS-Padam/TS-2.1/TS 2.1 Tamil Pada Paatam Corrections.docx
+++ b/TS-Padam/TS-2.1/TS 2.1 Tamil Pada Paatam Corrections.docx
@@ -1,6 +1,6 @@
 
 <file path=word/document.xml><?xml version="1.0" encoding="utf-8"?>
-<w:document xmlns:wpc="http://schemas.microsoft.com/office/word/2010/wordprocessingCanvas" xmlns:cx="http://schemas.microsoft.com/office/drawing/2014/chartex" xmlns:cx1="http://schemas.microsoft.com/office/drawing/2015/9/8/chartex" xmlns:cx2="http://schemas.microsoft.com/office/drawing/2015/10/21/chartex" xmlns:cx3="http://schemas.microsoft.com/office/drawing/2016/5/9/chartex" xmlns:cx4="http://schemas.microsoft.com/office/drawing/2016/5/10/chartex" xmlns:cx5="http://schemas.microsoft.com/office/drawing/2016/5/11/chartex" xmlns:cx6="http://schemas.microsoft.com/office/drawing/2016/5/12/chartex" xmlns:cx7="http://schemas.microsoft.com/office/drawing/2016/5/13/chartex" xmlns:cx8="http://schemas.microsoft.com/office/drawing/2016/5/14/chartex" xmlns:mc="http://schemas.openxmlformats.org/markup-compatibility/2006" xmlns:aink="http://schemas.microsoft.com/office/drawing/2016/ink" xmlns:am3d="http://schemas.microsoft.com/office/drawing/2017/model3d" xmlns:o="urn:schemas-microsoft-com:office:office" xmlns:oel="http://schemas.microsoft.com/office/2019/extlst" xmlns:r="http://schemas.openxmlformats.org/officeDocument/2006/relationships" xmlns:m="http://schemas.openxmlformats.org/officeDocument/2006/math" xmlns:v="urn:schemas-microsoft-com:vml" xmlns:wp14="http://schemas.microsoft.com/office/word/2010/wordprocessingDrawing" xmlns:wp="http://schemas.openxmlformats.org/drawingml/2006/wordprocessingDrawing" xmlns:w10="urn:schemas-microsoft-com:office:word" xmlns:w="http://schemas.openxmlformats.org/wordprocessingml/2006/main" xmlns:w14="http://schemas.microsoft.com/office/word/2010/wordml" xmlns:w15="http://schemas.microsoft.com/office/word/2012/wordml" xmlns:w16cex="http://schemas.microsoft.com/office/word/2018/wordml/cex" xmlns:w16cid="http://schemas.microsoft.com/office/word/2016/wordml/cid" xmlns:w16="http://schemas.microsoft.com/office/word/2018/wordml" xmlns:w16sdtdh="http://schemas.microsoft.com/office/word/2020/wordml/sdtdatahash" xmlns:w16se="http://schemas.microsoft.com/office/word/2015/wordml/symex" xmlns:wpg="http://schemas.microsoft.com/office/word/2010/wordprocessingGroup" xmlns:wpi="http://schemas.microsoft.com/office/word/2010/wordprocessingInk" xmlns:wne="http://schemas.microsoft.com/office/word/2006/wordml" xmlns:wps="http://schemas.microsoft.com/office/word/2010/wordprocessingShape" mc:Ignorable="w14 w15 w16se w16cid w16 w16cex w16sdtdh wp14">
+<w:document xmlns:wpc="http://schemas.microsoft.com/office/word/2010/wordprocessingCanvas" xmlns:cx="http://schemas.microsoft.com/office/drawing/2014/chartex" xmlns:cx1="http://schemas.microsoft.com/office/drawing/2015/9/8/chartex" xmlns:cx2="http://schemas.microsoft.com/office/drawing/2015/10/21/chartex" xmlns:cx3="http://schemas.microsoft.com/office/drawing/2016/5/9/chartex" xmlns:cx4="http://schemas.microsoft.com/office/drawing/2016/5/10/chartex" xmlns:cx5="http://schemas.microsoft.com/office/drawing/2016/5/11/chartex" xmlns:cx6="http://schemas.microsoft.com/office/drawing/2016/5/12/chartex" xmlns:cx7="http://schemas.microsoft.com/office/drawing/2016/5/13/chartex" xmlns:cx8="http://schemas.microsoft.com/office/drawing/2016/5/14/chartex" xmlns:mc="http://schemas.openxmlformats.org/markup-compatibility/2006" xmlns:aink="http://schemas.microsoft.com/office/drawing/2016/ink" xmlns:am3d="http://schemas.microsoft.com/office/drawing/2017/model3d" xmlns:o="urn:schemas-microsoft-com:office:office" xmlns:oel="http://schemas.microsoft.com/office/2019/extlst" xmlns:r="http://schemas.openxmlformats.org/officeDocument/2006/relationships" xmlns:m="http://schemas.openxmlformats.org/officeDocument/2006/math" xmlns:v="urn:schemas-microsoft-com:vml" xmlns:wp14="http://schemas.microsoft.com/office/word/2010/wordprocessingDrawing" xmlns:wp="http://schemas.openxmlformats.org/drawingml/2006/wordprocessingDrawing" xmlns:w10="urn:schemas-microsoft-com:office:word" xmlns:w="http://schemas.openxmlformats.org/wordprocessingml/2006/main" xmlns:w14="http://schemas.microsoft.com/office/word/2010/wordml" xmlns:w15="http://schemas.microsoft.com/office/word/2012/wordml" xmlns:w16cex="http://schemas.microsoft.com/office/word/2018/wordml/cex" xmlns:w16cid="http://schemas.microsoft.com/office/word/2016/wordml/cid" xmlns:w16="http://schemas.microsoft.com/office/word/2018/wordml" xmlns:w16du="http://schemas.microsoft.com/office/word/2023/wordml/word16du" xmlns:w16sdtdh="http://schemas.microsoft.com/office/word/2020/wordml/sdtdatahash" xmlns:w16se="http://schemas.microsoft.com/office/word/2015/wordml/symex" xmlns:wpg="http://schemas.microsoft.com/office/word/2010/wordprocessingGroup" xmlns:wpi="http://schemas.microsoft.com/office/word/2010/wordprocessingInk" xmlns:wne="http://schemas.microsoft.com/office/word/2006/wordml" xmlns:wps="http://schemas.microsoft.com/office/word/2010/wordprocessingShape" mc:Ignorable="w14 w15 w16se w16cid w16 w16cex w16sdtdh w16du wp14">
   <w:body>
     <w:p>
       <w:pPr>
@@ -71,9 +71,8 @@
           <w:szCs w:val="32"/>
           <w:u w:val="single"/>
         </w:rPr>
-        <w:t xml:space="preserve">Observed </w:t>
+        <w:t xml:space="preserve">Observed till </w:t>
       </w:r>
-      <w:proofErr w:type="gramStart"/>
       <w:r>
         <w:rPr>
           <w:b/>
@@ -82,7 +81,7 @@
           <w:szCs w:val="32"/>
           <w:u w:val="single"/>
         </w:rPr>
-        <w:t xml:space="preserve">till </w:t>
+        <w:t>30</w:t>
       </w:r>
       <w:r>
         <w:rPr>
@@ -90,12 +89,21 @@
           <w:bCs/>
           <w:sz w:val="32"/>
           <w:szCs w:val="32"/>
-          <w:highlight w:val="red"/>
+          <w:u w:val="single"/>
+          <w:vertAlign w:val="superscript"/>
+        </w:rPr>
+        <w:t>th</w:t>
+      </w:r>
+      <w:r>
+        <w:rPr>
+          <w:b/>
+          <w:bCs/>
+          <w:sz w:val="32"/>
+          <w:szCs w:val="32"/>
           <w:u w:val="single"/>
         </w:rPr>
-        <w:t>????</w:t>
+        <w:t xml:space="preserve"> June 2024</w:t>
       </w:r>
-      <w:proofErr w:type="gramEnd"/>
     </w:p>
     <w:p>
       <w:pPr>
@@ -115,8 +123,8 @@
     </w:p>
     <w:tbl>
       <w:tblPr>
-        <w:tblW w:w="13125" w:type="dxa"/>
-        <w:tblInd w:w="-792" w:type="dxa"/>
+        <w:tblW w:w="13148" w:type="dxa"/>
+        <w:tblInd w:w="-815" w:type="dxa"/>
         <w:tblBorders>
           <w:top w:val="single" w:sz="4" w:space="0" w:color="000000"/>
           <w:left w:val="single" w:sz="4" w:space="0" w:color="000000"/>
@@ -128,29 +136,36 @@
         <w:tblLook w:val="04A0" w:firstRow="1" w:lastRow="0" w:firstColumn="1" w:lastColumn="0" w:noHBand="0" w:noVBand="1"/>
       </w:tblPr>
       <w:tblGrid>
-        <w:gridCol w:w="77"/>
-        <w:gridCol w:w="3032"/>
-        <w:gridCol w:w="87"/>
-        <w:gridCol w:w="4679"/>
+        <w:gridCol w:w="23"/>
+        <w:gridCol w:w="3109"/>
+        <w:gridCol w:w="18"/>
+        <w:gridCol w:w="4748"/>
         <w:gridCol w:w="5250"/>
       </w:tblGrid>
       <w:tr>
+        <w:trPr>
+          <w:gridBefore w:val="1"/>
+          <w:wBefore w:w="23" w:type="dxa"/>
+        </w:trPr>
         <w:tc>
           <w:tcPr>
             <w:tcW w:w="3109" w:type="dxa"/>
-            <w:gridSpan w:val="2"/>
           </w:tcPr>
           <w:p>
             <w:pPr>
               <w:spacing w:before="0" w:line="240" w:lineRule="auto"/>
               <w:jc w:val="center"/>
               <w:rPr>
+                <w:b/>
+                <w:bCs/>
                 <w:sz w:val="32"/>
                 <w:szCs w:val="32"/>
               </w:rPr>
             </w:pPr>
             <w:r>
               <w:rPr>
+                <w:b/>
+                <w:bCs/>
                 <w:sz w:val="32"/>
                 <w:szCs w:val="32"/>
               </w:rPr>
@@ -162,12 +177,16 @@
               <w:spacing w:before="0" w:line="240" w:lineRule="auto"/>
               <w:jc w:val="center"/>
               <w:rPr>
+                <w:b/>
+                <w:bCs/>
                 <w:sz w:val="32"/>
                 <w:szCs w:val="32"/>
               </w:rPr>
             </w:pPr>
             <w:r>
               <w:rPr>
+                <w:b/>
+                <w:bCs/>
                 <w:sz w:val="32"/>
                 <w:szCs w:val="32"/>
               </w:rPr>
@@ -185,12 +204,16 @@
               <w:spacing w:before="0" w:line="240" w:lineRule="auto"/>
               <w:jc w:val="center"/>
               <w:rPr>
+                <w:b/>
+                <w:bCs/>
                 <w:sz w:val="32"/>
                 <w:szCs w:val="32"/>
               </w:rPr>
             </w:pPr>
             <w:r>
               <w:rPr>
+                <w:b/>
+                <w:bCs/>
                 <w:sz w:val="32"/>
                 <w:szCs w:val="32"/>
               </w:rPr>
@@ -208,12 +231,16 @@
               <w:ind w:right="-18"/>
               <w:jc w:val="center"/>
               <w:rPr>
+                <w:b/>
+                <w:bCs/>
                 <w:sz w:val="32"/>
                 <w:szCs w:val="32"/>
               </w:rPr>
             </w:pPr>
             <w:r>
               <w:rPr>
+                <w:b/>
+                <w:bCs/>
                 <w:sz w:val="32"/>
                 <w:szCs w:val="32"/>
               </w:rPr>
@@ -224,12 +251,13 @@
       </w:tr>
       <w:tr>
         <w:trPr>
+          <w:gridBefore w:val="1"/>
+          <w:wBefore w:w="23" w:type="dxa"/>
           <w:trHeight w:val="950"/>
         </w:trPr>
         <w:tc>
           <w:tcPr>
             <w:tcW w:w="3109" w:type="dxa"/>
-            <w:gridSpan w:val="2"/>
             <w:tcBorders>
               <w:top w:val="single" w:sz="4" w:space="0" w:color="000000"/>
               <w:left w:val="single" w:sz="4" w:space="0" w:color="000000"/>
@@ -867,12 +895,13 @@
       </w:tr>
       <w:tr>
         <w:trPr>
+          <w:gridBefore w:val="1"/>
+          <w:wBefore w:w="23" w:type="dxa"/>
           <w:trHeight w:val="1804"/>
         </w:trPr>
         <w:tc>
           <w:tcPr>
             <w:tcW w:w="3109" w:type="dxa"/>
-            <w:gridSpan w:val="2"/>
             <w:tcBorders>
               <w:top w:val="single" w:sz="4" w:space="0" w:color="000000"/>
               <w:left w:val="single" w:sz="4" w:space="0" w:color="000000"/>
@@ -1522,14 +1551,12 @@
       </w:tr>
       <w:tr>
         <w:trPr>
-          <w:gridBefore w:val="1"/>
-          <w:wBefore w:w="77" w:type="dxa"/>
           <w:trHeight w:val="1128"/>
         </w:trPr>
         <w:tc>
           <w:tcPr>
-            <w:tcW w:w="3119" w:type="dxa"/>
-            <w:gridSpan w:val="2"/>
+            <w:tcW w:w="3150" w:type="dxa"/>
+            <w:gridSpan w:val="3"/>
             <w:tcBorders>
               <w:top w:val="single" w:sz="4" w:space="0" w:color="000000"/>
               <w:left w:val="single" w:sz="4" w:space="0" w:color="000000"/>
@@ -1714,7 +1741,7 @@
         </w:tc>
         <w:tc>
           <w:tcPr>
-            <w:tcW w:w="4679" w:type="dxa"/>
+            <w:tcW w:w="4748" w:type="dxa"/>
             <w:tcBorders>
               <w:top w:val="single" w:sz="4" w:space="0" w:color="000000"/>
               <w:left w:val="single" w:sz="4" w:space="0" w:color="000000"/>
@@ -1936,7 +1963,7 @@
         </w:tc>
         <w:tc>
           <w:tcPr>
-            <w:tcW w:w="5245" w:type="dxa"/>
+            <w:tcW w:w="5250" w:type="dxa"/>
             <w:tcBorders>
               <w:top w:val="single" w:sz="4" w:space="0" w:color="000000"/>
               <w:left w:val="single" w:sz="4" w:space="0" w:color="000000"/>
@@ -2194,6 +2221,30 @@
         </w:tc>
       </w:tr>
     </w:tbl>
+    <w:p>
+      <w:pPr>
+        <w:jc w:val="center"/>
+        <w:rPr>
+          <w:b/>
+          <w:bCs/>
+          <w:sz w:val="32"/>
+          <w:szCs w:val="32"/>
+          <w:u w:val="single"/>
+        </w:rPr>
+      </w:pPr>
+    </w:p>
+    <w:p>
+      <w:pPr>
+        <w:jc w:val="center"/>
+        <w:rPr>
+          <w:b/>
+          <w:bCs/>
+          <w:sz w:val="32"/>
+          <w:szCs w:val="32"/>
+          <w:u w:val="single"/>
+        </w:rPr>
+      </w:pPr>
+    </w:p>
     <w:p>
       <w:pPr>
         <w:jc w:val="center"/>
@@ -2237,6 +2288,7 @@
           <w:szCs w:val="32"/>
           <w:u w:val="single"/>
         </w:rPr>
+        <w:lastRenderedPageBreak/>
         <w:t xml:space="preserve">TaittirIya Padam – TS 2.1 </w:t>
       </w:r>
       <w:r>
@@ -2379,7 +2431,6 @@
                 <w:sz w:val="32"/>
                 <w:szCs w:val="32"/>
               </w:rPr>
-              <w:lastRenderedPageBreak/>
               <w:t>Section, Paragraph</w:t>
             </w:r>
           </w:p>
@@ -4126,144 +4177,160 @@
               <w:spacing w:before="0" w:line="240" w:lineRule="auto"/>
               <w:ind w:right="-22"/>
               <w:rPr>
+                <w:rFonts w:ascii="BRH Devanagari Extra" w:hAnsi="BRH Devanagari Extra" w:cs="Latha"/>
+                <w:b/>
+                <w:sz w:val="36"/>
+                <w:szCs w:val="28"/>
+              </w:rPr>
+            </w:pPr>
+            <w:r>
+              <w:rPr>
+                <w:rFonts w:ascii="Latha" w:hAnsi="Latha" w:cs="Latha"/>
+                <w:sz w:val="28"/>
+                <w:szCs w:val="28"/>
+                <w:cs/>
+                <w:lang w:bidi="ta-IN"/>
+              </w:rPr>
+              <w:t>ஸம்</w:t>
+            </w:r>
+            <w:r>
+              <w:rPr>
+                <w:rFonts w:ascii="Latha" w:hAnsi="Latha" w:cs="Latha"/>
+                <w:b/>
+                <w:bCs/>
+                <w:i/>
+                <w:iCs/>
+                <w:sz w:val="28"/>
+                <w:szCs w:val="28"/>
+                <w:cs/>
+                <w:lang w:bidi="ta-IN"/>
+              </w:rPr>
+              <w:t>ரு</w:t>
+            </w:r>
+            <w:r>
+              <w:rPr>
+                <w:rFonts w:ascii="BRH Tamil Tab Extra" w:hAnsi="BRH Tamil Tab Extra" w:cs="Latha"/>
+                <w:b/>
+                <w:sz w:val="36"/>
+                <w:szCs w:val="28"/>
+              </w:rPr>
+              <w:t>†</w:t>
+            </w:r>
+            <w:r>
+              <w:rPr>
+                <w:rFonts w:ascii="Latha" w:hAnsi="Latha" w:cs="Latha"/>
+                <w:sz w:val="28"/>
+                <w:szCs w:val="28"/>
+                <w:highlight w:val="green"/>
+                <w:cs/>
+                <w:lang w:bidi="ta-IN"/>
+              </w:rPr>
+              <w:t>த்</w:t>
+            </w:r>
+            <w:r>
+              <w:rPr>
+                <w:rFonts w:ascii="Latha" w:hAnsi="Latha" w:cs="Latha"/>
+                <w:b/>
+                <w:bCs/>
+                <w:position w:val="-12"/>
+                <w:sz w:val="28"/>
+                <w:szCs w:val="28"/>
+                <w:highlight w:val="green"/>
+                <w:cs/>
+                <w:lang w:bidi="ta-IN"/>
+              </w:rPr>
+              <w:t>3</w:t>
+            </w:r>
+            <w:r>
+              <w:rPr>
+                <w:rFonts w:ascii="Latha" w:hAnsi="Latha" w:cs="Latha"/>
+                <w:sz w:val="28"/>
+                <w:szCs w:val="28"/>
+                <w:highlight w:val="green"/>
+                <w:cs/>
+                <w:lang w:bidi="ta-IN"/>
+              </w:rPr>
+              <w:t>த்</w:t>
+            </w:r>
+            <w:r>
+              <w:rPr>
+                <w:rFonts w:ascii="Latha" w:hAnsi="Latha" w:cs="Latha"/>
+                <w:b/>
+                <w:bCs/>
+                <w:position w:val="-12"/>
+                <w:sz w:val="28"/>
+                <w:szCs w:val="28"/>
+                <w:highlight w:val="green"/>
+                <w:cs/>
+                <w:lang w:bidi="ta-IN"/>
+              </w:rPr>
+              <w:t>4</w:t>
+            </w:r>
+            <w:r>
+              <w:rPr>
+                <w:rFonts w:ascii="Latha" w:hAnsi="Latha" w:cs="Latha"/>
+                <w:sz w:val="28"/>
+                <w:szCs w:val="28"/>
+                <w:highlight w:val="green"/>
+                <w:cs/>
+                <w:lang w:bidi="ta-IN"/>
+              </w:rPr>
+              <w:t>யை</w:t>
+            </w:r>
+            <w:r>
+              <w:rPr>
+                <w:rFonts w:ascii="Latha" w:hAnsi="Latha" w:cs="Latha"/>
+                <w:sz w:val="28"/>
+                <w:szCs w:val="28"/>
+                <w:cs/>
+                <w:lang w:bidi="ta-IN"/>
+              </w:rPr>
+              <w:t xml:space="preserve"> பௌ</w:t>
+            </w:r>
+            <w:r>
+              <w:rPr>
+                <w:rFonts w:ascii="BRH Tamil Tab Extra" w:hAnsi="BRH Tamil Tab Extra" w:cs="Latha"/>
+                <w:b/>
+                <w:sz w:val="36"/>
+                <w:szCs w:val="28"/>
+              </w:rPr>
+              <w:t>…</w:t>
+            </w:r>
+            <w:r>
+              <w:rPr>
+                <w:rFonts w:ascii="Latha" w:hAnsi="Latha" w:cs="Latha"/>
+                <w:sz w:val="28"/>
+                <w:szCs w:val="28"/>
+                <w:cs/>
+                <w:lang w:bidi="ta-IN"/>
+              </w:rPr>
+              <w:t>ஷ்ண</w:t>
+            </w:r>
+            <w:r>
+              <w:rPr>
+                <w:rFonts w:ascii="BRH Devanagari Extra" w:hAnsi="BRH Devanagari Extra" w:cs="Latha"/>
+                <w:b/>
+                <w:sz w:val="36"/>
+                <w:szCs w:val="28"/>
+              </w:rPr>
+              <w:t>ò</w:t>
+            </w:r>
+          </w:p>
+          <w:p>
+            <w:pPr>
+              <w:widowControl w:val="0"/>
+              <w:autoSpaceDE w:val="0"/>
+              <w:autoSpaceDN w:val="0"/>
+              <w:adjustRightInd w:val="0"/>
+              <w:spacing w:before="0" w:line="240" w:lineRule="auto"/>
+              <w:ind w:right="-22"/>
+              <w:rPr>
                 <w:rFonts w:ascii="BRH Malayalam Extra" w:hAnsi="BRH Malayalam Extra" w:cs="BRH Malayalam Extra"/>
                 <w:sz w:val="40"/>
                 <w:szCs w:val="40"/>
                 <w:highlight w:val="green"/>
               </w:rPr>
             </w:pPr>
-            <w:r>
-              <w:rPr>
-                <w:rFonts w:ascii="Latha" w:hAnsi="Latha" w:cs="Latha"/>
-                <w:sz w:val="28"/>
-                <w:szCs w:val="28"/>
-                <w:cs/>
-                <w:lang w:bidi="ta-IN"/>
-              </w:rPr>
-              <w:t>ஸம்</w:t>
-            </w:r>
-            <w:r>
-              <w:rPr>
-                <w:rFonts w:ascii="Latha" w:hAnsi="Latha" w:cs="Latha"/>
-                <w:b/>
-                <w:bCs/>
-                <w:i/>
-                <w:iCs/>
-                <w:sz w:val="28"/>
-                <w:szCs w:val="28"/>
-                <w:cs/>
-                <w:lang w:bidi="ta-IN"/>
-              </w:rPr>
-              <w:t>ரு</w:t>
-            </w:r>
-            <w:r>
-              <w:rPr>
-                <w:rFonts w:ascii="BRH Tamil Tab Extra" w:hAnsi="BRH Tamil Tab Extra" w:cs="Latha"/>
-                <w:b/>
-                <w:sz w:val="36"/>
-                <w:szCs w:val="28"/>
-              </w:rPr>
-              <w:t>†</w:t>
-            </w:r>
-            <w:r>
-              <w:rPr>
-                <w:rFonts w:ascii="Latha" w:hAnsi="Latha" w:cs="Latha"/>
-                <w:sz w:val="28"/>
-                <w:szCs w:val="28"/>
-                <w:highlight w:val="green"/>
-                <w:cs/>
-                <w:lang w:bidi="ta-IN"/>
-              </w:rPr>
-              <w:t>த்</w:t>
-            </w:r>
-            <w:r>
-              <w:rPr>
-                <w:rFonts w:ascii="Latha" w:hAnsi="Latha" w:cs="Latha"/>
-                <w:b/>
-                <w:bCs/>
-                <w:position w:val="-12"/>
-                <w:sz w:val="28"/>
-                <w:szCs w:val="28"/>
-                <w:highlight w:val="green"/>
-                <w:cs/>
-                <w:lang w:bidi="ta-IN"/>
-              </w:rPr>
-              <w:t>3</w:t>
-            </w:r>
-            <w:r>
-              <w:rPr>
-                <w:rFonts w:ascii="Latha" w:hAnsi="Latha" w:cs="Latha"/>
-                <w:sz w:val="28"/>
-                <w:szCs w:val="28"/>
-                <w:highlight w:val="green"/>
-                <w:cs/>
-                <w:lang w:bidi="ta-IN"/>
-              </w:rPr>
-              <w:t>த்</w:t>
-            </w:r>
-            <w:r>
-              <w:rPr>
-                <w:rFonts w:ascii="Latha" w:hAnsi="Latha" w:cs="Latha"/>
-                <w:b/>
-                <w:bCs/>
-                <w:position w:val="-12"/>
-                <w:sz w:val="28"/>
-                <w:szCs w:val="28"/>
-                <w:highlight w:val="green"/>
-                <w:cs/>
-                <w:lang w:bidi="ta-IN"/>
-              </w:rPr>
-              <w:t>4</w:t>
-            </w:r>
-            <w:r>
-              <w:rPr>
-                <w:rFonts w:ascii="Latha" w:hAnsi="Latha" w:cs="Latha"/>
-                <w:sz w:val="28"/>
-                <w:szCs w:val="28"/>
-                <w:highlight w:val="green"/>
-                <w:cs/>
-                <w:lang w:bidi="ta-IN"/>
-              </w:rPr>
-              <w:t>யை</w:t>
-            </w:r>
-            <w:r>
-              <w:rPr>
-                <w:rFonts w:ascii="Latha" w:hAnsi="Latha" w:cs="Latha"/>
-                <w:sz w:val="28"/>
-                <w:szCs w:val="28"/>
-                <w:cs/>
-                <w:lang w:bidi="ta-IN"/>
-              </w:rPr>
-              <w:t xml:space="preserve"> பௌ</w:t>
-            </w:r>
-            <w:r>
-              <w:rPr>
-                <w:rFonts w:ascii="BRH Tamil Tab Extra" w:hAnsi="BRH Tamil Tab Extra" w:cs="Latha"/>
-                <w:b/>
-                <w:sz w:val="36"/>
-                <w:szCs w:val="28"/>
-              </w:rPr>
-              <w:t>…</w:t>
-            </w:r>
-            <w:r>
-              <w:rPr>
-                <w:rFonts w:ascii="Latha" w:hAnsi="Latha" w:cs="Latha"/>
-                <w:sz w:val="28"/>
-                <w:szCs w:val="28"/>
-                <w:cs/>
-                <w:lang w:bidi="ta-IN"/>
-              </w:rPr>
-              <w:t>ஷ்ண</w:t>
-            </w:r>
-            <w:r>
-              <w:rPr>
-                <w:rFonts w:ascii="BRH Devanagari Extra" w:hAnsi="BRH Devanagari Extra" w:cs="Latha"/>
-                <w:b/>
-                <w:sz w:val="36"/>
-                <w:szCs w:val="28"/>
-              </w:rPr>
-              <w:t>ò</w:t>
-            </w:r>
           </w:p>
         </w:tc>
       </w:tr>
@@ -4302,6 +4369,7 @@
                 <w:szCs w:val="28"/>
                 <w:lang w:eastAsia="en-IN" w:bidi="ml-IN"/>
               </w:rPr>
+              <w:lastRenderedPageBreak/>
               <w:t>TS 2.1.6.5 (Vaakyam)</w:t>
             </w:r>
           </w:p>
@@ -4757,7 +4825,6 @@
                 <w:szCs w:val="28"/>
                 <w:lang w:eastAsia="en-IN" w:bidi="ml-IN"/>
               </w:rPr>
-              <w:lastRenderedPageBreak/>
               <w:t>TS 2.1.8.1 (Padam)</w:t>
             </w:r>
           </w:p>
@@ -6737,7 +6804,6 @@
                 <w:szCs w:val="28"/>
               </w:rPr>
             </w:pPr>
-            <w:proofErr w:type="gramStart"/>
             <w:r>
               <w:rPr>
                 <w:rFonts w:cs="Latha"/>
@@ -6747,19 +6813,7 @@
                 <w:szCs w:val="28"/>
                 <w:lang w:bidi="ta-IN"/>
               </w:rPr>
-              <w:t>Panchaati  No.</w:t>
-            </w:r>
-            <w:proofErr w:type="gramEnd"/>
-            <w:r>
-              <w:rPr>
-                <w:rFonts w:cs="Latha"/>
-                <w:b/>
-                <w:bCs/>
-                <w:sz w:val="28"/>
-                <w:szCs w:val="28"/>
-                <w:lang w:bidi="ta-IN"/>
-              </w:rPr>
-              <w:t xml:space="preserve"> 43</w:t>
+              <w:t>Panchaati  No. 43</w:t>
             </w:r>
           </w:p>
         </w:tc>
@@ -13759,18 +13813,23 @@
           <w:p>
             <w:pPr>
               <w:spacing w:before="0" w:line="240" w:lineRule="auto"/>
+              <w:ind w:right="-149"/>
               <w:rPr>
                 <w:rFonts w:cs="Latha"/>
-                <w:sz w:val="28"/>
-                <w:szCs w:val="28"/>
+                <w:b/>
+                <w:bCs/>
+                <w:sz w:val="32"/>
+                <w:szCs w:val="32"/>
                 <w:cs/>
                 <w:lang w:bidi="ta-IN"/>
               </w:rPr>
             </w:pPr>
             <w:r>
               <w:rPr>
-                <w:sz w:val="28"/>
-                <w:szCs w:val="28"/>
+                <w:b/>
+                <w:bCs/>
+                <w:sz w:val="32"/>
+                <w:szCs w:val="32"/>
               </w:rPr>
               <w:t>TS 2.1.6.1 Padam 38</w:t>
             </w:r>
@@ -14082,24 +14141,22 @@
           <w:p>
             <w:pPr>
               <w:spacing w:before="0" w:line="240" w:lineRule="auto"/>
-              <w:rPr>
-                <w:sz w:val="28"/>
-                <w:szCs w:val="28"/>
+              <w:ind w:right="-149"/>
+              <w:rPr>
+                <w:b/>
+                <w:bCs/>
+                <w:sz w:val="32"/>
+                <w:szCs w:val="32"/>
               </w:rPr>
             </w:pPr>
             <w:r>
               <w:rPr>
-                <w:sz w:val="28"/>
-                <w:szCs w:val="28"/>
-              </w:rPr>
-              <w:t>TS 2.1.9.3</w:t>
-            </w:r>
-            <w:r>
-              <w:rPr>
-                <w:sz w:val="28"/>
-                <w:szCs w:val="28"/>
-              </w:rPr>
-              <w:t xml:space="preserve"> Padam 2</w:t>
+                <w:b/>
+                <w:bCs/>
+                <w:sz w:val="32"/>
+                <w:szCs w:val="32"/>
+              </w:rPr>
+              <w:t>TS 2.1.9.3 Padam 2</w:t>
             </w:r>
           </w:p>
         </w:tc>
@@ -14208,15 +14265,20 @@
           <w:p>
             <w:pPr>
               <w:spacing w:before="0" w:line="240" w:lineRule="auto"/>
-              <w:rPr>
-                <w:sz w:val="28"/>
-                <w:szCs w:val="28"/>
+              <w:ind w:right="-149"/>
+              <w:rPr>
+                <w:b/>
+                <w:bCs/>
+                <w:sz w:val="32"/>
+                <w:szCs w:val="32"/>
               </w:rPr>
             </w:pPr>
             <w:r>
               <w:rPr>
-                <w:sz w:val="28"/>
-                <w:szCs w:val="28"/>
+                <w:b/>
+                <w:bCs/>
+                <w:sz w:val="32"/>
+                <w:szCs w:val="32"/>
               </w:rPr>
               <w:t>TS 2.1.10.2 padam 23</w:t>
             </w:r>
@@ -14382,7 +14444,7 @@
 </file>
 
 <file path=word/endnotes.xml><?xml version="1.0" encoding="utf-8"?>
-<w:endnotes xmlns:wpc="http://schemas.microsoft.com/office/word/2010/wordprocessingCanvas" xmlns:cx="http://schemas.microsoft.com/office/drawing/2014/chartex" xmlns:cx1="http://schemas.microsoft.com/office/drawing/2015/9/8/chartex" xmlns:cx2="http://schemas.microsoft.com/office/drawing/2015/10/21/chartex" xmlns:cx3="http://schemas.microsoft.com/office/drawing/2016/5/9/chartex" xmlns:cx4="http://schemas.microsoft.com/office/drawing/2016/5/10/chartex" xmlns:cx5="http://schemas.microsoft.com/office/drawing/2016/5/11/chartex" xmlns:cx6="http://schemas.microsoft.com/office/drawing/2016/5/12/chartex" xmlns:cx7="http://schemas.microsoft.com/office/drawing/2016/5/13/chartex" xmlns:cx8="http://schemas.microsoft.com/office/drawing/2016/5/14/chartex" xmlns:mc="http://schemas.openxmlformats.org/markup-compatibility/2006" xmlns:aink="http://schemas.microsoft.com/office/drawing/2016/ink" xmlns:am3d="http://schemas.microsoft.com/office/drawing/2017/model3d" xmlns:o="urn:schemas-microsoft-com:office:office" xmlns:oel="http://schemas.microsoft.com/office/2019/extlst" xmlns:r="http://schemas.openxmlformats.org/officeDocument/2006/relationships" xmlns:m="http://schemas.openxmlformats.org/officeDocument/2006/math" xmlns:v="urn:schemas-microsoft-com:vml" xmlns:wp14="http://schemas.microsoft.com/office/word/2010/wordprocessingDrawing" xmlns:wp="http://schemas.openxmlformats.org/drawingml/2006/wordprocessingDrawing" xmlns:w10="urn:schemas-microsoft-com:office:word" xmlns:w="http://schemas.openxmlformats.org/wordprocessingml/2006/main" xmlns:w14="http://schemas.microsoft.com/office/word/2010/wordml" xmlns:w15="http://schemas.microsoft.com/office/word/2012/wordml" xmlns:w16cex="http://schemas.microsoft.com/office/word/2018/wordml/cex" xmlns:w16cid="http://schemas.microsoft.com/office/word/2016/wordml/cid" xmlns:w16="http://schemas.microsoft.com/office/word/2018/wordml" xmlns:w16sdtdh="http://schemas.microsoft.com/office/word/2020/wordml/sdtdatahash" xmlns:w16se="http://schemas.microsoft.com/office/word/2015/wordml/symex" xmlns:wpg="http://schemas.microsoft.com/office/word/2010/wordprocessingGroup" xmlns:wpi="http://schemas.microsoft.com/office/word/2010/wordprocessingInk" xmlns:wne="http://schemas.microsoft.com/office/word/2006/wordml" xmlns:wps="http://schemas.microsoft.com/office/word/2010/wordprocessingShape" mc:Ignorable="w14 w15 w16se w16cid w16 w16cex w16sdtdh wp14">
+<w:endnotes xmlns:wpc="http://schemas.microsoft.com/office/word/2010/wordprocessingCanvas" xmlns:cx="http://schemas.microsoft.com/office/drawing/2014/chartex" xmlns:cx1="http://schemas.microsoft.com/office/drawing/2015/9/8/chartex" xmlns:cx2="http://schemas.microsoft.com/office/drawing/2015/10/21/chartex" xmlns:cx3="http://schemas.microsoft.com/office/drawing/2016/5/9/chartex" xmlns:cx4="http://schemas.microsoft.com/office/drawing/2016/5/10/chartex" xmlns:cx5="http://schemas.microsoft.com/office/drawing/2016/5/11/chartex" xmlns:cx6="http://schemas.microsoft.com/office/drawing/2016/5/12/chartex" xmlns:cx7="http://schemas.microsoft.com/office/drawing/2016/5/13/chartex" xmlns:cx8="http://schemas.microsoft.com/office/drawing/2016/5/14/chartex" xmlns:mc="http://schemas.openxmlformats.org/markup-compatibility/2006" xmlns:aink="http://schemas.microsoft.com/office/drawing/2016/ink" xmlns:am3d="http://schemas.microsoft.com/office/drawing/2017/model3d" xmlns:o="urn:schemas-microsoft-com:office:office" xmlns:oel="http://schemas.microsoft.com/office/2019/extlst" xmlns:r="http://schemas.openxmlformats.org/officeDocument/2006/relationships" xmlns:m="http://schemas.openxmlformats.org/officeDocument/2006/math" xmlns:v="urn:schemas-microsoft-com:vml" xmlns:wp14="http://schemas.microsoft.com/office/word/2010/wordprocessingDrawing" xmlns:wp="http://schemas.openxmlformats.org/drawingml/2006/wordprocessingDrawing" xmlns:w10="urn:schemas-microsoft-com:office:word" xmlns:w="http://schemas.openxmlformats.org/wordprocessingml/2006/main" xmlns:w14="http://schemas.microsoft.com/office/word/2010/wordml" xmlns:w15="http://schemas.microsoft.com/office/word/2012/wordml" xmlns:w16cex="http://schemas.microsoft.com/office/word/2018/wordml/cex" xmlns:w16cid="http://schemas.microsoft.com/office/word/2016/wordml/cid" xmlns:w16="http://schemas.microsoft.com/office/word/2018/wordml" xmlns:w16du="http://schemas.microsoft.com/office/word/2023/wordml/word16du" xmlns:w16sdtdh="http://schemas.microsoft.com/office/word/2020/wordml/sdtdatahash" xmlns:w16se="http://schemas.microsoft.com/office/word/2015/wordml/symex" xmlns:wpg="http://schemas.microsoft.com/office/word/2010/wordprocessingGroup" xmlns:wpi="http://schemas.microsoft.com/office/word/2010/wordprocessingInk" xmlns:wne="http://schemas.microsoft.com/office/word/2006/wordml" xmlns:wps="http://schemas.microsoft.com/office/word/2010/wordprocessingShape" mc:Ignorable="w14 w15 w16se w16cid w16 w16cex w16sdtdh w16du wp14">
   <w:endnote w:type="separator" w:id="-1">
     <w:p>
       <w:pPr>
@@ -14407,7 +14469,7 @@
 </file>
 
 <file path=word/footer1.xml><?xml version="1.0" encoding="utf-8"?>
-<w:ftr xmlns:wpc="http://schemas.microsoft.com/office/word/2010/wordprocessingCanvas" xmlns:cx="http://schemas.microsoft.com/office/drawing/2014/chartex" xmlns:cx1="http://schemas.microsoft.com/office/drawing/2015/9/8/chartex" xmlns:cx2="http://schemas.microsoft.com/office/drawing/2015/10/21/chartex" xmlns:cx3="http://schemas.microsoft.com/office/drawing/2016/5/9/chartex" xmlns:cx4="http://schemas.microsoft.com/office/drawing/2016/5/10/chartex" xmlns:cx5="http://schemas.microsoft.com/office/drawing/2016/5/11/chartex" xmlns:cx6="http://schemas.microsoft.com/office/drawing/2016/5/12/chartex" xmlns:cx7="http://schemas.microsoft.com/office/drawing/2016/5/13/chartex" xmlns:cx8="http://schemas.microsoft.com/office/drawing/2016/5/14/chartex" xmlns:mc="http://schemas.openxmlformats.org/markup-compatibility/2006" xmlns:aink="http://schemas.microsoft.com/office/drawing/2016/ink" xmlns:am3d="http://schemas.microsoft.com/office/drawing/2017/model3d" xmlns:o="urn:schemas-microsoft-com:office:office" xmlns:oel="http://schemas.microsoft.com/office/2019/extlst" xmlns:r="http://schemas.openxmlformats.org/officeDocument/2006/relationships" xmlns:m="http://schemas.openxmlformats.org/officeDocument/2006/math" xmlns:v="urn:schemas-microsoft-com:vml" xmlns:wp14="http://schemas.microsoft.com/office/word/2010/wordprocessingDrawing" xmlns:wp="http://schemas.openxmlformats.org/drawingml/2006/wordprocessingDrawing" xmlns:w10="urn:schemas-microsoft-com:office:word" xmlns:w="http://schemas.openxmlformats.org/wordprocessingml/2006/main" xmlns:w14="http://schemas.microsoft.com/office/word/2010/wordml" xmlns:w15="http://schemas.microsoft.com/office/word/2012/wordml" xmlns:w16cex="http://schemas.microsoft.com/office/word/2018/wordml/cex" xmlns:w16cid="http://schemas.microsoft.com/office/word/2016/wordml/cid" xmlns:w16="http://schemas.microsoft.com/office/word/2018/wordml" xmlns:w16sdtdh="http://schemas.microsoft.com/office/word/2020/wordml/sdtdatahash" xmlns:w16se="http://schemas.microsoft.com/office/word/2015/wordml/symex" xmlns:wpg="http://schemas.microsoft.com/office/word/2010/wordprocessingGroup" xmlns:wpi="http://schemas.microsoft.com/office/word/2010/wordprocessingInk" xmlns:wne="http://schemas.microsoft.com/office/word/2006/wordml" xmlns:wps="http://schemas.microsoft.com/office/word/2010/wordprocessingShape" mc:Ignorable="w14 w15 w16se w16cid w16 w16cex w16sdtdh wp14">
+<w:ftr xmlns:wpc="http://schemas.microsoft.com/office/word/2010/wordprocessingCanvas" xmlns:cx="http://schemas.microsoft.com/office/drawing/2014/chartex" xmlns:cx1="http://schemas.microsoft.com/office/drawing/2015/9/8/chartex" xmlns:cx2="http://schemas.microsoft.com/office/drawing/2015/10/21/chartex" xmlns:cx3="http://schemas.microsoft.com/office/drawing/2016/5/9/chartex" xmlns:cx4="http://schemas.microsoft.com/office/drawing/2016/5/10/chartex" xmlns:cx5="http://schemas.microsoft.com/office/drawing/2016/5/11/chartex" xmlns:cx6="http://schemas.microsoft.com/office/drawing/2016/5/12/chartex" xmlns:cx7="http://schemas.microsoft.com/office/drawing/2016/5/13/chartex" xmlns:cx8="http://schemas.microsoft.com/office/drawing/2016/5/14/chartex" xmlns:mc="http://schemas.openxmlformats.org/markup-compatibility/2006" xmlns:aink="http://schemas.microsoft.com/office/drawing/2016/ink" xmlns:am3d="http://schemas.microsoft.com/office/drawing/2017/model3d" xmlns:o="urn:schemas-microsoft-com:office:office" xmlns:oel="http://schemas.microsoft.com/office/2019/extlst" xmlns:r="http://schemas.openxmlformats.org/officeDocument/2006/relationships" xmlns:m="http://schemas.openxmlformats.org/officeDocument/2006/math" xmlns:v="urn:schemas-microsoft-com:vml" xmlns:wp14="http://schemas.microsoft.com/office/word/2010/wordprocessingDrawing" xmlns:wp="http://schemas.openxmlformats.org/drawingml/2006/wordprocessingDrawing" xmlns:w10="urn:schemas-microsoft-com:office:word" xmlns:w="http://schemas.openxmlformats.org/wordprocessingml/2006/main" xmlns:w14="http://schemas.microsoft.com/office/word/2010/wordml" xmlns:w15="http://schemas.microsoft.com/office/word/2012/wordml" xmlns:w16cex="http://schemas.microsoft.com/office/word/2018/wordml/cex" xmlns:w16cid="http://schemas.microsoft.com/office/word/2016/wordml/cid" xmlns:w16="http://schemas.microsoft.com/office/word/2018/wordml" xmlns:w16du="http://schemas.microsoft.com/office/word/2023/wordml/word16du" xmlns:w16sdtdh="http://schemas.microsoft.com/office/word/2020/wordml/sdtdatahash" xmlns:w16se="http://schemas.microsoft.com/office/word/2015/wordml/symex" xmlns:wpg="http://schemas.microsoft.com/office/word/2010/wordprocessingGroup" xmlns:wpi="http://schemas.microsoft.com/office/word/2010/wordprocessingInk" xmlns:wne="http://schemas.microsoft.com/office/word/2006/wordml" xmlns:wps="http://schemas.microsoft.com/office/word/2010/wordprocessingShape" mc:Ignorable="w14 w15 w16se w16cid w16 w16cex w16sdtdh w16du wp14">
   <w:p>
     <w:pPr>
       <w:pStyle w:val="Footer"/>
@@ -14536,7 +14598,7 @@
 </file>
 
 <file path=word/footer2.xml><?xml version="1.0" encoding="utf-8"?>
-<w:ftr xmlns:wpc="http://schemas.microsoft.com/office/word/2010/wordprocessingCanvas" xmlns:cx="http://schemas.microsoft.com/office/drawing/2014/chartex" xmlns:cx1="http://schemas.microsoft.com/office/drawing/2015/9/8/chartex" xmlns:cx2="http://schemas.microsoft.com/office/drawing/2015/10/21/chartex" xmlns:cx3="http://schemas.microsoft.com/office/drawing/2016/5/9/chartex" xmlns:cx4="http://schemas.microsoft.com/office/drawing/2016/5/10/chartex" xmlns:cx5="http://schemas.microsoft.com/office/drawing/2016/5/11/chartex" xmlns:cx6="http://schemas.microsoft.com/office/drawing/2016/5/12/chartex" xmlns:cx7="http://schemas.microsoft.com/office/drawing/2016/5/13/chartex" xmlns:cx8="http://schemas.microsoft.com/office/drawing/2016/5/14/chartex" xmlns:mc="http://schemas.openxmlformats.org/markup-compatibility/2006" xmlns:aink="http://schemas.microsoft.com/office/drawing/2016/ink" xmlns:am3d="http://schemas.microsoft.com/office/drawing/2017/model3d" xmlns:o="urn:schemas-microsoft-com:office:office" xmlns:oel="http://schemas.microsoft.com/office/2019/extlst" xmlns:r="http://schemas.openxmlformats.org/officeDocument/2006/relationships" xmlns:m="http://schemas.openxmlformats.org/officeDocument/2006/math" xmlns:v="urn:schemas-microsoft-com:vml" xmlns:wp14="http://schemas.microsoft.com/office/word/2010/wordprocessingDrawing" xmlns:wp="http://schemas.openxmlformats.org/drawingml/2006/wordprocessingDrawing" xmlns:w10="urn:schemas-microsoft-com:office:word" xmlns:w="http://schemas.openxmlformats.org/wordprocessingml/2006/main" xmlns:w14="http://schemas.microsoft.com/office/word/2010/wordml" xmlns:w15="http://schemas.microsoft.com/office/word/2012/wordml" xmlns:w16cex="http://schemas.microsoft.com/office/word/2018/wordml/cex" xmlns:w16cid="http://schemas.microsoft.com/office/word/2016/wordml/cid" xmlns:w16="http://schemas.microsoft.com/office/word/2018/wordml" xmlns:w16sdtdh="http://schemas.microsoft.com/office/word/2020/wordml/sdtdatahash" xmlns:w16se="http://schemas.microsoft.com/office/word/2015/wordml/symex" xmlns:wpg="http://schemas.microsoft.com/office/word/2010/wordprocessingGroup" xmlns:wpi="http://schemas.microsoft.com/office/word/2010/wordprocessingInk" xmlns:wne="http://schemas.microsoft.com/office/word/2006/wordml" xmlns:wps="http://schemas.microsoft.com/office/word/2010/wordprocessingShape" mc:Ignorable="w14 w15 w16se w16cid w16 w16cex w16sdtdh wp14">
+<w:ftr xmlns:wpc="http://schemas.microsoft.com/office/word/2010/wordprocessingCanvas" xmlns:cx="http://schemas.microsoft.com/office/drawing/2014/chartex" xmlns:cx1="http://schemas.microsoft.com/office/drawing/2015/9/8/chartex" xmlns:cx2="http://schemas.microsoft.com/office/drawing/2015/10/21/chartex" xmlns:cx3="http://schemas.microsoft.com/office/drawing/2016/5/9/chartex" xmlns:cx4="http://schemas.microsoft.com/office/drawing/2016/5/10/chartex" xmlns:cx5="http://schemas.microsoft.com/office/drawing/2016/5/11/chartex" xmlns:cx6="http://schemas.microsoft.com/office/drawing/2016/5/12/chartex" xmlns:cx7="http://schemas.microsoft.com/office/drawing/2016/5/13/chartex" xmlns:cx8="http://schemas.microsoft.com/office/drawing/2016/5/14/chartex" xmlns:mc="http://schemas.openxmlformats.org/markup-compatibility/2006" xmlns:aink="http://schemas.microsoft.com/office/drawing/2016/ink" xmlns:am3d="http://schemas.microsoft.com/office/drawing/2017/model3d" xmlns:o="urn:schemas-microsoft-com:office:office" xmlns:oel="http://schemas.microsoft.com/office/2019/extlst" xmlns:r="http://schemas.openxmlformats.org/officeDocument/2006/relationships" xmlns:m="http://schemas.openxmlformats.org/officeDocument/2006/math" xmlns:v="urn:schemas-microsoft-com:vml" xmlns:wp14="http://schemas.microsoft.com/office/word/2010/wordprocessingDrawing" xmlns:wp="http://schemas.openxmlformats.org/drawingml/2006/wordprocessingDrawing" xmlns:w10="urn:schemas-microsoft-com:office:word" xmlns:w="http://schemas.openxmlformats.org/wordprocessingml/2006/main" xmlns:w14="http://schemas.microsoft.com/office/word/2010/wordml" xmlns:w15="http://schemas.microsoft.com/office/word/2012/wordml" xmlns:w16cex="http://schemas.microsoft.com/office/word/2018/wordml/cex" xmlns:w16cid="http://schemas.microsoft.com/office/word/2016/wordml/cid" xmlns:w16="http://schemas.microsoft.com/office/word/2018/wordml" xmlns:w16du="http://schemas.microsoft.com/office/word/2023/wordml/word16du" xmlns:w16sdtdh="http://schemas.microsoft.com/office/word/2020/wordml/sdtdatahash" xmlns:w16se="http://schemas.microsoft.com/office/word/2015/wordml/symex" xmlns:wpg="http://schemas.microsoft.com/office/word/2010/wordprocessingGroup" xmlns:wpi="http://schemas.microsoft.com/office/word/2010/wordprocessingInk" xmlns:wne="http://schemas.microsoft.com/office/word/2006/wordml" xmlns:wps="http://schemas.microsoft.com/office/word/2010/wordprocessingShape" mc:Ignorable="w14 w15 w16se w16cid w16 w16cex w16sdtdh w16du wp14">
   <w:p>
     <w:pPr>
       <w:pBdr>
@@ -14732,7 +14794,7 @@
 </file>
 
 <file path=word/footnotes.xml><?xml version="1.0" encoding="utf-8"?>
-<w:footnotes xmlns:wpc="http://schemas.microsoft.com/office/word/2010/wordprocessingCanvas" xmlns:cx="http://schemas.microsoft.com/office/drawing/2014/chartex" xmlns:cx1="http://schemas.microsoft.com/office/drawing/2015/9/8/chartex" xmlns:cx2="http://schemas.microsoft.com/office/drawing/2015/10/21/chartex" xmlns:cx3="http://schemas.microsoft.com/office/drawing/2016/5/9/chartex" xmlns:cx4="http://schemas.microsoft.com/office/drawing/2016/5/10/chartex" xmlns:cx5="http://schemas.microsoft.com/office/drawing/2016/5/11/chartex" xmlns:cx6="http://schemas.microsoft.com/office/drawing/2016/5/12/chartex" xmlns:cx7="http://schemas.microsoft.com/office/drawing/2016/5/13/chartex" xmlns:cx8="http://schemas.microsoft.com/office/drawing/2016/5/14/chartex" xmlns:mc="http://schemas.openxmlformats.org/markup-compatibility/2006" xmlns:aink="http://schemas.microsoft.com/office/drawing/2016/ink" xmlns:am3d="http://schemas.microsoft.com/office/drawing/2017/model3d" xmlns:o="urn:schemas-microsoft-com:office:office" xmlns:oel="http://schemas.microsoft.com/office/2019/extlst" xmlns:r="http://schemas.openxmlformats.org/officeDocument/2006/relationships" xmlns:m="http://schemas.openxmlformats.org/officeDocument/2006/math" xmlns:v="urn:schemas-microsoft-com:vml" xmlns:wp14="http://schemas.microsoft.com/office/word/2010/wordprocessingDrawing" xmlns:wp="http://schemas.openxmlformats.org/drawingml/2006/wordprocessingDrawing" xmlns:w10="urn:schemas-microsoft-com:office:word" xmlns:w="http://schemas.openxmlformats.org/wordprocessingml/2006/main" xmlns:w14="http://schemas.microsoft.com/office/word/2010/wordml" xmlns:w15="http://schemas.microsoft.com/office/word/2012/wordml" xmlns:w16cex="http://schemas.microsoft.com/office/word/2018/wordml/cex" xmlns:w16cid="http://schemas.microsoft.com/office/word/2016/wordml/cid" xmlns:w16="http://schemas.microsoft.com/office/word/2018/wordml" xmlns:w16sdtdh="http://schemas.microsoft.com/office/word/2020/wordml/sdtdatahash" xmlns:w16se="http://schemas.microsoft.com/office/word/2015/wordml/symex" xmlns:wpg="http://schemas.microsoft.com/office/word/2010/wordprocessingGroup" xmlns:wpi="http://schemas.microsoft.com/office/word/2010/wordprocessingInk" xmlns:wne="http://schemas.microsoft.com/office/word/2006/wordml" xmlns:wps="http://schemas.microsoft.com/office/word/2010/wordprocessingShape" mc:Ignorable="w14 w15 w16se w16cid w16 w16cex w16sdtdh wp14">
+<w:footnotes xmlns:wpc="http://schemas.microsoft.com/office/word/2010/wordprocessingCanvas" xmlns:cx="http://schemas.microsoft.com/office/drawing/2014/chartex" xmlns:cx1="http://schemas.microsoft.com/office/drawing/2015/9/8/chartex" xmlns:cx2="http://schemas.microsoft.com/office/drawing/2015/10/21/chartex" xmlns:cx3="http://schemas.microsoft.com/office/drawing/2016/5/9/chartex" xmlns:cx4="http://schemas.microsoft.com/office/drawing/2016/5/10/chartex" xmlns:cx5="http://schemas.microsoft.com/office/drawing/2016/5/11/chartex" xmlns:cx6="http://schemas.microsoft.com/office/drawing/2016/5/12/chartex" xmlns:cx7="http://schemas.microsoft.com/office/drawing/2016/5/13/chartex" xmlns:cx8="http://schemas.microsoft.com/office/drawing/2016/5/14/chartex" xmlns:mc="http://schemas.openxmlformats.org/markup-compatibility/2006" xmlns:aink="http://schemas.microsoft.com/office/drawing/2016/ink" xmlns:am3d="http://schemas.microsoft.com/office/drawing/2017/model3d" xmlns:o="urn:schemas-microsoft-com:office:office" xmlns:oel="http://schemas.microsoft.com/office/2019/extlst" xmlns:r="http://schemas.openxmlformats.org/officeDocument/2006/relationships" xmlns:m="http://schemas.openxmlformats.org/officeDocument/2006/math" xmlns:v="urn:schemas-microsoft-com:vml" xmlns:wp14="http://schemas.microsoft.com/office/word/2010/wordprocessingDrawing" xmlns:wp="http://schemas.openxmlformats.org/drawingml/2006/wordprocessingDrawing" xmlns:w10="urn:schemas-microsoft-com:office:word" xmlns:w="http://schemas.openxmlformats.org/wordprocessingml/2006/main" xmlns:w14="http://schemas.microsoft.com/office/word/2010/wordml" xmlns:w15="http://schemas.microsoft.com/office/word/2012/wordml" xmlns:w16cex="http://schemas.microsoft.com/office/word/2018/wordml/cex" xmlns:w16cid="http://schemas.microsoft.com/office/word/2016/wordml/cid" xmlns:w16="http://schemas.microsoft.com/office/word/2018/wordml" xmlns:w16du="http://schemas.microsoft.com/office/word/2023/wordml/word16du" xmlns:w16sdtdh="http://schemas.microsoft.com/office/word/2020/wordml/sdtdatahash" xmlns:w16se="http://schemas.microsoft.com/office/word/2015/wordml/symex" xmlns:wpg="http://schemas.microsoft.com/office/word/2010/wordprocessingGroup" xmlns:wpi="http://schemas.microsoft.com/office/word/2010/wordprocessingInk" xmlns:wne="http://schemas.microsoft.com/office/word/2006/wordml" xmlns:wps="http://schemas.microsoft.com/office/word/2010/wordprocessingShape" mc:Ignorable="w14 w15 w16se w16cid w16 w16cex w16sdtdh w16du wp14">
   <w:footnote w:type="separator" w:id="-1">
     <w:p>
       <w:pPr>
@@ -14757,7 +14819,7 @@
 </file>
 
 <file path=word/header1.xml><?xml version="1.0" encoding="utf-8"?>
-<w:hdr xmlns:wpc="http://schemas.microsoft.com/office/word/2010/wordprocessingCanvas" xmlns:cx="http://schemas.microsoft.com/office/drawing/2014/chartex" xmlns:cx1="http://schemas.microsoft.com/office/drawing/2015/9/8/chartex" xmlns:cx2="http://schemas.microsoft.com/office/drawing/2015/10/21/chartex" xmlns:cx3="http://schemas.microsoft.com/office/drawing/2016/5/9/chartex" xmlns:cx4="http://schemas.microsoft.com/office/drawing/2016/5/10/chartex" xmlns:cx5="http://schemas.microsoft.com/office/drawing/2016/5/11/chartex" xmlns:cx6="http://schemas.microsoft.com/office/drawing/2016/5/12/chartex" xmlns:cx7="http://schemas.microsoft.com/office/drawing/2016/5/13/chartex" xmlns:cx8="http://schemas.microsoft.com/office/drawing/2016/5/14/chartex" xmlns:mc="http://schemas.openxmlformats.org/markup-compatibility/2006" xmlns:aink="http://schemas.microsoft.com/office/drawing/2016/ink" xmlns:am3d="http://schemas.microsoft.com/office/drawing/2017/model3d" xmlns:o="urn:schemas-microsoft-com:office:office" xmlns:oel="http://schemas.microsoft.com/office/2019/extlst" xmlns:r="http://schemas.openxmlformats.org/officeDocument/2006/relationships" xmlns:m="http://schemas.openxmlformats.org/officeDocument/2006/math" xmlns:v="urn:schemas-microsoft-com:vml" xmlns:wp14="http://schemas.microsoft.com/office/word/2010/wordprocessingDrawing" xmlns:wp="http://schemas.openxmlformats.org/drawingml/2006/wordprocessingDrawing" xmlns:w10="urn:schemas-microsoft-com:office:word" xmlns:w="http://schemas.openxmlformats.org/wordprocessingml/2006/main" xmlns:w14="http://schemas.microsoft.com/office/word/2010/wordml" xmlns:w15="http://schemas.microsoft.com/office/word/2012/wordml" xmlns:w16cex="http://schemas.microsoft.com/office/word/2018/wordml/cex" xmlns:w16cid="http://schemas.microsoft.com/office/word/2016/wordml/cid" xmlns:w16="http://schemas.microsoft.com/office/word/2018/wordml" xmlns:w16sdtdh="http://schemas.microsoft.com/office/word/2020/wordml/sdtdatahash" xmlns:w16se="http://schemas.microsoft.com/office/word/2015/wordml/symex" xmlns:wpg="http://schemas.microsoft.com/office/word/2010/wordprocessingGroup" xmlns:wpi="http://schemas.microsoft.com/office/word/2010/wordprocessingInk" xmlns:wne="http://schemas.microsoft.com/office/word/2006/wordml" xmlns:wps="http://schemas.microsoft.com/office/word/2010/wordprocessingShape" mc:Ignorable="w14 w15 w16se w16cid w16 w16cex w16sdtdh wp14">
+<w:hdr xmlns:wpc="http://schemas.microsoft.com/office/word/2010/wordprocessingCanvas" xmlns:cx="http://schemas.microsoft.com/office/drawing/2014/chartex" xmlns:cx1="http://schemas.microsoft.com/office/drawing/2015/9/8/chartex" xmlns:cx2="http://schemas.microsoft.com/office/drawing/2015/10/21/chartex" xmlns:cx3="http://schemas.microsoft.com/office/drawing/2016/5/9/chartex" xmlns:cx4="http://schemas.microsoft.com/office/drawing/2016/5/10/chartex" xmlns:cx5="http://schemas.microsoft.com/office/drawing/2016/5/11/chartex" xmlns:cx6="http://schemas.microsoft.com/office/drawing/2016/5/12/chartex" xmlns:cx7="http://schemas.microsoft.com/office/drawing/2016/5/13/chartex" xmlns:cx8="http://schemas.microsoft.com/office/drawing/2016/5/14/chartex" xmlns:mc="http://schemas.openxmlformats.org/markup-compatibility/2006" xmlns:aink="http://schemas.microsoft.com/office/drawing/2016/ink" xmlns:am3d="http://schemas.microsoft.com/office/drawing/2017/model3d" xmlns:o="urn:schemas-microsoft-com:office:office" xmlns:oel="http://schemas.microsoft.com/office/2019/extlst" xmlns:r="http://schemas.openxmlformats.org/officeDocument/2006/relationships" xmlns:m="http://schemas.openxmlformats.org/officeDocument/2006/math" xmlns:v="urn:schemas-microsoft-com:vml" xmlns:wp14="http://schemas.microsoft.com/office/word/2010/wordprocessingDrawing" xmlns:wp="http://schemas.openxmlformats.org/drawingml/2006/wordprocessingDrawing" xmlns:w10="urn:schemas-microsoft-com:office:word" xmlns:w="http://schemas.openxmlformats.org/wordprocessingml/2006/main" xmlns:w14="http://schemas.microsoft.com/office/word/2010/wordml" xmlns:w15="http://schemas.microsoft.com/office/word/2012/wordml" xmlns:w16cex="http://schemas.microsoft.com/office/word/2018/wordml/cex" xmlns:w16cid="http://schemas.microsoft.com/office/word/2016/wordml/cid" xmlns:w16="http://schemas.microsoft.com/office/word/2018/wordml" xmlns:w16du="http://schemas.microsoft.com/office/word/2023/wordml/word16du" xmlns:w16sdtdh="http://schemas.microsoft.com/office/word/2020/wordml/sdtdatahash" xmlns:w16se="http://schemas.microsoft.com/office/word/2015/wordml/symex" xmlns:wpg="http://schemas.microsoft.com/office/word/2010/wordprocessingGroup" xmlns:wpi="http://schemas.microsoft.com/office/word/2010/wordprocessingInk" xmlns:wne="http://schemas.microsoft.com/office/word/2006/wordml" xmlns:wps="http://schemas.microsoft.com/office/word/2010/wordprocessingShape" mc:Ignorable="w14 w15 w16se w16cid w16 w16cex w16sdtdh w16du wp14">
   <w:p>
     <w:pPr>
       <w:pStyle w:val="Header"/>
@@ -14770,7 +14832,7 @@
 </file>
 
 <file path=word/header2.xml><?xml version="1.0" encoding="utf-8"?>
-<w:hdr xmlns:wpc="http://schemas.microsoft.com/office/word/2010/wordprocessingCanvas" xmlns:cx="http://schemas.microsoft.com/office/drawing/2014/chartex" xmlns:cx1="http://schemas.microsoft.com/office/drawing/2015/9/8/chartex" xmlns:cx2="http://schemas.microsoft.com/office/drawing/2015/10/21/chartex" xmlns:cx3="http://schemas.microsoft.com/office/drawing/2016/5/9/chartex" xmlns:cx4="http://schemas.microsoft.com/office/drawing/2016/5/10/chartex" xmlns:cx5="http://schemas.microsoft.com/office/drawing/2016/5/11/chartex" xmlns:cx6="http://schemas.microsoft.com/office/drawing/2016/5/12/chartex" xmlns:cx7="http://schemas.microsoft.com/office/drawing/2016/5/13/chartex" xmlns:cx8="http://schemas.microsoft.com/office/drawing/2016/5/14/chartex" xmlns:mc="http://schemas.openxmlformats.org/markup-compatibility/2006" xmlns:aink="http://schemas.microsoft.com/office/drawing/2016/ink" xmlns:am3d="http://schemas.microsoft.com/office/drawing/2017/model3d" xmlns:o="urn:schemas-microsoft-com:office:office" xmlns:oel="http://schemas.microsoft.com/office/2019/extlst" xmlns:r="http://schemas.openxmlformats.org/officeDocument/2006/relationships" xmlns:m="http://schemas.openxmlformats.org/officeDocument/2006/math" xmlns:v="urn:schemas-microsoft-com:vml" xmlns:wp14="http://schemas.microsoft.com/office/word/2010/wordprocessingDrawing" xmlns:wp="http://schemas.openxmlformats.org/drawingml/2006/wordprocessingDrawing" xmlns:w10="urn:schemas-microsoft-com:office:word" xmlns:w="http://schemas.openxmlformats.org/wordprocessingml/2006/main" xmlns:w14="http://schemas.microsoft.com/office/word/2010/wordml" xmlns:w15="http://schemas.microsoft.com/office/word/2012/wordml" xmlns:w16cex="http://schemas.microsoft.com/office/word/2018/wordml/cex" xmlns:w16cid="http://schemas.microsoft.com/office/word/2016/wordml/cid" xmlns:w16="http://schemas.microsoft.com/office/word/2018/wordml" xmlns:w16sdtdh="http://schemas.microsoft.com/office/word/2020/wordml/sdtdatahash" xmlns:w16se="http://schemas.microsoft.com/office/word/2015/wordml/symex" xmlns:wpg="http://schemas.microsoft.com/office/word/2010/wordprocessingGroup" xmlns:wpi="http://schemas.microsoft.com/office/word/2010/wordprocessingInk" xmlns:wne="http://schemas.microsoft.com/office/word/2006/wordml" xmlns:wps="http://schemas.microsoft.com/office/word/2010/wordprocessingShape" mc:Ignorable="w14 w15 w16se w16cid w16 w16cex w16sdtdh wp14">
+<w:hdr xmlns:wpc="http://schemas.microsoft.com/office/word/2010/wordprocessingCanvas" xmlns:cx="http://schemas.microsoft.com/office/drawing/2014/chartex" xmlns:cx1="http://schemas.microsoft.com/office/drawing/2015/9/8/chartex" xmlns:cx2="http://schemas.microsoft.com/office/drawing/2015/10/21/chartex" xmlns:cx3="http://schemas.microsoft.com/office/drawing/2016/5/9/chartex" xmlns:cx4="http://schemas.microsoft.com/office/drawing/2016/5/10/chartex" xmlns:cx5="http://schemas.microsoft.com/office/drawing/2016/5/11/chartex" xmlns:cx6="http://schemas.microsoft.com/office/drawing/2016/5/12/chartex" xmlns:cx7="http://schemas.microsoft.com/office/drawing/2016/5/13/chartex" xmlns:cx8="http://schemas.microsoft.com/office/drawing/2016/5/14/chartex" xmlns:mc="http://schemas.openxmlformats.org/markup-compatibility/2006" xmlns:aink="http://schemas.microsoft.com/office/drawing/2016/ink" xmlns:am3d="http://schemas.microsoft.com/office/drawing/2017/model3d" xmlns:o="urn:schemas-microsoft-com:office:office" xmlns:oel="http://schemas.microsoft.com/office/2019/extlst" xmlns:r="http://schemas.openxmlformats.org/officeDocument/2006/relationships" xmlns:m="http://schemas.openxmlformats.org/officeDocument/2006/math" xmlns:v="urn:schemas-microsoft-com:vml" xmlns:wp14="http://schemas.microsoft.com/office/word/2010/wordprocessingDrawing" xmlns:wp="http://schemas.openxmlformats.org/drawingml/2006/wordprocessingDrawing" xmlns:w10="urn:schemas-microsoft-com:office:word" xmlns:w="http://schemas.openxmlformats.org/wordprocessingml/2006/main" xmlns:w14="http://schemas.microsoft.com/office/word/2010/wordml" xmlns:w15="http://schemas.microsoft.com/office/word/2012/wordml" xmlns:w16cex="http://schemas.microsoft.com/office/word/2018/wordml/cex" xmlns:w16cid="http://schemas.microsoft.com/office/word/2016/wordml/cid" xmlns:w16="http://schemas.microsoft.com/office/word/2018/wordml" xmlns:w16du="http://schemas.microsoft.com/office/word/2023/wordml/word16du" xmlns:w16sdtdh="http://schemas.microsoft.com/office/word/2020/wordml/sdtdatahash" xmlns:w16se="http://schemas.microsoft.com/office/word/2015/wordml/symex" xmlns:wpg="http://schemas.microsoft.com/office/word/2010/wordprocessingGroup" xmlns:wpi="http://schemas.microsoft.com/office/word/2010/wordprocessingInk" xmlns:wne="http://schemas.microsoft.com/office/word/2006/wordml" xmlns:wps="http://schemas.microsoft.com/office/word/2010/wordprocessingShape" mc:Ignorable="w14 w15 w16se w16cid w16 w16cex w16sdtdh w16du wp14">
   <w:p>
     <w:pPr>
       <w:pStyle w:val="Header"/>
@@ -14783,7 +14845,7 @@
 </file>
 
 <file path=word/styles.xml><?xml version="1.0" encoding="utf-8"?>
-<w:styles xmlns:mc="http://schemas.openxmlformats.org/markup-compatibility/2006" xmlns:r="http://schemas.openxmlformats.org/officeDocument/2006/relationships" xmlns:w="http://schemas.openxmlformats.org/wordprocessingml/2006/main" xmlns:w14="http://schemas.microsoft.com/office/word/2010/wordml" xmlns:w15="http://schemas.microsoft.com/office/word/2012/wordml" xmlns:w16cex="http://schemas.microsoft.com/office/word/2018/wordml/cex" xmlns:w16cid="http://schemas.microsoft.com/office/word/2016/wordml/cid" xmlns:w16="http://schemas.microsoft.com/office/word/2018/wordml" xmlns:w16sdtdh="http://schemas.microsoft.com/office/word/2020/wordml/sdtdatahash" xmlns:w16se="http://schemas.microsoft.com/office/word/2015/wordml/symex" mc:Ignorable="w14 w15 w16se w16cid w16 w16cex w16sdtdh">
+<w:styles xmlns:mc="http://schemas.openxmlformats.org/markup-compatibility/2006" xmlns:r="http://schemas.openxmlformats.org/officeDocument/2006/relationships" xmlns:w="http://schemas.openxmlformats.org/wordprocessingml/2006/main" xmlns:w14="http://schemas.microsoft.com/office/word/2010/wordml" xmlns:w15="http://schemas.microsoft.com/office/word/2012/wordml" xmlns:w16cex="http://schemas.microsoft.com/office/word/2018/wordml/cex" xmlns:w16cid="http://schemas.microsoft.com/office/word/2016/wordml/cid" xmlns:w16="http://schemas.microsoft.com/office/word/2018/wordml" xmlns:w16du="http://schemas.microsoft.com/office/word/2023/wordml/word16du" xmlns:w16sdtdh="http://schemas.microsoft.com/office/word/2020/wordml/sdtdatahash" xmlns:w16se="http://schemas.microsoft.com/office/word/2015/wordml/symex" mc:Ignorable="w14 w15 w16se w16cid w16 w16cex w16sdtdh w16du">
   <w:docDefaults>
     <w:rPrDefault>
       <w:rPr>

</xml_diff>